<commit_message>
TS 1.2 Tamil Kramam with addl corr 11/08/2021
</commit_message>
<xml_diff>
--- a/TS-Kramam/TS-1.2/TS 1.2 Tamil Krama Paatam Corrections.docx
+++ b/TS-Kramam/TS-1.2/TS 1.2 Tamil Krama Paatam Corrections.docx
@@ -1,6 +1,6 @@
 
 <file path=word/document.xml><?xml version="1.0" encoding="utf-8"?>
-<w:document xmlns:wpc="http://schemas.microsoft.com/office/word/2010/wordprocessingCanvas" xmlns:cx="http://schemas.microsoft.com/office/drawing/2014/chartex" xmlns:cx1="http://schemas.microsoft.com/office/drawing/2015/9/8/chartex" xmlns:mc="http://schemas.openxmlformats.org/markup-compatibility/2006" xmlns:o="urn:schemas-microsoft-com:office:office" xmlns:r="http://schemas.openxmlformats.org/officeDocument/2006/relationships" xmlns:m="http://schemas.openxmlformats.org/officeDocument/2006/math" xmlns:v="urn:schemas-microsoft-com:vml" xmlns:wp14="http://schemas.microsoft.com/office/word/2010/wordprocessingDrawing" xmlns:wp="http://schemas.openxmlformats.org/drawingml/2006/wordprocessingDrawing" xmlns:w10="urn:schemas-microsoft-com:office:word" xmlns:w="http://schemas.openxmlformats.org/wordprocessingml/2006/main" xmlns:w14="http://schemas.microsoft.com/office/word/2010/wordml" xmlns:w15="http://schemas.microsoft.com/office/word/2012/wordml" xmlns:w16se="http://schemas.microsoft.com/office/word/2015/wordml/symex" xmlns:wpg="http://schemas.microsoft.com/office/word/2010/wordprocessingGroup" xmlns:wpi="http://schemas.microsoft.com/office/word/2010/wordprocessingInk" xmlns:wne="http://schemas.microsoft.com/office/word/2006/wordml" xmlns:wps="http://schemas.microsoft.com/office/word/2010/wordprocessingShape" mc:Ignorable="w14 w15 w16se wp14">
+<w:document xmlns:wpc="http://schemas.microsoft.com/office/word/2010/wordprocessingCanvas" xmlns:cx="http://schemas.microsoft.com/office/drawing/2014/chartex" xmlns:cx1="http://schemas.microsoft.com/office/drawing/2015/9/8/chartex" xmlns:cx2="http://schemas.microsoft.com/office/drawing/2015/10/21/chartex" xmlns:cx3="http://schemas.microsoft.com/office/drawing/2016/5/9/chartex" xmlns:cx4="http://schemas.microsoft.com/office/drawing/2016/5/10/chartex" xmlns:cx5="http://schemas.microsoft.com/office/drawing/2016/5/11/chartex" xmlns:cx6="http://schemas.microsoft.com/office/drawing/2016/5/12/chartex" xmlns:cx7="http://schemas.microsoft.com/office/drawing/2016/5/13/chartex" xmlns:cx8="http://schemas.microsoft.com/office/drawing/2016/5/14/chartex" xmlns:mc="http://schemas.openxmlformats.org/markup-compatibility/2006" xmlns:aink="http://schemas.microsoft.com/office/drawing/2016/ink" xmlns:am3d="http://schemas.microsoft.com/office/drawing/2017/model3d" xmlns:o="urn:schemas-microsoft-com:office:office" xmlns:r="http://schemas.openxmlformats.org/officeDocument/2006/relationships" xmlns:m="http://schemas.openxmlformats.org/officeDocument/2006/math" xmlns:v="urn:schemas-microsoft-com:vml" xmlns:wp14="http://schemas.microsoft.com/office/word/2010/wordprocessingDrawing" xmlns:wp="http://schemas.openxmlformats.org/drawingml/2006/wordprocessingDrawing" xmlns:w10="urn:schemas-microsoft-com:office:word" xmlns:w="http://schemas.openxmlformats.org/wordprocessingml/2006/main" xmlns:w14="http://schemas.microsoft.com/office/word/2010/wordml" xmlns:w15="http://schemas.microsoft.com/office/word/2012/wordml" xmlns:w16cex="http://schemas.microsoft.com/office/word/2018/wordml/cex" xmlns:w16cid="http://schemas.microsoft.com/office/word/2016/wordml/cid" xmlns:w16="http://schemas.microsoft.com/office/word/2018/wordml" xmlns:w16sdtdh="http://schemas.microsoft.com/office/word/2020/wordml/sdtdatahash" xmlns:w16se="http://schemas.microsoft.com/office/word/2015/wordml/symex" xmlns:wpg="http://schemas.microsoft.com/office/word/2010/wordprocessingGroup" xmlns:wpi="http://schemas.microsoft.com/office/word/2010/wordprocessingInk" xmlns:wne="http://schemas.microsoft.com/office/word/2006/wordml" xmlns:wps="http://schemas.microsoft.com/office/word/2010/wordprocessingShape" mc:Ignorable="w14 w15 w16se w16cid w16 w16cex w16sdtdh wp14">
   <w:body>
     <w:p>
       <w:pPr>
@@ -310,20 +310,8 @@
                 <w:szCs w:val="32"/>
                 <w:lang w:val="en-IN" w:eastAsia="en-IN" w:bidi="ml-IN"/>
               </w:rPr>
-              <w:t xml:space="preserve">T.S.1.2.2.3 - </w:t>
-            </w:r>
-            <w:proofErr w:type="spellStart"/>
-            <w:r>
-              <w:rPr>
-                <w:rFonts w:eastAsia="Times New Roman" w:cs="Arial"/>
-                <w:b/>
-                <w:sz w:val="32"/>
-                <w:szCs w:val="32"/>
-                <w:lang w:val="en-IN" w:eastAsia="en-IN" w:bidi="ml-IN"/>
-              </w:rPr>
-              <w:t>Kramam</w:t>
-            </w:r>
-            <w:proofErr w:type="spellEnd"/>
+              <w:t>T.S.1.2.2.3 - Kramam</w:t>
+            </w:r>
           </w:p>
           <w:p>
             <w:pPr>
@@ -341,7 +329,6 @@
                 <w:lang w:bidi="ml-IN"/>
               </w:rPr>
             </w:pPr>
-            <w:proofErr w:type="spellStart"/>
             <w:r>
               <w:rPr>
                 <w:rFonts w:cs="Arial"/>
@@ -351,43 +338,7 @@
                 <w:szCs w:val="36"/>
                 <w:lang w:bidi="ml-IN"/>
               </w:rPr>
-              <w:t>Krama</w:t>
-            </w:r>
-            <w:proofErr w:type="spellEnd"/>
-            <w:r>
-              <w:rPr>
-                <w:rFonts w:cs="Arial"/>
-                <w:b/>
-                <w:bCs/>
-                <w:sz w:val="28"/>
-                <w:szCs w:val="36"/>
-                <w:lang w:bidi="ml-IN"/>
-              </w:rPr>
-              <w:t xml:space="preserve"> </w:t>
-            </w:r>
-            <w:proofErr w:type="spellStart"/>
-            <w:r>
-              <w:rPr>
-                <w:rFonts w:cs="Arial"/>
-                <w:b/>
-                <w:bCs/>
-                <w:sz w:val="28"/>
-                <w:szCs w:val="36"/>
-                <w:lang w:bidi="ml-IN"/>
-              </w:rPr>
-              <w:t>Vaakyam</w:t>
-            </w:r>
-            <w:proofErr w:type="spellEnd"/>
-            <w:r>
-              <w:rPr>
-                <w:rFonts w:cs="Arial"/>
-                <w:b/>
-                <w:bCs/>
-                <w:sz w:val="28"/>
-                <w:szCs w:val="36"/>
-                <w:lang w:bidi="ml-IN"/>
-              </w:rPr>
-              <w:t xml:space="preserve"> No. 16</w:t>
+              <w:t>Krama Vaakyam No. 16</w:t>
             </w:r>
           </w:p>
           <w:p>
@@ -406,7 +357,6 @@
                 <w:lang w:bidi="ml-IN"/>
               </w:rPr>
             </w:pPr>
-            <w:proofErr w:type="spellStart"/>
             <w:r>
               <w:rPr>
                 <w:rFonts w:cs="Arial"/>
@@ -416,19 +366,7 @@
                 <w:szCs w:val="36"/>
                 <w:lang w:bidi="ml-IN"/>
               </w:rPr>
-              <w:t>Panchaati</w:t>
-            </w:r>
-            <w:proofErr w:type="spellEnd"/>
-            <w:r>
-              <w:rPr>
-                <w:rFonts w:cs="Arial"/>
-                <w:b/>
-                <w:bCs/>
-                <w:sz w:val="28"/>
-                <w:szCs w:val="36"/>
-                <w:lang w:bidi="ml-IN"/>
-              </w:rPr>
-              <w:t xml:space="preserve"> No. 5</w:t>
+              <w:t>Panchaati No. 5</w:t>
             </w:r>
           </w:p>
           <w:p>
@@ -465,193 +403,283 @@
               <w:spacing w:before="0" w:line="240" w:lineRule="auto"/>
               <w:ind w:right="295"/>
               <w:rPr>
-                <w:rFonts w:ascii="BRH Devanagari Extra" w:hAnsi="BRH Devanagari Extra" w:cs="BRH Devanagari Extra"/>
-                <w:sz w:val="40"/>
-                <w:szCs w:val="40"/>
-                <w:lang w:bidi="ml-IN"/>
-              </w:rPr>
-            </w:pPr>
-            <w:proofErr w:type="spellStart"/>
-            <w:r>
-              <w:rPr>
-                <w:rFonts w:ascii="BRH Devanagari Extra" w:hAnsi="BRH Devanagari Extra" w:cs="BRH Devanagari Extra"/>
-                <w:sz w:val="40"/>
-                <w:szCs w:val="40"/>
-                <w:lang w:bidi="ml-IN"/>
-              </w:rPr>
-              <w:t>Så</w:t>
-            </w:r>
-            <w:proofErr w:type="spellEnd"/>
-            <w:r>
-              <w:rPr>
-                <w:rFonts w:ascii="BRH Malayalam Extra" w:hAnsi="BRH Malayalam Extra" w:cs="BRH Devanagari Extra"/>
-                <w:b/>
-                <w:sz w:val="32"/>
-                <w:szCs w:val="40"/>
-                <w:lang w:bidi="ml-IN"/>
-              </w:rPr>
-              <w:t>–</w:t>
-            </w:r>
-            <w:proofErr w:type="spellStart"/>
-            <w:r>
-              <w:rPr>
-                <w:rFonts w:ascii="BRH Devanagari Extra" w:hAnsi="BRH Devanagari Extra" w:cs="BRH Devanagari Extra"/>
-                <w:sz w:val="40"/>
-                <w:szCs w:val="40"/>
-                <w:lang w:bidi="ml-IN"/>
-              </w:rPr>
-              <w:t>uÉÉå</w:t>
-            </w:r>
-            <w:proofErr w:type="spellEnd"/>
-            <w:r>
-              <w:rPr>
-                <w:rFonts w:ascii="BRH Devanagari Extra" w:hAnsi="BRH Devanagari Extra" w:cs="BRH Devanagari Extra"/>
-                <w:sz w:val="40"/>
-                <w:szCs w:val="40"/>
-                <w:lang w:bidi="ml-IN"/>
-              </w:rPr>
-              <w:t xml:space="preserve"> </w:t>
-            </w:r>
-            <w:proofErr w:type="spellStart"/>
-            <w:r>
-              <w:rPr>
-                <w:rFonts w:ascii="BRH Devanagari Extra" w:hAnsi="BRH Devanagari Extra" w:cs="BRH Devanagari Extra"/>
-                <w:sz w:val="40"/>
-                <w:szCs w:val="40"/>
-                <w:lang w:bidi="ml-IN"/>
-              </w:rPr>
-              <w:t>uÉlÉ</w:t>
-            </w:r>
-            <w:proofErr w:type="spellEnd"/>
-            <w:r>
-              <w:rPr>
-                <w:rFonts w:ascii="BRH Malayalam Extra" w:hAnsi="BRH Malayalam Extra" w:cs="BRH Devanagari Extra"/>
-                <w:b/>
-                <w:sz w:val="32"/>
-                <w:szCs w:val="40"/>
-                <w:lang w:bidi="ml-IN"/>
-              </w:rPr>
-              <w:t>–</w:t>
-            </w:r>
-            <w:proofErr w:type="spellStart"/>
-            <w:r>
-              <w:rPr>
-                <w:rFonts w:ascii="BRH Devanagari Extra" w:hAnsi="BRH Devanagari Extra" w:cs="BRH Devanagari Extra"/>
-                <w:sz w:val="40"/>
-                <w:szCs w:val="40"/>
-                <w:lang w:bidi="ml-IN"/>
-              </w:rPr>
-              <w:t>xmÉÌiÉþÈ</w:t>
-            </w:r>
-            <w:proofErr w:type="spellEnd"/>
-            <w:r>
-              <w:rPr>
-                <w:rFonts w:ascii="BRH Devanagari Extra" w:hAnsi="BRH Devanagari Extra" w:cs="BRH Devanagari Extra"/>
-                <w:sz w:val="40"/>
-                <w:szCs w:val="40"/>
-                <w:lang w:bidi="ml-IN"/>
-              </w:rPr>
-              <w:t xml:space="preserve"> | </w:t>
-            </w:r>
-          </w:p>
-          <w:p>
-            <w:pPr>
-              <w:widowControl w:val="0"/>
-              <w:autoSpaceDE w:val="0"/>
-              <w:autoSpaceDN w:val="0"/>
-              <w:adjustRightInd w:val="0"/>
-              <w:spacing w:before="0" w:line="240" w:lineRule="auto"/>
-              <w:ind w:right="295"/>
-              <w:rPr>
                 <w:rFonts w:ascii="BRH Malayalam Extra" w:hAnsi="BRH Malayalam Extra" w:cs="BRH Malayalam Extra"/>
                 <w:sz w:val="40"/>
                 <w:szCs w:val="40"/>
               </w:rPr>
             </w:pPr>
-            <w:proofErr w:type="spellStart"/>
-            <w:r>
-              <w:rPr>
-                <w:rFonts w:ascii="BRH Devanagari Extra" w:hAnsi="BRH Devanagari Extra" w:cs="BRH Devanagari Extra"/>
-                <w:sz w:val="40"/>
-                <w:szCs w:val="40"/>
+            <w:r>
+              <w:rPr>
+                <w:rFonts w:ascii="Latha" w:hAnsi="Latha" w:cs="Latha"/>
+                <w:sz w:val="28"/>
+                <w:szCs w:val="28"/>
+                <w:cs/>
+                <w:lang w:bidi="ta-IN"/>
+              </w:rPr>
+              <w:t>தே</w:t>
+            </w:r>
+            <w:r>
+              <w:rPr>
+                <w:rFonts w:ascii="BRH Tamil Tab Extra" w:hAnsi="BRH Tamil Tab Extra" w:cs="Latha"/>
+                <w:b/>
+                <w:sz w:val="32"/>
+                <w:szCs w:val="28"/>
+                <w:lang w:bidi="ta-IN"/>
+              </w:rPr>
+              <w:t>…</w:t>
+            </w:r>
+            <w:r>
+              <w:rPr>
+                <w:rFonts w:ascii="Latha" w:hAnsi="Latha" w:cs="Latha"/>
+                <w:b/>
+                <w:bCs/>
+                <w:position w:val="-12"/>
+                <w:sz w:val="28"/>
+                <w:szCs w:val="28"/>
+                <w:cs/>
+                <w:lang w:bidi="ta-IN"/>
+              </w:rPr>
+              <w:t>3</w:t>
+            </w:r>
+            <w:r>
+              <w:rPr>
+                <w:rFonts w:ascii="Latha" w:hAnsi="Latha" w:cs="Latha"/>
+                <w:sz w:val="28"/>
+                <w:szCs w:val="28"/>
+                <w:cs/>
+                <w:lang w:bidi="ta-IN"/>
+              </w:rPr>
+              <w:t>வோ வன</w:t>
+            </w:r>
+            <w:r>
+              <w:rPr>
+                <w:rFonts w:ascii="BRH Tamil Tab Extra" w:hAnsi="BRH Tamil Tab Extra" w:cs="Latha"/>
+                <w:b/>
+                <w:sz w:val="32"/>
+                <w:szCs w:val="28"/>
+                <w:lang w:bidi="ta-IN"/>
+              </w:rPr>
+              <w:t>…</w:t>
+            </w:r>
+            <w:r>
+              <w:rPr>
+                <w:rFonts w:ascii="Latha" w:hAnsi="Latha" w:cs="Latha"/>
+                <w:sz w:val="28"/>
+                <w:szCs w:val="28"/>
+                <w:cs/>
+                <w:lang w:bidi="ta-IN"/>
+              </w:rPr>
+              <w:t>ஸ்பதி</w:t>
+            </w:r>
+            <w:r>
+              <w:rPr>
+                <w:rFonts w:ascii="BRH Tamil Tab Extra" w:hAnsi="BRH Tamil Tab Extra" w:cs="Latha"/>
+                <w:b/>
+                <w:sz w:val="36"/>
+                <w:szCs w:val="28"/>
+                <w:lang w:bidi="ta-IN"/>
+              </w:rPr>
+              <w:t>†</w:t>
+            </w:r>
+            <w:r>
+              <w:rPr>
+                <w:rFonts w:ascii="Latha" w:hAnsi="Latha" w:cs="Latha"/>
+                <w:b/>
+                <w:bCs/>
+                <w:sz w:val="32"/>
+                <w:szCs w:val="32"/>
+                <w:cs/>
+                <w:lang w:bidi="ta-IN"/>
+              </w:rPr>
+              <w:t>:</w:t>
+            </w:r>
+            <w:r>
+              <w:rPr>
+                <w:rFonts w:ascii="Latha" w:hAnsi="Latha" w:cs="Latha"/>
+                <w:sz w:val="28"/>
+                <w:szCs w:val="28"/>
+                <w:cs/>
+                <w:lang w:bidi="ta-IN"/>
+              </w:rPr>
+              <w:t xml:space="preserve"> </w:t>
+            </w:r>
+            <w:r>
+              <w:rPr>
+                <w:rFonts w:ascii="Latha" w:hAnsi="Latha" w:cs="Latha"/>
+                <w:sz w:val="28"/>
+                <w:szCs w:val="28"/>
+                <w:lang w:bidi="ta-IN"/>
+              </w:rPr>
+              <w:t xml:space="preserve">| </w:t>
+            </w:r>
+            <w:r>
+              <w:rPr>
+                <w:rFonts w:ascii="Latha" w:hAnsi="Latha" w:cs="Latha"/>
+                <w:sz w:val="28"/>
+                <w:szCs w:val="28"/>
                 <w:highlight w:val="yellow"/>
-                <w:lang w:bidi="ml-IN"/>
-              </w:rPr>
-              <w:t>uÉ</w:t>
-            </w:r>
-            <w:proofErr w:type="spellEnd"/>
-            <w:r>
-              <w:rPr>
-                <w:rFonts w:ascii="BRH Malayalam Extra" w:hAnsi="BRH Malayalam Extra" w:cs="BRH Devanagari Extra"/>
-                <w:b/>
-                <w:sz w:val="32"/>
-                <w:szCs w:val="40"/>
+                <w:cs/>
+                <w:lang w:bidi="ta-IN"/>
+              </w:rPr>
+              <w:t>வ</w:t>
+            </w:r>
+            <w:r>
+              <w:rPr>
+                <w:rFonts w:ascii="BRH Tamil Tab Extra" w:hAnsi="BRH Tamil Tab Extra" w:cs="Latha"/>
+                <w:b/>
+                <w:sz w:val="32"/>
+                <w:szCs w:val="28"/>
                 <w:highlight w:val="yellow"/>
-                <w:lang w:bidi="ml-IN"/>
-              </w:rPr>
-              <w:t>–</w:t>
-            </w:r>
-            <w:proofErr w:type="spellStart"/>
-            <w:r>
-              <w:rPr>
-                <w:rFonts w:ascii="BRH Devanagari Extra" w:hAnsi="BRH Devanagari Extra" w:cs="BRH Devanagari Extra"/>
-                <w:sz w:val="40"/>
-                <w:szCs w:val="40"/>
-                <w:lang w:bidi="ml-IN"/>
-              </w:rPr>
-              <w:t>lÉ</w:t>
-            </w:r>
-            <w:proofErr w:type="spellEnd"/>
-            <w:r>
-              <w:rPr>
-                <w:rFonts w:ascii="BRH Malayalam Extra" w:hAnsi="BRH Malayalam Extra" w:cs="BRH Devanagari Extra"/>
-                <w:b/>
-                <w:sz w:val="32"/>
-                <w:szCs w:val="40"/>
-                <w:lang w:bidi="ml-IN"/>
-              </w:rPr>
-              <w:t>–</w:t>
-            </w:r>
-            <w:proofErr w:type="spellStart"/>
-            <w:r>
-              <w:rPr>
-                <w:rFonts w:ascii="BRH Devanagari Extra" w:hAnsi="BRH Devanagari Extra" w:cs="BRH Devanagari Extra"/>
-                <w:sz w:val="40"/>
-                <w:szCs w:val="40"/>
-                <w:lang w:bidi="ml-IN"/>
-              </w:rPr>
-              <w:t>xmÉÌiÉþÃ</w:t>
-            </w:r>
-            <w:proofErr w:type="spellEnd"/>
-            <w:r>
-              <w:rPr>
-                <w:rFonts w:ascii="BRH Malayalam Extra" w:hAnsi="BRH Malayalam Extra" w:cs="BRH Devanagari Extra"/>
-                <w:b/>
-                <w:sz w:val="32"/>
-                <w:szCs w:val="40"/>
-                <w:lang w:bidi="ml-IN"/>
-              </w:rPr>
-              <w:t>–</w:t>
-            </w:r>
-            <w:proofErr w:type="spellStart"/>
-            <w:r>
-              <w:rPr>
-                <w:rFonts w:ascii="BRH Devanagari Extra" w:hAnsi="BRH Devanagari Extra" w:cs="BRH Devanagari Extra"/>
-                <w:sz w:val="40"/>
-                <w:szCs w:val="40"/>
-                <w:lang w:bidi="ml-IN"/>
-              </w:rPr>
-              <w:t>SèïkuÉÈ</w:t>
-            </w:r>
-            <w:proofErr w:type="spellEnd"/>
-            <w:r>
-              <w:rPr>
-                <w:rFonts w:ascii="BRH Devanagari Extra" w:hAnsi="BRH Devanagari Extra" w:cs="BRH Devanagari Extra"/>
-                <w:sz w:val="40"/>
-                <w:szCs w:val="40"/>
-                <w:lang w:bidi="ml-IN"/>
-              </w:rPr>
-              <w:t xml:space="preserve"> |</w:t>
+                <w:lang w:bidi="ta-IN"/>
+              </w:rPr>
+              <w:t>…</w:t>
+            </w:r>
+            <w:r>
+              <w:rPr>
+                <w:rFonts w:ascii="Latha" w:hAnsi="Latha" w:cs="Latha"/>
+                <w:sz w:val="28"/>
+                <w:szCs w:val="28"/>
+                <w:cs/>
+                <w:lang w:bidi="ta-IN"/>
+              </w:rPr>
+              <w:t>ன</w:t>
+            </w:r>
+            <w:r>
+              <w:rPr>
+                <w:rFonts w:ascii="BRH Tamil Tab Extra" w:hAnsi="BRH Tamil Tab Extra" w:cs="Latha"/>
+                <w:b/>
+                <w:sz w:val="32"/>
+                <w:szCs w:val="28"/>
+                <w:lang w:bidi="ta-IN"/>
+              </w:rPr>
+              <w:t>…</w:t>
+            </w:r>
+            <w:r>
+              <w:rPr>
+                <w:rFonts w:ascii="Latha" w:hAnsi="Latha" w:cs="Latha"/>
+                <w:sz w:val="28"/>
+                <w:szCs w:val="28"/>
+                <w:cs/>
+                <w:lang w:bidi="ta-IN"/>
+              </w:rPr>
+              <w:t>ஸ்பதி</w:t>
+            </w:r>
+            <w:r>
+              <w:rPr>
+                <w:rFonts w:ascii="BRH Tamil Tab Extra" w:hAnsi="BRH Tamil Tab Extra" w:cs="Latha"/>
+                <w:b/>
+                <w:sz w:val="36"/>
+                <w:szCs w:val="28"/>
+                <w:lang w:bidi="ta-IN"/>
+              </w:rPr>
+              <w:t>†</w:t>
+            </w:r>
+            <w:r>
+              <w:rPr>
+                <w:rFonts w:ascii="Latha" w:hAnsi="Latha" w:cs="Latha"/>
+                <w:sz w:val="28"/>
+                <w:szCs w:val="28"/>
+                <w:cs/>
+                <w:lang w:bidi="ta-IN"/>
+              </w:rPr>
+              <w:t>ரூ</w:t>
+            </w:r>
+            <w:r>
+              <w:rPr>
+                <w:rFonts w:ascii="BRH Tamil Tab Extra" w:hAnsi="BRH Tamil Tab Extra" w:cs="Latha"/>
+                <w:b/>
+                <w:sz w:val="32"/>
+                <w:szCs w:val="28"/>
+                <w:lang w:bidi="ta-IN"/>
+              </w:rPr>
+              <w:t>…</w:t>
+            </w:r>
+            <w:r>
+              <w:rPr>
+                <w:rFonts w:ascii="Latha" w:hAnsi="Latha" w:cs="Latha"/>
+                <w:sz w:val="28"/>
+                <w:szCs w:val="28"/>
+                <w:cs/>
+                <w:lang w:bidi="ta-IN"/>
+              </w:rPr>
+              <w:t>ர்த்</w:t>
+            </w:r>
+            <w:r>
+              <w:rPr>
+                <w:rFonts w:ascii="Latha" w:hAnsi="Latha" w:cs="Latha"/>
+                <w:b/>
+                <w:bCs/>
+                <w:position w:val="-12"/>
+                <w:sz w:val="28"/>
+                <w:szCs w:val="28"/>
+                <w:cs/>
+                <w:lang w:bidi="ta-IN"/>
+              </w:rPr>
+              <w:t>3</w:t>
+            </w:r>
+            <w:r>
+              <w:rPr>
+                <w:rFonts w:ascii="Latha" w:hAnsi="Latha" w:cs="Latha"/>
+                <w:sz w:val="28"/>
+                <w:szCs w:val="28"/>
+                <w:cs/>
+                <w:lang w:bidi="ta-IN"/>
+              </w:rPr>
+              <w:t>த்</w:t>
+            </w:r>
+            <w:r>
+              <w:rPr>
+                <w:rFonts w:ascii="Latha" w:hAnsi="Latha" w:cs="Latha"/>
+                <w:b/>
+                <w:bCs/>
+                <w:position w:val="-12"/>
+                <w:sz w:val="28"/>
+                <w:szCs w:val="28"/>
+                <w:cs/>
+                <w:lang w:bidi="ta-IN"/>
+              </w:rPr>
+              <w:t>4</w:t>
+            </w:r>
+            <w:r>
+              <w:rPr>
+                <w:rFonts w:ascii="Latha" w:hAnsi="Latha" w:cs="Latha"/>
+                <w:sz w:val="28"/>
+                <w:szCs w:val="28"/>
+                <w:cs/>
+                <w:lang w:bidi="ta-IN"/>
+              </w:rPr>
+              <w:t>வ</w:t>
+            </w:r>
+            <w:r>
+              <w:rPr>
+                <w:rFonts w:ascii="Latha" w:hAnsi="Latha" w:cs="Latha"/>
+                <w:b/>
+                <w:bCs/>
+                <w:sz w:val="32"/>
+                <w:szCs w:val="32"/>
+                <w:cs/>
+                <w:lang w:bidi="ta-IN"/>
+              </w:rPr>
+              <w:t>:</w:t>
+            </w:r>
+            <w:r>
+              <w:rPr>
+                <w:rFonts w:ascii="Latha" w:hAnsi="Latha" w:cs="Latha"/>
+                <w:sz w:val="28"/>
+                <w:szCs w:val="28"/>
+                <w:cs/>
+                <w:lang w:bidi="ta-IN"/>
+              </w:rPr>
+              <w:t xml:space="preserve"> </w:t>
+            </w:r>
+            <w:r>
+              <w:rPr>
+                <w:rFonts w:ascii="Latha" w:hAnsi="Latha" w:cs="Latha"/>
+                <w:sz w:val="28"/>
+                <w:szCs w:val="28"/>
+                <w:lang w:bidi="ta-IN"/>
+              </w:rPr>
+              <w:t>|</w:t>
             </w:r>
           </w:p>
         </w:tc>
@@ -667,181 +695,273 @@
               <w:autoSpaceDN w:val="0"/>
               <w:adjustRightInd w:val="0"/>
               <w:spacing w:before="0" w:line="240" w:lineRule="auto"/>
-              <w:ind w:right="295"/>
-              <w:rPr>
-                <w:rFonts w:ascii="BRH Devanagari Extra" w:hAnsi="BRH Devanagari Extra" w:cs="BRH Devanagari Extra"/>
-                <w:sz w:val="40"/>
-                <w:szCs w:val="40"/>
-                <w:lang w:bidi="ml-IN"/>
-              </w:rPr>
-            </w:pPr>
-            <w:proofErr w:type="spellStart"/>
-            <w:r>
-              <w:rPr>
-                <w:rFonts w:ascii="BRH Devanagari Extra" w:hAnsi="BRH Devanagari Extra" w:cs="BRH Devanagari Extra"/>
-                <w:sz w:val="40"/>
-                <w:szCs w:val="40"/>
-                <w:lang w:bidi="ml-IN"/>
-              </w:rPr>
-              <w:t>Så</w:t>
-            </w:r>
-            <w:proofErr w:type="spellEnd"/>
-            <w:r>
-              <w:rPr>
-                <w:rFonts w:ascii="BRH Malayalam Extra" w:hAnsi="BRH Malayalam Extra" w:cs="BRH Devanagari Extra"/>
-                <w:b/>
-                <w:sz w:val="32"/>
-                <w:szCs w:val="40"/>
-                <w:lang w:bidi="ml-IN"/>
-              </w:rPr>
-              <w:t>–</w:t>
-            </w:r>
-            <w:proofErr w:type="spellStart"/>
-            <w:r>
-              <w:rPr>
-                <w:rFonts w:ascii="BRH Devanagari Extra" w:hAnsi="BRH Devanagari Extra" w:cs="BRH Devanagari Extra"/>
-                <w:sz w:val="40"/>
-                <w:szCs w:val="40"/>
-                <w:lang w:bidi="ml-IN"/>
-              </w:rPr>
-              <w:t>uÉÉå</w:t>
-            </w:r>
-            <w:proofErr w:type="spellEnd"/>
-            <w:r>
-              <w:rPr>
-                <w:rFonts w:ascii="BRH Devanagari Extra" w:hAnsi="BRH Devanagari Extra" w:cs="BRH Devanagari Extra"/>
-                <w:sz w:val="40"/>
-                <w:szCs w:val="40"/>
-                <w:lang w:bidi="ml-IN"/>
-              </w:rPr>
-              <w:t xml:space="preserve"> </w:t>
-            </w:r>
-            <w:proofErr w:type="spellStart"/>
-            <w:r>
-              <w:rPr>
-                <w:rFonts w:ascii="BRH Devanagari Extra" w:hAnsi="BRH Devanagari Extra" w:cs="BRH Devanagari Extra"/>
-                <w:sz w:val="40"/>
-                <w:szCs w:val="40"/>
-                <w:lang w:bidi="ml-IN"/>
-              </w:rPr>
-              <w:t>uÉlÉ</w:t>
-            </w:r>
-            <w:proofErr w:type="spellEnd"/>
-            <w:r>
-              <w:rPr>
-                <w:rFonts w:ascii="BRH Malayalam Extra" w:hAnsi="BRH Malayalam Extra" w:cs="BRH Devanagari Extra"/>
-                <w:b/>
-                <w:sz w:val="32"/>
-                <w:szCs w:val="40"/>
-                <w:lang w:bidi="ml-IN"/>
-              </w:rPr>
-              <w:t>–</w:t>
-            </w:r>
-            <w:proofErr w:type="spellStart"/>
-            <w:r>
-              <w:rPr>
-                <w:rFonts w:ascii="BRH Devanagari Extra" w:hAnsi="BRH Devanagari Extra" w:cs="BRH Devanagari Extra"/>
-                <w:sz w:val="40"/>
-                <w:szCs w:val="40"/>
-                <w:lang w:bidi="ml-IN"/>
-              </w:rPr>
-              <w:t>xmÉÌiÉþÈ</w:t>
-            </w:r>
-            <w:proofErr w:type="spellEnd"/>
-            <w:r>
-              <w:rPr>
-                <w:rFonts w:ascii="BRH Devanagari Extra" w:hAnsi="BRH Devanagari Extra" w:cs="BRH Devanagari Extra"/>
-                <w:sz w:val="40"/>
-                <w:szCs w:val="40"/>
-                <w:lang w:bidi="ml-IN"/>
-              </w:rPr>
-              <w:t xml:space="preserve"> | </w:t>
-            </w:r>
-          </w:p>
-          <w:p>
-            <w:pPr>
-              <w:widowControl w:val="0"/>
-              <w:autoSpaceDE w:val="0"/>
-              <w:autoSpaceDN w:val="0"/>
-              <w:adjustRightInd w:val="0"/>
-              <w:spacing w:before="0" w:line="240" w:lineRule="auto"/>
               <w:rPr>
                 <w:rFonts w:ascii="BRH Malayalam Extra" w:hAnsi="BRH Malayalam Extra" w:cs="BRH Malayalam Extra"/>
                 <w:sz w:val="40"/>
                 <w:szCs w:val="40"/>
               </w:rPr>
             </w:pPr>
-            <w:proofErr w:type="spellStart"/>
-            <w:r>
-              <w:rPr>
-                <w:rFonts w:ascii="BRH Devanagari Extra" w:hAnsi="BRH Devanagari Extra" w:cs="BRH Devanagari Extra"/>
-                <w:sz w:val="40"/>
-                <w:szCs w:val="40"/>
+            <w:r>
+              <w:rPr>
+                <w:rFonts w:ascii="Latha" w:hAnsi="Latha" w:cs="Latha"/>
+                <w:sz w:val="28"/>
+                <w:szCs w:val="28"/>
+                <w:cs/>
+                <w:lang w:bidi="ta-IN"/>
+              </w:rPr>
+              <w:t>தே</w:t>
+            </w:r>
+            <w:r>
+              <w:rPr>
+                <w:rFonts w:ascii="BRH Tamil Tab Extra" w:hAnsi="BRH Tamil Tab Extra" w:cs="Latha"/>
+                <w:b/>
+                <w:sz w:val="32"/>
+                <w:szCs w:val="28"/>
+                <w:lang w:bidi="ta-IN"/>
+              </w:rPr>
+              <w:t>…</w:t>
+            </w:r>
+            <w:r>
+              <w:rPr>
+                <w:rFonts w:ascii="Latha" w:hAnsi="Latha" w:cs="Latha"/>
+                <w:b/>
+                <w:bCs/>
+                <w:position w:val="-12"/>
+                <w:sz w:val="28"/>
+                <w:szCs w:val="28"/>
+                <w:cs/>
+                <w:lang w:bidi="ta-IN"/>
+              </w:rPr>
+              <w:t>3</w:t>
+            </w:r>
+            <w:r>
+              <w:rPr>
+                <w:rFonts w:ascii="Latha" w:hAnsi="Latha" w:cs="Latha"/>
+                <w:sz w:val="28"/>
+                <w:szCs w:val="28"/>
+                <w:cs/>
+                <w:lang w:bidi="ta-IN"/>
+              </w:rPr>
+              <w:t>வோ வன</w:t>
+            </w:r>
+            <w:r>
+              <w:rPr>
+                <w:rFonts w:ascii="BRH Tamil Tab Extra" w:hAnsi="BRH Tamil Tab Extra" w:cs="Latha"/>
+                <w:b/>
+                <w:sz w:val="32"/>
+                <w:szCs w:val="28"/>
+                <w:lang w:bidi="ta-IN"/>
+              </w:rPr>
+              <w:t>…</w:t>
+            </w:r>
+            <w:r>
+              <w:rPr>
+                <w:rFonts w:ascii="Latha" w:hAnsi="Latha" w:cs="Latha"/>
+                <w:sz w:val="28"/>
+                <w:szCs w:val="28"/>
+                <w:cs/>
+                <w:lang w:bidi="ta-IN"/>
+              </w:rPr>
+              <w:t>ஸ்பதி</w:t>
+            </w:r>
+            <w:r>
+              <w:rPr>
+                <w:rFonts w:ascii="BRH Tamil Tab Extra" w:hAnsi="BRH Tamil Tab Extra" w:cs="Latha"/>
+                <w:b/>
+                <w:sz w:val="36"/>
+                <w:szCs w:val="28"/>
+                <w:lang w:bidi="ta-IN"/>
+              </w:rPr>
+              <w:t>†</w:t>
+            </w:r>
+            <w:r>
+              <w:rPr>
+                <w:rFonts w:ascii="Latha" w:hAnsi="Latha" w:cs="Latha"/>
+                <w:b/>
+                <w:bCs/>
+                <w:sz w:val="32"/>
+                <w:szCs w:val="32"/>
+                <w:cs/>
+                <w:lang w:bidi="ta-IN"/>
+              </w:rPr>
+              <w:t>:</w:t>
+            </w:r>
+            <w:r>
+              <w:rPr>
+                <w:rFonts w:ascii="Latha" w:hAnsi="Latha" w:cs="Latha"/>
+                <w:sz w:val="28"/>
+                <w:szCs w:val="28"/>
+                <w:cs/>
+                <w:lang w:bidi="ta-IN"/>
+              </w:rPr>
+              <w:t xml:space="preserve"> </w:t>
+            </w:r>
+            <w:r>
+              <w:rPr>
+                <w:rFonts w:ascii="Latha" w:hAnsi="Latha" w:cs="Latha"/>
+                <w:sz w:val="28"/>
+                <w:szCs w:val="28"/>
+                <w:lang w:bidi="ta-IN"/>
+              </w:rPr>
+              <w:t xml:space="preserve">| </w:t>
+            </w:r>
+            <w:r>
+              <w:rPr>
+                <w:rFonts w:ascii="Latha" w:hAnsi="Latha" w:cs="Latha"/>
+                <w:sz w:val="28"/>
+                <w:szCs w:val="28"/>
                 <w:highlight w:val="green"/>
-                <w:lang w:bidi="ml-IN"/>
-              </w:rPr>
-              <w:t>uÉ</w:t>
-            </w:r>
-            <w:r>
-              <w:rPr>
-                <w:rFonts w:ascii="BRH Devanagari Extra" w:hAnsi="BRH Devanagari Extra" w:cs="BRH Devanagari Extra"/>
-                <w:sz w:val="40"/>
-                <w:szCs w:val="40"/>
-                <w:lang w:bidi="ml-IN"/>
-              </w:rPr>
-              <w:t>lÉ</w:t>
-            </w:r>
-            <w:proofErr w:type="spellEnd"/>
-            <w:r>
-              <w:rPr>
-                <w:rFonts w:ascii="BRH Malayalam Extra" w:hAnsi="BRH Malayalam Extra" w:cs="BRH Devanagari Extra"/>
-                <w:b/>
-                <w:sz w:val="32"/>
-                <w:szCs w:val="40"/>
-                <w:lang w:bidi="ml-IN"/>
-              </w:rPr>
-              <w:t>–</w:t>
-            </w:r>
-            <w:proofErr w:type="spellStart"/>
-            <w:r>
-              <w:rPr>
-                <w:rFonts w:ascii="BRH Devanagari Extra" w:hAnsi="BRH Devanagari Extra" w:cs="BRH Devanagari Extra"/>
-                <w:sz w:val="40"/>
-                <w:szCs w:val="40"/>
-                <w:lang w:bidi="ml-IN"/>
-              </w:rPr>
-              <w:t>xmÉÌiÉþÃ</w:t>
-            </w:r>
-            <w:proofErr w:type="spellEnd"/>
-            <w:r>
-              <w:rPr>
-                <w:rFonts w:ascii="BRH Malayalam Extra" w:hAnsi="BRH Malayalam Extra" w:cs="BRH Devanagari Extra"/>
-                <w:b/>
-                <w:sz w:val="32"/>
-                <w:szCs w:val="40"/>
-                <w:lang w:bidi="ml-IN"/>
-              </w:rPr>
-              <w:t>–</w:t>
-            </w:r>
-            <w:proofErr w:type="spellStart"/>
-            <w:r>
-              <w:rPr>
-                <w:rFonts w:ascii="BRH Devanagari Extra" w:hAnsi="BRH Devanagari Extra" w:cs="BRH Devanagari Extra"/>
-                <w:sz w:val="40"/>
-                <w:szCs w:val="40"/>
-                <w:lang w:bidi="ml-IN"/>
-              </w:rPr>
-              <w:t>SèïkuÉÈ</w:t>
-            </w:r>
-            <w:proofErr w:type="spellEnd"/>
-            <w:r>
-              <w:rPr>
-                <w:rFonts w:ascii="BRH Devanagari Extra" w:hAnsi="BRH Devanagari Extra" w:cs="BRH Devanagari Extra"/>
-                <w:sz w:val="40"/>
-                <w:szCs w:val="40"/>
-                <w:lang w:bidi="ml-IN"/>
-              </w:rPr>
-              <w:t xml:space="preserve"> |</w:t>
+                <w:cs/>
+                <w:lang w:bidi="ta-IN"/>
+              </w:rPr>
+              <w:t>வ</w:t>
+            </w:r>
+            <w:r>
+              <w:rPr>
+                <w:rFonts w:ascii="Latha" w:hAnsi="Latha" w:cs="Latha"/>
+                <w:sz w:val="28"/>
+                <w:szCs w:val="28"/>
+                <w:cs/>
+                <w:lang w:bidi="ta-IN"/>
+              </w:rPr>
+              <w:t>ன</w:t>
+            </w:r>
+            <w:r>
+              <w:rPr>
+                <w:rFonts w:ascii="BRH Tamil Tab Extra" w:hAnsi="BRH Tamil Tab Extra" w:cs="Latha"/>
+                <w:b/>
+                <w:sz w:val="32"/>
+                <w:szCs w:val="28"/>
+                <w:lang w:bidi="ta-IN"/>
+              </w:rPr>
+              <w:t>…</w:t>
+            </w:r>
+            <w:r>
+              <w:rPr>
+                <w:rFonts w:ascii="Latha" w:hAnsi="Latha" w:cs="Latha"/>
+                <w:sz w:val="28"/>
+                <w:szCs w:val="28"/>
+                <w:cs/>
+                <w:lang w:bidi="ta-IN"/>
+              </w:rPr>
+              <w:t>ஸ்பதி</w:t>
+            </w:r>
+            <w:r>
+              <w:rPr>
+                <w:rFonts w:ascii="BRH Tamil Tab Extra" w:hAnsi="BRH Tamil Tab Extra" w:cs="Latha"/>
+                <w:b/>
+                <w:sz w:val="36"/>
+                <w:szCs w:val="28"/>
+                <w:lang w:bidi="ta-IN"/>
+              </w:rPr>
+              <w:t>†</w:t>
+            </w:r>
+            <w:r>
+              <w:rPr>
+                <w:rFonts w:ascii="Latha" w:hAnsi="Latha" w:cs="Latha"/>
+                <w:sz w:val="28"/>
+                <w:szCs w:val="28"/>
+                <w:cs/>
+                <w:lang w:bidi="ta-IN"/>
+              </w:rPr>
+              <w:t>ரூ</w:t>
+            </w:r>
+            <w:r>
+              <w:rPr>
+                <w:rFonts w:ascii="BRH Tamil Tab Extra" w:hAnsi="BRH Tamil Tab Extra" w:cs="Latha"/>
+                <w:b/>
+                <w:sz w:val="32"/>
+                <w:szCs w:val="28"/>
+                <w:lang w:bidi="ta-IN"/>
+              </w:rPr>
+              <w:t>…</w:t>
+            </w:r>
+            <w:r>
+              <w:rPr>
+                <w:rFonts w:ascii="Latha" w:hAnsi="Latha" w:cs="Latha"/>
+                <w:sz w:val="28"/>
+                <w:szCs w:val="28"/>
+                <w:cs/>
+                <w:lang w:bidi="ta-IN"/>
+              </w:rPr>
+              <w:t>ர்த்</w:t>
+            </w:r>
+            <w:r>
+              <w:rPr>
+                <w:rFonts w:ascii="Latha" w:hAnsi="Latha" w:cs="Latha"/>
+                <w:b/>
+                <w:bCs/>
+                <w:position w:val="-12"/>
+                <w:sz w:val="28"/>
+                <w:szCs w:val="28"/>
+                <w:cs/>
+                <w:lang w:bidi="ta-IN"/>
+              </w:rPr>
+              <w:t>3</w:t>
+            </w:r>
+            <w:r>
+              <w:rPr>
+                <w:rFonts w:ascii="Latha" w:hAnsi="Latha" w:cs="Latha"/>
+                <w:sz w:val="28"/>
+                <w:szCs w:val="28"/>
+                <w:cs/>
+                <w:lang w:bidi="ta-IN"/>
+              </w:rPr>
+              <w:t>த்</w:t>
+            </w:r>
+            <w:r>
+              <w:rPr>
+                <w:rFonts w:ascii="Latha" w:hAnsi="Latha" w:cs="Latha"/>
+                <w:b/>
+                <w:bCs/>
+                <w:position w:val="-12"/>
+                <w:sz w:val="28"/>
+                <w:szCs w:val="28"/>
+                <w:cs/>
+                <w:lang w:bidi="ta-IN"/>
+              </w:rPr>
+              <w:t>4</w:t>
+            </w:r>
+            <w:r>
+              <w:rPr>
+                <w:rFonts w:ascii="Latha" w:hAnsi="Latha" w:cs="Latha"/>
+                <w:sz w:val="28"/>
+                <w:szCs w:val="28"/>
+                <w:cs/>
+                <w:lang w:bidi="ta-IN"/>
+              </w:rPr>
+              <w:t>வ</w:t>
+            </w:r>
+            <w:r>
+              <w:rPr>
+                <w:rFonts w:ascii="Latha" w:hAnsi="Latha" w:cs="Latha"/>
+                <w:b/>
+                <w:bCs/>
+                <w:sz w:val="32"/>
+                <w:szCs w:val="32"/>
+                <w:cs/>
+                <w:lang w:bidi="ta-IN"/>
+              </w:rPr>
+              <w:t>:</w:t>
+            </w:r>
+            <w:r>
+              <w:rPr>
+                <w:rFonts w:ascii="Latha" w:hAnsi="Latha" w:cs="Latha"/>
+                <w:sz w:val="28"/>
+                <w:szCs w:val="28"/>
+                <w:cs/>
+                <w:lang w:bidi="ta-IN"/>
+              </w:rPr>
+              <w:t xml:space="preserve"> </w:t>
+            </w:r>
+            <w:r>
+              <w:rPr>
+                <w:rFonts w:ascii="Latha" w:hAnsi="Latha" w:cs="Latha"/>
+                <w:sz w:val="28"/>
+                <w:szCs w:val="28"/>
+                <w:lang w:bidi="ta-IN"/>
+              </w:rPr>
+              <w:t>|</w:t>
             </w:r>
           </w:p>
         </w:tc>
@@ -878,20 +998,8 @@
                 <w:szCs w:val="32"/>
                 <w:lang w:val="en-IN" w:eastAsia="en-IN" w:bidi="ml-IN"/>
               </w:rPr>
-              <w:t xml:space="preserve">T.S.1.2.9.1 - </w:t>
-            </w:r>
-            <w:proofErr w:type="spellStart"/>
-            <w:r>
-              <w:rPr>
-                <w:rFonts w:eastAsia="Times New Roman" w:cs="Arial"/>
-                <w:b/>
-                <w:sz w:val="32"/>
-                <w:szCs w:val="32"/>
-                <w:lang w:val="en-IN" w:eastAsia="en-IN" w:bidi="ml-IN"/>
-              </w:rPr>
-              <w:t>Kramam</w:t>
-            </w:r>
-            <w:proofErr w:type="spellEnd"/>
+              <w:t>T.S.1.2.9.1 - Kramam</w:t>
+            </w:r>
           </w:p>
           <w:p>
             <w:pPr>
@@ -909,7 +1017,6 @@
                 <w:lang w:bidi="ml-IN"/>
               </w:rPr>
             </w:pPr>
-            <w:proofErr w:type="spellStart"/>
             <w:r>
               <w:rPr>
                 <w:rFonts w:cs="Arial"/>
@@ -919,43 +1026,7 @@
                 <w:szCs w:val="36"/>
                 <w:lang w:bidi="ml-IN"/>
               </w:rPr>
-              <w:t>Krama</w:t>
-            </w:r>
-            <w:proofErr w:type="spellEnd"/>
-            <w:r>
-              <w:rPr>
-                <w:rFonts w:cs="Arial"/>
-                <w:b/>
-                <w:bCs/>
-                <w:sz w:val="28"/>
-                <w:szCs w:val="36"/>
-                <w:lang w:bidi="ml-IN"/>
-              </w:rPr>
-              <w:t xml:space="preserve"> </w:t>
-            </w:r>
-            <w:proofErr w:type="spellStart"/>
-            <w:r>
-              <w:rPr>
-                <w:rFonts w:cs="Arial"/>
-                <w:b/>
-                <w:bCs/>
-                <w:sz w:val="28"/>
-                <w:szCs w:val="36"/>
-                <w:lang w:bidi="ml-IN"/>
-              </w:rPr>
-              <w:t>Vaakyam</w:t>
-            </w:r>
-            <w:proofErr w:type="spellEnd"/>
-            <w:r>
-              <w:rPr>
-                <w:rFonts w:cs="Arial"/>
-                <w:b/>
-                <w:bCs/>
-                <w:sz w:val="28"/>
-                <w:szCs w:val="36"/>
-                <w:lang w:bidi="ml-IN"/>
-              </w:rPr>
-              <w:t xml:space="preserve"> No. 27</w:t>
+              <w:t>Krama Vaakyam No. 27</w:t>
             </w:r>
           </w:p>
           <w:p>
@@ -973,7 +1044,6 @@
                 <w:lang w:val="en-IN" w:eastAsia="en-IN" w:bidi="ml-IN"/>
               </w:rPr>
             </w:pPr>
-            <w:proofErr w:type="spellStart"/>
             <w:r>
               <w:rPr>
                 <w:rFonts w:cs="Arial"/>
@@ -983,19 +1053,7 @@
                 <w:szCs w:val="36"/>
                 <w:lang w:bidi="ml-IN"/>
               </w:rPr>
-              <w:t>Panchaati</w:t>
-            </w:r>
-            <w:proofErr w:type="spellEnd"/>
-            <w:r>
-              <w:rPr>
-                <w:rFonts w:cs="Arial"/>
-                <w:b/>
-                <w:bCs/>
-                <w:sz w:val="28"/>
-                <w:szCs w:val="36"/>
-                <w:lang w:bidi="ml-IN"/>
-              </w:rPr>
-              <w:t xml:space="preserve"> No. 17</w:t>
+              <w:t>Panchaati No. 17</w:t>
             </w:r>
           </w:p>
         </w:tc>
@@ -1020,123 +1078,222 @@
             </w:pPr>
             <w:r>
               <w:rPr>
-                <w:rFonts w:ascii="BRH Devanagari Extra" w:hAnsi="BRH Devanagari Extra" w:cs="BRH Devanagari Extra"/>
-                <w:sz w:val="40"/>
-                <w:szCs w:val="40"/>
-                <w:lang w:bidi="ml-IN"/>
-              </w:rPr>
-              <w:t xml:space="preserve">AÉ </w:t>
-            </w:r>
-            <w:proofErr w:type="spellStart"/>
-            <w:r>
-              <w:rPr>
-                <w:rFonts w:ascii="BRH Devanagari Extra" w:hAnsi="BRH Devanagari Extra" w:cs="BRH Devanagari Extra"/>
-                <w:sz w:val="40"/>
-                <w:szCs w:val="40"/>
-                <w:lang w:bidi="ml-IN"/>
-              </w:rPr>
-              <w:t>S</w:t>
-            </w:r>
-            <w:r>
-              <w:rPr>
-                <w:rFonts w:ascii="BRH Devanagari Extra" w:hAnsi="BRH Devanagari Extra" w:cs="BRH Devanagari Extra"/>
-                <w:sz w:val="40"/>
-                <w:szCs w:val="40"/>
+                <w:rFonts w:ascii="Latha" w:hAnsi="Latha" w:cs="Latha"/>
+                <w:sz w:val="28"/>
+                <w:szCs w:val="28"/>
+                <w:cs/>
+                <w:lang w:bidi="ta-IN"/>
+              </w:rPr>
+              <w:t>ஆ த</w:t>
+            </w:r>
+            <w:r>
+              <w:rPr>
+                <w:rFonts w:ascii="Latha" w:hAnsi="Latha" w:cs="Latha"/>
+                <w:b/>
+                <w:bCs/>
+                <w:position w:val="-12"/>
+                <w:sz w:val="28"/>
+                <w:szCs w:val="28"/>
+                <w:cs/>
+                <w:lang w:bidi="ta-IN"/>
+              </w:rPr>
+              <w:t>3</w:t>
+            </w:r>
+            <w:r>
+              <w:rPr>
+                <w:rFonts w:ascii="Latha" w:hAnsi="Latha" w:cs="Latha"/>
+                <w:sz w:val="28"/>
+                <w:szCs w:val="28"/>
                 <w:highlight w:val="yellow"/>
-                <w:lang w:bidi="ml-IN"/>
-              </w:rPr>
-              <w:t>bÉ</w:t>
-            </w:r>
-            <w:r>
-              <w:rPr>
-                <w:rFonts w:ascii="BRH Devanagari Extra" w:hAnsi="BRH Devanagari Extra" w:cs="BRH Devanagari Extra"/>
-                <w:sz w:val="40"/>
-                <w:szCs w:val="40"/>
-                <w:lang w:bidi="ml-IN"/>
-              </w:rPr>
-              <w:t>þiÉç</w:t>
-            </w:r>
-            <w:proofErr w:type="spellEnd"/>
-            <w:r>
-              <w:rPr>
-                <w:rFonts w:ascii="BRH Devanagari Extra" w:hAnsi="BRH Devanagari Extra" w:cs="BRH Devanagari Extra"/>
-                <w:sz w:val="40"/>
-                <w:szCs w:val="40"/>
-                <w:lang w:bidi="ml-IN"/>
-              </w:rPr>
-              <w:t xml:space="preserve"> | S</w:t>
-            </w:r>
-            <w:r>
-              <w:rPr>
-                <w:rFonts w:ascii="BRH Malayalam Extra" w:hAnsi="BRH Malayalam Extra" w:cs="BRH Devanagari Extra"/>
-                <w:b/>
-                <w:sz w:val="32"/>
-                <w:szCs w:val="40"/>
-                <w:lang w:bidi="ml-IN"/>
-              </w:rPr>
-              <w:t>–</w:t>
-            </w:r>
-            <w:proofErr w:type="spellStart"/>
-            <w:r>
-              <w:rPr>
-                <w:rFonts w:ascii="BRH Devanagari Extra" w:hAnsi="BRH Devanagari Extra" w:cs="BRH Devanagari Extra"/>
-                <w:sz w:val="40"/>
-                <w:szCs w:val="40"/>
-                <w:lang w:bidi="ml-IN"/>
-              </w:rPr>
-              <w:t>bÉ</w:t>
-            </w:r>
-            <w:proofErr w:type="spellEnd"/>
-            <w:r>
-              <w:rPr>
-                <w:rFonts w:ascii="BRH Malayalam Extra" w:hAnsi="BRH Malayalam Extra" w:cs="BRH Devanagari Extra"/>
-                <w:b/>
-                <w:sz w:val="32"/>
-                <w:szCs w:val="40"/>
-                <w:lang w:bidi="ml-IN"/>
-              </w:rPr>
-              <w:t>–</w:t>
-            </w:r>
-            <w:proofErr w:type="spellStart"/>
-            <w:r>
-              <w:rPr>
-                <w:rFonts w:ascii="BRH Devanagari Extra" w:hAnsi="BRH Devanagari Extra" w:cs="BRH Devanagari Extra"/>
-                <w:sz w:val="40"/>
-                <w:szCs w:val="40"/>
-                <w:lang w:bidi="ml-IN"/>
-              </w:rPr>
-              <w:t>cdçrÉå</w:t>
-            </w:r>
-            <w:proofErr w:type="spellEnd"/>
-            <w:r>
-              <w:rPr>
-                <w:rFonts w:ascii="BRH Malayalam Extra" w:hAnsi="BRH Malayalam Extra" w:cs="BRH Devanagari Extra"/>
-                <w:b/>
-                <w:sz w:val="32"/>
-                <w:szCs w:val="40"/>
-                <w:lang w:bidi="ml-IN"/>
-              </w:rPr>
-              <w:t>–</w:t>
-            </w:r>
-            <w:proofErr w:type="spellStart"/>
-            <w:r>
-              <w:rPr>
-                <w:rFonts w:ascii="BRH Devanagari Extra" w:hAnsi="BRH Devanagari Extra" w:cs="BRH Devanagari Extra"/>
-                <w:sz w:val="40"/>
-                <w:szCs w:val="40"/>
-                <w:lang w:bidi="ml-IN"/>
-              </w:rPr>
-              <w:t>lÉÈ</w:t>
-            </w:r>
-            <w:proofErr w:type="spellEnd"/>
-            <w:r>
-              <w:rPr>
-                <w:rFonts w:ascii="BRH Devanagari Extra" w:hAnsi="BRH Devanagari Extra" w:cs="BRH Devanagari Extra"/>
-                <w:sz w:val="40"/>
-                <w:szCs w:val="40"/>
-                <w:lang w:bidi="ml-IN"/>
-              </w:rPr>
-              <w:t xml:space="preserve"> |</w:t>
+                <w:cs/>
+                <w:lang w:bidi="ta-IN"/>
+              </w:rPr>
+              <w:t>க</w:t>
+            </w:r>
+            <w:r>
+              <w:rPr>
+                <w:rFonts w:ascii="BRH Tamil Tab Extra" w:hAnsi="BRH Tamil Tab Extra" w:cs="Latha"/>
+                <w:b/>
+                <w:sz w:val="36"/>
+                <w:szCs w:val="28"/>
+                <w:highlight w:val="yellow"/>
+                <w:lang w:bidi="ta-IN"/>
+              </w:rPr>
+              <w:t>†</w:t>
+            </w:r>
+            <w:r>
+              <w:rPr>
+                <w:rFonts w:ascii="Latha" w:hAnsi="Latha" w:cs="Latha"/>
+                <w:b/>
+                <w:bCs/>
+                <w:position w:val="-12"/>
+                <w:sz w:val="28"/>
+                <w:szCs w:val="28"/>
+                <w:highlight w:val="yellow"/>
+                <w:cs/>
+                <w:lang w:bidi="ta-IN"/>
+              </w:rPr>
+              <w:t>4</w:t>
+            </w:r>
+            <w:r>
+              <w:rPr>
+                <w:rFonts w:ascii="Latha" w:hAnsi="Latha" w:cs="Latha"/>
+                <w:sz w:val="28"/>
+                <w:szCs w:val="28"/>
+                <w:cs/>
+                <w:lang w:bidi="ta-IN"/>
+              </w:rPr>
+              <w:t xml:space="preserve">த் </w:t>
+            </w:r>
+            <w:r>
+              <w:rPr>
+                <w:rFonts w:ascii="Latha" w:hAnsi="Latha" w:cs="Latha"/>
+                <w:sz w:val="28"/>
+                <w:szCs w:val="28"/>
+                <w:lang w:bidi="ta-IN"/>
+              </w:rPr>
+              <w:t xml:space="preserve">| </w:t>
+            </w:r>
+            <w:r>
+              <w:rPr>
+                <w:rFonts w:ascii="Latha" w:hAnsi="Latha" w:cs="Latha"/>
+                <w:sz w:val="28"/>
+                <w:szCs w:val="28"/>
+                <w:cs/>
+                <w:lang w:bidi="ta-IN"/>
+              </w:rPr>
+              <w:t>த</w:t>
+            </w:r>
+            <w:r>
+              <w:rPr>
+                <w:rFonts w:ascii="BRH Tamil Tab Extra" w:hAnsi="BRH Tamil Tab Extra" w:cs="Latha"/>
+                <w:b/>
+                <w:sz w:val="32"/>
+                <w:szCs w:val="28"/>
+                <w:lang w:bidi="ta-IN"/>
+              </w:rPr>
+              <w:t>…</w:t>
+            </w:r>
+            <w:r>
+              <w:rPr>
+                <w:rFonts w:ascii="Latha" w:hAnsi="Latha" w:cs="Latha"/>
+                <w:b/>
+                <w:bCs/>
+                <w:position w:val="-12"/>
+                <w:sz w:val="28"/>
+                <w:szCs w:val="28"/>
+                <w:cs/>
+                <w:lang w:bidi="ta-IN"/>
+              </w:rPr>
+              <w:t>3</w:t>
+            </w:r>
+            <w:r>
+              <w:rPr>
+                <w:rFonts w:ascii="Latha" w:hAnsi="Latha" w:cs="Latha"/>
+                <w:sz w:val="28"/>
+                <w:szCs w:val="28"/>
+                <w:cs/>
+                <w:lang w:bidi="ta-IN"/>
+              </w:rPr>
+              <w:t>க</w:t>
+            </w:r>
+            <w:r>
+              <w:rPr>
+                <w:rFonts w:ascii="BRH Tamil Tab Extra" w:hAnsi="BRH Tamil Tab Extra" w:cs="Latha"/>
+                <w:b/>
+                <w:sz w:val="32"/>
+                <w:szCs w:val="28"/>
+                <w:lang w:bidi="ta-IN"/>
+              </w:rPr>
+              <w:t>…</w:t>
+            </w:r>
+            <w:r>
+              <w:rPr>
+                <w:rFonts w:ascii="Latha" w:hAnsi="Latha" w:cs="Latha"/>
+                <w:b/>
+                <w:bCs/>
+                <w:position w:val="-12"/>
+                <w:sz w:val="28"/>
+                <w:szCs w:val="28"/>
+                <w:cs/>
+                <w:lang w:bidi="ta-IN"/>
+              </w:rPr>
+              <w:t>4</w:t>
+            </w:r>
+            <w:r>
+              <w:rPr>
+                <w:rFonts w:ascii="Latha" w:hAnsi="Latha" w:cs="Latha"/>
+                <w:sz w:val="28"/>
+                <w:szCs w:val="28"/>
+                <w:cs/>
+                <w:lang w:bidi="ta-IN"/>
+              </w:rPr>
+              <w:t>ச்ச்</w:t>
+            </w:r>
+            <w:r>
+              <w:rPr>
+                <w:rFonts w:ascii="Latha" w:hAnsi="Latha" w:cs="Latha"/>
+                <w:b/>
+                <w:bCs/>
+                <w:position w:val="-12"/>
+                <w:sz w:val="28"/>
+                <w:szCs w:val="28"/>
+                <w:cs/>
+                <w:lang w:bidi="ta-IN"/>
+              </w:rPr>
+              <w:t>2</w:t>
+            </w:r>
+            <w:r>
+              <w:rPr>
+                <w:rFonts w:ascii="Latha" w:hAnsi="Latha" w:cs="Latha"/>
+                <w:sz w:val="28"/>
+                <w:szCs w:val="28"/>
+                <w:cs/>
+                <w:lang w:bidi="ta-IN"/>
+              </w:rPr>
+              <w:t>யே</w:t>
+            </w:r>
+            <w:r>
+              <w:rPr>
+                <w:rFonts w:ascii="BRH Tamil Tab Extra" w:hAnsi="BRH Tamil Tab Extra" w:cs="Latha"/>
+                <w:b/>
+                <w:sz w:val="32"/>
+                <w:szCs w:val="28"/>
+                <w:lang w:bidi="ta-IN"/>
+              </w:rPr>
+              <w:t>…</w:t>
+            </w:r>
+            <w:r>
+              <w:rPr>
+                <w:rFonts w:ascii="Latha" w:hAnsi="Latha" w:cs="Latha"/>
+                <w:sz w:val="28"/>
+                <w:szCs w:val="28"/>
+                <w:cs/>
+                <w:lang w:bidi="ta-IN"/>
+              </w:rPr>
+              <w:t>ன</w:t>
+            </w:r>
+            <w:r>
+              <w:rPr>
+                <w:rFonts w:ascii="Latha" w:hAnsi="Latha" w:cs="Latha"/>
+                <w:b/>
+                <w:bCs/>
+                <w:sz w:val="32"/>
+                <w:szCs w:val="32"/>
+                <w:cs/>
+                <w:lang w:bidi="ta-IN"/>
+              </w:rPr>
+              <w:t>:</w:t>
+            </w:r>
+            <w:r>
+              <w:rPr>
+                <w:rFonts w:ascii="Latha" w:hAnsi="Latha" w:cs="Latha"/>
+                <w:sz w:val="28"/>
+                <w:szCs w:val="28"/>
+                <w:cs/>
+                <w:lang w:bidi="ta-IN"/>
+              </w:rPr>
+              <w:t xml:space="preserve"> </w:t>
             </w:r>
           </w:p>
         </w:tc>
@@ -1160,114 +1317,239 @@
             </w:pPr>
             <w:r>
               <w:rPr>
-                <w:rFonts w:ascii="BRH Devanagari Extra" w:hAnsi="BRH Devanagari Extra" w:cs="BRH Devanagari Extra"/>
-                <w:sz w:val="40"/>
-                <w:szCs w:val="40"/>
-                <w:lang w:bidi="ml-IN"/>
-              </w:rPr>
-              <w:t xml:space="preserve">AÉ </w:t>
-            </w:r>
-            <w:proofErr w:type="spellStart"/>
-            <w:r>
-              <w:rPr>
-                <w:rFonts w:ascii="BRH Devanagari Extra" w:hAnsi="BRH Devanagari Extra" w:cs="BRH Devanagari Extra"/>
-                <w:sz w:val="40"/>
-                <w:szCs w:val="40"/>
+                <w:rFonts w:ascii="Latha" w:hAnsi="Latha" w:cs="Latha"/>
+                <w:sz w:val="28"/>
+                <w:szCs w:val="28"/>
+                <w:cs/>
+                <w:lang w:bidi="ta-IN"/>
+              </w:rPr>
+              <w:t xml:space="preserve">ஆ </w:t>
+            </w:r>
+            <w:r>
+              <w:rPr>
+                <w:rFonts w:ascii="Latha" w:hAnsi="Latha" w:cs="Latha"/>
+                <w:sz w:val="28"/>
+                <w:szCs w:val="28"/>
                 <w:highlight w:val="green"/>
-                <w:lang w:bidi="ml-IN"/>
-              </w:rPr>
-              <w:t>Sþ</w:t>
-            </w:r>
-            <w:r>
-              <w:rPr>
-                <w:rFonts w:ascii="BRH Devanagari Extra" w:hAnsi="BRH Devanagari Extra" w:cs="BRH Devanagari Extra"/>
-                <w:sz w:val="40"/>
-                <w:szCs w:val="40"/>
-                <w:lang w:bidi="ml-IN"/>
-              </w:rPr>
-              <w:t>bÉiÉç</w:t>
-            </w:r>
-            <w:proofErr w:type="spellEnd"/>
-            <w:r>
-              <w:rPr>
-                <w:rFonts w:ascii="BRH Devanagari Extra" w:hAnsi="BRH Devanagari Extra" w:cs="BRH Devanagari Extra"/>
-                <w:sz w:val="40"/>
-                <w:szCs w:val="40"/>
-                <w:lang w:bidi="ml-IN"/>
-              </w:rPr>
-              <w:t xml:space="preserve"> | S</w:t>
-            </w:r>
-            <w:r>
-              <w:rPr>
-                <w:rFonts w:ascii="BRH Malayalam Extra" w:hAnsi="BRH Malayalam Extra" w:cs="BRH Devanagari Extra"/>
-                <w:b/>
-                <w:sz w:val="32"/>
-                <w:szCs w:val="40"/>
-                <w:lang w:bidi="ml-IN"/>
-              </w:rPr>
-              <w:t>–</w:t>
-            </w:r>
-            <w:proofErr w:type="spellStart"/>
-            <w:r>
-              <w:rPr>
-                <w:rFonts w:ascii="BRH Devanagari Extra" w:hAnsi="BRH Devanagari Extra" w:cs="BRH Devanagari Extra"/>
-                <w:sz w:val="40"/>
-                <w:szCs w:val="40"/>
-                <w:lang w:bidi="ml-IN"/>
-              </w:rPr>
-              <w:t>bÉ</w:t>
-            </w:r>
-            <w:proofErr w:type="spellEnd"/>
-            <w:r>
-              <w:rPr>
-                <w:rFonts w:ascii="BRH Malayalam Extra" w:hAnsi="BRH Malayalam Extra" w:cs="BRH Devanagari Extra"/>
-                <w:b/>
-                <w:sz w:val="32"/>
-                <w:szCs w:val="40"/>
-                <w:lang w:bidi="ml-IN"/>
-              </w:rPr>
-              <w:t>–</w:t>
-            </w:r>
-            <w:proofErr w:type="spellStart"/>
-            <w:r>
-              <w:rPr>
-                <w:rFonts w:ascii="BRH Devanagari Extra" w:hAnsi="BRH Devanagari Extra" w:cs="BRH Devanagari Extra"/>
-                <w:sz w:val="40"/>
-                <w:szCs w:val="40"/>
-                <w:lang w:bidi="ml-IN"/>
-              </w:rPr>
-              <w:t>cdçrÉå</w:t>
-            </w:r>
-            <w:proofErr w:type="spellEnd"/>
-            <w:r>
-              <w:rPr>
-                <w:rFonts w:ascii="BRH Malayalam Extra" w:hAnsi="BRH Malayalam Extra" w:cs="BRH Devanagari Extra"/>
-                <w:b/>
-                <w:sz w:val="32"/>
-                <w:szCs w:val="40"/>
-                <w:lang w:bidi="ml-IN"/>
-              </w:rPr>
-              <w:t>–</w:t>
-            </w:r>
-            <w:proofErr w:type="spellStart"/>
-            <w:r>
-              <w:rPr>
-                <w:rFonts w:ascii="BRH Devanagari Extra" w:hAnsi="BRH Devanagari Extra" w:cs="BRH Devanagari Extra"/>
-                <w:sz w:val="40"/>
-                <w:szCs w:val="40"/>
-                <w:lang w:bidi="ml-IN"/>
-              </w:rPr>
-              <w:t>lÉÈ</w:t>
-            </w:r>
-            <w:proofErr w:type="spellEnd"/>
-            <w:r>
-              <w:rPr>
-                <w:rFonts w:ascii="BRH Devanagari Extra" w:hAnsi="BRH Devanagari Extra" w:cs="BRH Devanagari Extra"/>
-                <w:sz w:val="40"/>
-                <w:szCs w:val="40"/>
-                <w:lang w:bidi="ml-IN"/>
-              </w:rPr>
-              <w:t xml:space="preserve"> |</w:t>
+                <w:cs/>
+                <w:lang w:bidi="ta-IN"/>
+              </w:rPr>
+              <w:t>த</w:t>
+            </w:r>
+            <w:r>
+              <w:rPr>
+                <w:rFonts w:ascii="BRH Tamil Tab Extra" w:hAnsi="BRH Tamil Tab Extra" w:cs="Latha"/>
+                <w:b/>
+                <w:sz w:val="36"/>
+                <w:szCs w:val="28"/>
+                <w:lang w:bidi="ta-IN"/>
+              </w:rPr>
+              <w:t>†</w:t>
+            </w:r>
+            <w:r>
+              <w:rPr>
+                <w:rFonts w:ascii="Latha" w:hAnsi="Latha" w:cs="Latha"/>
+                <w:b/>
+                <w:bCs/>
+                <w:position w:val="-12"/>
+                <w:sz w:val="28"/>
+                <w:szCs w:val="28"/>
+                <w:cs/>
+                <w:lang w:bidi="ta-IN"/>
+              </w:rPr>
+              <w:t>3</w:t>
+            </w:r>
+            <w:r>
+              <w:rPr>
+                <w:rFonts w:ascii="Latha" w:hAnsi="Latha" w:cs="Latha"/>
+                <w:sz w:val="28"/>
+                <w:szCs w:val="28"/>
+                <w:cs/>
+                <w:lang w:bidi="ta-IN"/>
+              </w:rPr>
+              <w:t>க</w:t>
+            </w:r>
+            <w:r>
+              <w:rPr>
+                <w:rFonts w:ascii="Latha" w:hAnsi="Latha" w:cs="Latha"/>
+                <w:b/>
+                <w:bCs/>
+                <w:position w:val="-12"/>
+                <w:sz w:val="28"/>
+                <w:szCs w:val="28"/>
+                <w:cs/>
+                <w:lang w:bidi="ta-IN"/>
+              </w:rPr>
+              <w:t>4</w:t>
+            </w:r>
+            <w:r>
+              <w:rPr>
+                <w:rFonts w:ascii="Latha" w:hAnsi="Latha" w:cs="Latha"/>
+                <w:sz w:val="28"/>
+                <w:szCs w:val="28"/>
+                <w:cs/>
+                <w:lang w:bidi="ta-IN"/>
+              </w:rPr>
+              <w:t xml:space="preserve">த் </w:t>
+            </w:r>
+            <w:r>
+              <w:rPr>
+                <w:rFonts w:ascii="Latha" w:hAnsi="Latha" w:cs="Latha"/>
+                <w:sz w:val="28"/>
+                <w:szCs w:val="28"/>
+                <w:lang w:bidi="ta-IN"/>
+              </w:rPr>
+              <w:t xml:space="preserve">| </w:t>
+            </w:r>
+            <w:r>
+              <w:rPr>
+                <w:rFonts w:ascii="Latha" w:hAnsi="Latha" w:cs="Latha"/>
+                <w:sz w:val="28"/>
+                <w:szCs w:val="28"/>
+                <w:cs/>
+                <w:lang w:bidi="ta-IN"/>
+              </w:rPr>
+              <w:t>த</w:t>
+            </w:r>
+            <w:r>
+              <w:rPr>
+                <w:rFonts w:ascii="BRH Tamil Tab Extra" w:hAnsi="BRH Tamil Tab Extra" w:cs="Latha"/>
+                <w:b/>
+                <w:sz w:val="32"/>
+                <w:szCs w:val="28"/>
+                <w:lang w:bidi="ta-IN"/>
+              </w:rPr>
+              <w:t>…</w:t>
+            </w:r>
+            <w:r>
+              <w:rPr>
+                <w:rFonts w:ascii="Latha" w:hAnsi="Latha" w:cs="Latha"/>
+                <w:b/>
+                <w:bCs/>
+                <w:position w:val="-12"/>
+                <w:sz w:val="28"/>
+                <w:szCs w:val="28"/>
+                <w:cs/>
+                <w:lang w:bidi="ta-IN"/>
+              </w:rPr>
+              <w:t>3</w:t>
+            </w:r>
+            <w:r>
+              <w:rPr>
+                <w:rFonts w:ascii="Latha" w:hAnsi="Latha" w:cs="Latha"/>
+                <w:sz w:val="28"/>
+                <w:szCs w:val="28"/>
+                <w:cs/>
+                <w:lang w:bidi="ta-IN"/>
+              </w:rPr>
+              <w:t>க</w:t>
+            </w:r>
+            <w:r>
+              <w:rPr>
+                <w:rFonts w:ascii="BRH Tamil Tab Extra" w:hAnsi="BRH Tamil Tab Extra" w:cs="Latha"/>
+                <w:b/>
+                <w:sz w:val="32"/>
+                <w:szCs w:val="28"/>
+                <w:lang w:bidi="ta-IN"/>
+              </w:rPr>
+              <w:t>…</w:t>
+            </w:r>
+            <w:r>
+              <w:rPr>
+                <w:rFonts w:ascii="Latha" w:hAnsi="Latha" w:cs="Latha"/>
+                <w:b/>
+                <w:bCs/>
+                <w:position w:val="-12"/>
+                <w:sz w:val="28"/>
+                <w:szCs w:val="28"/>
+                <w:cs/>
+                <w:lang w:bidi="ta-IN"/>
+              </w:rPr>
+              <w:t>4</w:t>
+            </w:r>
+            <w:r>
+              <w:rPr>
+                <w:rFonts w:ascii="Latha" w:hAnsi="Latha" w:cs="Latha"/>
+                <w:sz w:val="28"/>
+                <w:szCs w:val="28"/>
+                <w:cs/>
+                <w:lang w:bidi="ta-IN"/>
+              </w:rPr>
+              <w:t>ச்ச்</w:t>
+            </w:r>
+            <w:r>
+              <w:rPr>
+                <w:rFonts w:ascii="Latha" w:hAnsi="Latha" w:cs="Latha"/>
+                <w:b/>
+                <w:bCs/>
+                <w:position w:val="-12"/>
+                <w:sz w:val="28"/>
+                <w:szCs w:val="28"/>
+                <w:cs/>
+                <w:lang w:bidi="ta-IN"/>
+              </w:rPr>
+              <w:t>2</w:t>
+            </w:r>
+            <w:r>
+              <w:rPr>
+                <w:rFonts w:ascii="Latha" w:hAnsi="Latha" w:cs="Latha"/>
+                <w:sz w:val="28"/>
+                <w:szCs w:val="28"/>
+                <w:cs/>
+                <w:lang w:bidi="ta-IN"/>
+              </w:rPr>
+              <w:t>யே</w:t>
+            </w:r>
+            <w:r>
+              <w:rPr>
+                <w:rFonts w:ascii="BRH Tamil Tab Extra" w:hAnsi="BRH Tamil Tab Extra" w:cs="Latha"/>
+                <w:b/>
+                <w:sz w:val="32"/>
+                <w:szCs w:val="28"/>
+                <w:lang w:bidi="ta-IN"/>
+              </w:rPr>
+              <w:t>…</w:t>
+            </w:r>
+            <w:r>
+              <w:rPr>
+                <w:rFonts w:ascii="Latha" w:hAnsi="Latha" w:cs="Latha"/>
+                <w:sz w:val="28"/>
+                <w:szCs w:val="28"/>
+                <w:cs/>
+                <w:lang w:bidi="ta-IN"/>
+              </w:rPr>
+              <w:t>ன</w:t>
+            </w:r>
+            <w:r>
+              <w:rPr>
+                <w:rFonts w:ascii="Latha" w:hAnsi="Latha" w:cs="Latha"/>
+                <w:b/>
+                <w:bCs/>
+                <w:sz w:val="32"/>
+                <w:szCs w:val="32"/>
+                <w:cs/>
+                <w:lang w:bidi="ta-IN"/>
+              </w:rPr>
+              <w:t>:</w:t>
+            </w:r>
+            <w:r>
+              <w:rPr>
+                <w:rFonts w:ascii="Latha" w:hAnsi="Latha" w:cs="Latha"/>
+                <w:sz w:val="28"/>
+                <w:szCs w:val="28"/>
+                <w:cs/>
+                <w:lang w:bidi="ta-IN"/>
+              </w:rPr>
+              <w:t xml:space="preserve"> </w:t>
+            </w:r>
+            <w:r>
+              <w:rPr>
+                <w:rFonts w:ascii="Latha" w:hAnsi="Latha" w:cs="Latha"/>
+                <w:sz w:val="28"/>
+                <w:szCs w:val="28"/>
+                <w:lang w:bidi="ta-IN"/>
+              </w:rPr>
+              <w:t>|</w:t>
             </w:r>
           </w:p>
         </w:tc>
@@ -1306,21 +1588,8 @@
                 <w:szCs w:val="28"/>
                 <w:lang w:val="en-IN" w:eastAsia="en-IN" w:bidi="ml-IN"/>
               </w:rPr>
-              <w:t xml:space="preserve">T.S.1.2.10.1 - </w:t>
-            </w:r>
-            <w:proofErr w:type="spellStart"/>
-            <w:r>
-              <w:rPr>
-                <w:rFonts w:eastAsia="Times New Roman" w:cs="Arial"/>
-                <w:b/>
-                <w:color w:val="000000"/>
-                <w:sz w:val="28"/>
-                <w:szCs w:val="28"/>
-                <w:lang w:val="en-IN" w:eastAsia="en-IN" w:bidi="ml-IN"/>
-              </w:rPr>
-              <w:t>Kramam</w:t>
-            </w:r>
-            <w:proofErr w:type="spellEnd"/>
+              <w:t>T.S.1.2.10.1 - Kramam</w:t>
+            </w:r>
           </w:p>
           <w:p>
             <w:pPr>
@@ -2379,20 +2648,8 @@
                 <w:szCs w:val="32"/>
                 <w:lang w:val="en-IN" w:eastAsia="en-IN" w:bidi="ml-IN"/>
               </w:rPr>
-              <w:t xml:space="preserve">T.S.1.2.14.1 - </w:t>
-            </w:r>
-            <w:proofErr w:type="spellStart"/>
-            <w:r>
-              <w:rPr>
-                <w:rFonts w:eastAsia="Times New Roman" w:cs="Arial"/>
-                <w:b/>
-                <w:sz w:val="32"/>
-                <w:szCs w:val="32"/>
-                <w:lang w:val="en-IN" w:eastAsia="en-IN" w:bidi="ml-IN"/>
-              </w:rPr>
-              <w:t>Kramam</w:t>
-            </w:r>
-            <w:proofErr w:type="spellEnd"/>
+              <w:t>T.S.1.2.14.1 - Kramam</w:t>
+            </w:r>
           </w:p>
           <w:p>
             <w:pPr>
@@ -2410,7 +2667,6 @@
                 <w:lang w:bidi="ml-IN"/>
               </w:rPr>
             </w:pPr>
-            <w:proofErr w:type="spellStart"/>
             <w:r>
               <w:rPr>
                 <w:rFonts w:cs="Arial"/>
@@ -2420,43 +2676,7 @@
                 <w:szCs w:val="36"/>
                 <w:lang w:bidi="ml-IN"/>
               </w:rPr>
-              <w:t>Krama</w:t>
-            </w:r>
-            <w:proofErr w:type="spellEnd"/>
-            <w:r>
-              <w:rPr>
-                <w:rFonts w:cs="Arial"/>
-                <w:b/>
-                <w:bCs/>
-                <w:sz w:val="28"/>
-                <w:szCs w:val="36"/>
-                <w:lang w:bidi="ml-IN"/>
-              </w:rPr>
-              <w:t xml:space="preserve"> </w:t>
-            </w:r>
-            <w:proofErr w:type="spellStart"/>
-            <w:r>
-              <w:rPr>
-                <w:rFonts w:cs="Arial"/>
-                <w:b/>
-                <w:bCs/>
-                <w:sz w:val="28"/>
-                <w:szCs w:val="36"/>
-                <w:lang w:bidi="ml-IN"/>
-              </w:rPr>
-              <w:t>Vaakyam</w:t>
-            </w:r>
-            <w:proofErr w:type="spellEnd"/>
-            <w:r>
-              <w:rPr>
-                <w:rFonts w:cs="Arial"/>
-                <w:b/>
-                <w:bCs/>
-                <w:sz w:val="28"/>
-                <w:szCs w:val="36"/>
-                <w:lang w:bidi="ml-IN"/>
-              </w:rPr>
-              <w:t xml:space="preserve"> No. 15</w:t>
+              <w:t>Krama Vaakyam No. 15</w:t>
             </w:r>
           </w:p>
           <w:p>
@@ -2477,7 +2697,6 @@
                 <w:lang w:val="en-IN" w:eastAsia="en-IN" w:bidi="ml-IN"/>
               </w:rPr>
             </w:pPr>
-            <w:proofErr w:type="spellStart"/>
             <w:r>
               <w:rPr>
                 <w:rFonts w:cs="Arial"/>
@@ -2487,19 +2706,7 @@
                 <w:szCs w:val="36"/>
                 <w:lang w:bidi="ml-IN"/>
               </w:rPr>
-              <w:t>Panchaati</w:t>
-            </w:r>
-            <w:proofErr w:type="spellEnd"/>
-            <w:r>
-              <w:rPr>
-                <w:rFonts w:cs="Arial"/>
-                <w:b/>
-                <w:bCs/>
-                <w:sz w:val="28"/>
-                <w:szCs w:val="36"/>
-                <w:lang w:bidi="ml-IN"/>
-              </w:rPr>
-              <w:t xml:space="preserve"> No. 28</w:t>
+              <w:t>Panchaati No. 28</w:t>
             </w:r>
           </w:p>
         </w:tc>
@@ -2510,92 +2717,6 @@
           </w:tcPr>
           <w:p>
             <w:pPr>
-              <w:widowControl w:val="0"/>
-              <w:autoSpaceDE w:val="0"/>
-              <w:autoSpaceDN w:val="0"/>
-              <w:adjustRightInd w:val="0"/>
-              <w:spacing w:before="0" w:line="240" w:lineRule="auto"/>
-              <w:rPr>
-                <w:rFonts w:ascii="BRH Devanagari Extra" w:hAnsi="BRH Devanagari Extra" w:cs="BRH Devanagari Extra"/>
-                <w:sz w:val="40"/>
-                <w:szCs w:val="40"/>
-                <w:lang w:bidi="ml-IN"/>
-              </w:rPr>
-            </w:pPr>
-            <w:proofErr w:type="spellStart"/>
-            <w:r>
-              <w:rPr>
-                <w:rFonts w:ascii="BRH Devanagari Extra" w:hAnsi="BRH Devanagari Extra" w:cs="BRH Devanagari Extra"/>
-                <w:sz w:val="40"/>
-                <w:szCs w:val="40"/>
-                <w:lang w:bidi="ml-IN"/>
-              </w:rPr>
-              <w:t>mÉëÍxÉþÌiÉqÉç</w:t>
-            </w:r>
-            <w:proofErr w:type="spellEnd"/>
-            <w:r>
-              <w:rPr>
-                <w:rFonts w:ascii="BRH Devanagari Extra" w:hAnsi="BRH Devanagari Extra" w:cs="BRH Devanagari Extra"/>
-                <w:sz w:val="40"/>
-                <w:szCs w:val="40"/>
-                <w:lang w:bidi="ml-IN"/>
-              </w:rPr>
-              <w:t xml:space="preserve"> </w:t>
-            </w:r>
-            <w:proofErr w:type="spellStart"/>
-            <w:r>
-              <w:rPr>
-                <w:rFonts w:ascii="BRH Devanagari Extra" w:hAnsi="BRH Devanagari Extra" w:cs="BRH Devanagari Extra"/>
-                <w:sz w:val="40"/>
-                <w:szCs w:val="40"/>
-                <w:highlight w:val="yellow"/>
-                <w:lang w:bidi="ml-IN"/>
-              </w:rPr>
-              <w:t>SìÉå</w:t>
-            </w:r>
-            <w:r>
-              <w:rPr>
-                <w:rFonts w:ascii="BRH Devanagari Extra" w:hAnsi="BRH Devanagari Extra" w:cs="BRH Devanagari Extra"/>
-                <w:sz w:val="40"/>
-                <w:szCs w:val="40"/>
-                <w:lang w:bidi="ml-IN"/>
-              </w:rPr>
-              <w:t>hÉÉ</w:t>
-            </w:r>
-            <w:proofErr w:type="spellEnd"/>
-            <w:r>
-              <w:rPr>
-                <w:rFonts w:ascii="BRH Malayalam Extra" w:hAnsi="BRH Malayalam Extra" w:cs="BRH Devanagari Extra"/>
-                <w:b/>
-                <w:sz w:val="32"/>
-                <w:szCs w:val="40"/>
-                <w:lang w:bidi="ml-IN"/>
-              </w:rPr>
-              <w:t>–</w:t>
-            </w:r>
-            <w:proofErr w:type="spellStart"/>
-            <w:r>
-              <w:rPr>
-                <w:rFonts w:ascii="BRH Devanagari Extra" w:hAnsi="BRH Devanagari Extra" w:cs="BRH Devanagari Extra"/>
-                <w:sz w:val="40"/>
-                <w:szCs w:val="40"/>
-                <w:lang w:bidi="ml-IN"/>
-              </w:rPr>
-              <w:t>lÉÈ</w:t>
-            </w:r>
-            <w:proofErr w:type="spellEnd"/>
-            <w:r>
-              <w:rPr>
-                <w:rFonts w:ascii="BRH Devanagari Extra" w:hAnsi="BRH Devanagari Extra" w:cs="BRH Devanagari Extra"/>
-                <w:sz w:val="40"/>
-                <w:szCs w:val="40"/>
-                <w:lang w:bidi="ml-IN"/>
-              </w:rPr>
-              <w:t xml:space="preserve"> | </w:t>
-            </w:r>
-          </w:p>
-          <w:p>
-            <w:pPr>
               <w:autoSpaceDE w:val="0"/>
               <w:autoSpaceDN w:val="0"/>
               <w:adjustRightInd w:val="0"/>
@@ -2608,136 +2729,389 @@
                 <w:lang w:bidi="ta-IN"/>
               </w:rPr>
             </w:pPr>
-            <w:proofErr w:type="spellStart"/>
-            <w:r>
-              <w:rPr>
-                <w:rFonts w:ascii="BRH Devanagari Extra" w:hAnsi="BRH Devanagari Extra" w:cs="BRH Devanagari Extra"/>
-                <w:sz w:val="40"/>
-                <w:szCs w:val="40"/>
-                <w:lang w:bidi="ml-IN"/>
-              </w:rPr>
-              <w:t>mÉëÍxÉþÌiÉ</w:t>
-            </w:r>
-            <w:proofErr w:type="spellEnd"/>
-            <w:r>
-              <w:rPr>
-                <w:rFonts w:ascii="BRH Malayalam Extra" w:hAnsi="BRH Malayalam Extra" w:cs="BRH Devanagari Extra"/>
-                <w:b/>
-                <w:sz w:val="32"/>
-                <w:szCs w:val="40"/>
-                <w:lang w:bidi="ml-IN"/>
-              </w:rPr>
-              <w:t>–</w:t>
-            </w:r>
-            <w:proofErr w:type="spellStart"/>
-            <w:r>
-              <w:rPr>
-                <w:rFonts w:ascii="BRH Devanagari Extra" w:hAnsi="BRH Devanagari Extra" w:cs="BRH Devanagari Extra"/>
-                <w:sz w:val="40"/>
-                <w:szCs w:val="40"/>
-                <w:lang w:bidi="ml-IN"/>
-              </w:rPr>
-              <w:t>ÍqÉÌiÉ</w:t>
-            </w:r>
-            <w:proofErr w:type="spellEnd"/>
-            <w:r>
-              <w:rPr>
-                <w:rFonts w:ascii="BRH Malayalam Extra" w:hAnsi="BRH Malayalam Extra" w:cs="BRH Devanagari Extra"/>
-                <w:b/>
-                <w:sz w:val="32"/>
-                <w:szCs w:val="40"/>
-                <w:lang w:bidi="ml-IN"/>
-              </w:rPr>
-              <w:t>–</w:t>
-            </w:r>
-            <w:r>
-              <w:rPr>
-                <w:rFonts w:ascii="BRH Devanagari Extra" w:hAnsi="BRH Devanagari Extra" w:cs="BRH Devanagari Extra"/>
-                <w:sz w:val="40"/>
-                <w:szCs w:val="40"/>
-                <w:lang w:bidi="ml-IN"/>
+            <w:r>
+              <w:rPr>
+                <w:rFonts w:ascii="Latha" w:hAnsi="Latha" w:cs="Latha"/>
+                <w:sz w:val="28"/>
+                <w:szCs w:val="28"/>
+                <w:cs/>
+                <w:lang w:bidi="ta-IN"/>
+              </w:rPr>
+              <w:t>ரஸி</w:t>
+            </w:r>
+            <w:r>
+              <w:rPr>
+                <w:rFonts w:ascii="BRH Tamil Tab Extra" w:hAnsi="BRH Tamil Tab Extra" w:cs="Latha"/>
+                <w:b/>
+                <w:sz w:val="36"/>
+                <w:szCs w:val="28"/>
+                <w:lang w:bidi="ta-IN"/>
+              </w:rPr>
+              <w:t>†</w:t>
+            </w:r>
+            <w:r>
+              <w:rPr>
+                <w:rFonts w:ascii="Latha" w:hAnsi="Latha" w:cs="Latha"/>
+                <w:sz w:val="28"/>
+                <w:szCs w:val="28"/>
+                <w:cs/>
+                <w:lang w:bidi="ta-IN"/>
+              </w:rPr>
+              <w:t xml:space="preserve">திந் </w:t>
+            </w:r>
+            <w:r>
+              <w:rPr>
+                <w:rFonts w:ascii="Latha" w:hAnsi="Latha" w:cs="Latha"/>
+                <w:sz w:val="28"/>
+                <w:szCs w:val="28"/>
+                <w:highlight w:val="yellow"/>
+                <w:cs/>
+                <w:lang w:bidi="ta-IN"/>
+              </w:rPr>
+              <w:t>த்</w:t>
+            </w:r>
+            <w:r>
+              <w:rPr>
+                <w:rFonts w:ascii="Latha" w:hAnsi="Latha" w:cs="Latha"/>
+                <w:b/>
+                <w:bCs/>
+                <w:position w:val="-12"/>
+                <w:sz w:val="28"/>
+                <w:szCs w:val="28"/>
+                <w:highlight w:val="yellow"/>
+                <w:cs/>
+                <w:lang w:bidi="ta-IN"/>
+              </w:rPr>
+              <w:t>3</w:t>
+            </w:r>
+            <w:r>
+              <w:rPr>
+                <w:rFonts w:ascii="Latha" w:hAnsi="Latha" w:cs="Latha"/>
+                <w:sz w:val="28"/>
+                <w:szCs w:val="28"/>
+                <w:highlight w:val="yellow"/>
+                <w:cs/>
+                <w:lang w:bidi="ta-IN"/>
+              </w:rPr>
+              <w:t>ரோ</w:t>
+            </w:r>
+            <w:r>
+              <w:rPr>
+                <w:rFonts w:ascii="Latha" w:hAnsi="Latha" w:cs="Latha"/>
+                <w:sz w:val="28"/>
+                <w:szCs w:val="28"/>
+                <w:cs/>
+                <w:lang w:bidi="ta-IN"/>
+              </w:rPr>
+              <w:t>ணா</w:t>
+            </w:r>
+            <w:r>
+              <w:rPr>
+                <w:rFonts w:ascii="BRH Tamil Tab Extra" w:hAnsi="BRH Tamil Tab Extra" w:cs="Latha"/>
+                <w:b/>
+                <w:sz w:val="32"/>
+                <w:szCs w:val="28"/>
+                <w:lang w:bidi="ta-IN"/>
+              </w:rPr>
+              <w:t>…</w:t>
+            </w:r>
+            <w:r>
+              <w:rPr>
+                <w:rFonts w:ascii="Latha" w:hAnsi="Latha" w:cs="Latha"/>
+                <w:sz w:val="28"/>
+                <w:szCs w:val="28"/>
+                <w:cs/>
+                <w:lang w:bidi="ta-IN"/>
+              </w:rPr>
+              <w:t>ன</w:t>
+            </w:r>
+            <w:r>
+              <w:rPr>
+                <w:rFonts w:ascii="Latha" w:hAnsi="Latha" w:cs="Latha"/>
+                <w:b/>
+                <w:bCs/>
+                <w:sz w:val="32"/>
+                <w:szCs w:val="32"/>
+                <w:cs/>
+                <w:lang w:bidi="ta-IN"/>
+              </w:rPr>
+              <w:t>:</w:t>
+            </w:r>
+            <w:r>
+              <w:rPr>
+                <w:rFonts w:ascii="Latha" w:hAnsi="Latha" w:cs="Latha"/>
+                <w:sz w:val="28"/>
+                <w:szCs w:val="28"/>
+                <w:cs/>
+                <w:lang w:bidi="ta-IN"/>
               </w:rPr>
               <w:t xml:space="preserve"> </w:t>
             </w:r>
-            <w:proofErr w:type="spellStart"/>
-            <w:r>
-              <w:rPr>
-                <w:rFonts w:ascii="BRH Devanagari Extra" w:hAnsi="BRH Devanagari Extra" w:cs="BRH Devanagari Extra"/>
-                <w:sz w:val="40"/>
-                <w:szCs w:val="40"/>
-                <w:lang w:bidi="ml-IN"/>
-              </w:rPr>
-              <w:t>mÉë</w:t>
-            </w:r>
-            <w:proofErr w:type="spellEnd"/>
-            <w:r>
-              <w:rPr>
-                <w:rFonts w:ascii="BRH Devanagari Extra" w:hAnsi="BRH Devanagari Extra" w:cs="BRH Devanagari Extra"/>
-                <w:sz w:val="40"/>
-                <w:szCs w:val="40"/>
-                <w:lang w:bidi="ml-IN"/>
-              </w:rPr>
-              <w:t xml:space="preserve"> - </w:t>
-            </w:r>
-            <w:proofErr w:type="spellStart"/>
-            <w:r>
-              <w:rPr>
-                <w:rFonts w:ascii="BRH Devanagari Extra" w:hAnsi="BRH Devanagari Extra" w:cs="BRH Devanagari Extra"/>
-                <w:sz w:val="40"/>
-                <w:szCs w:val="40"/>
-                <w:lang w:bidi="ml-IN"/>
-              </w:rPr>
-              <w:t>ÍxÉ</w:t>
-            </w:r>
-            <w:proofErr w:type="spellEnd"/>
-            <w:r>
-              <w:rPr>
-                <w:rFonts w:ascii="BRH Malayalam Extra" w:hAnsi="BRH Malayalam Extra" w:cs="BRH Devanagari Extra"/>
-                <w:b/>
-                <w:sz w:val="32"/>
-                <w:szCs w:val="40"/>
-                <w:lang w:bidi="ml-IN"/>
-              </w:rPr>
-              <w:t>–</w:t>
-            </w:r>
-            <w:proofErr w:type="spellStart"/>
-            <w:r>
-              <w:rPr>
-                <w:rFonts w:ascii="BRH Devanagari Extra" w:hAnsi="BRH Devanagari Extra" w:cs="BRH Devanagari Extra"/>
-                <w:sz w:val="40"/>
-                <w:szCs w:val="40"/>
-                <w:lang w:bidi="ml-IN"/>
-              </w:rPr>
-              <w:t>ÌiÉ</w:t>
-            </w:r>
-            <w:proofErr w:type="spellEnd"/>
-            <w:r>
-              <w:rPr>
-                <w:rFonts w:ascii="BRH Malayalam Extra" w:hAnsi="BRH Malayalam Extra" w:cs="BRH Devanagari Extra"/>
-                <w:b/>
-                <w:sz w:val="32"/>
-                <w:szCs w:val="40"/>
-                <w:lang w:bidi="ml-IN"/>
-              </w:rPr>
-              <w:t>–</w:t>
-            </w:r>
-            <w:proofErr w:type="spellStart"/>
-            <w:r>
-              <w:rPr>
-                <w:rFonts w:ascii="BRH Devanagari Extra" w:hAnsi="BRH Devanagari Extra" w:cs="BRH Devanagari Extra"/>
-                <w:sz w:val="40"/>
-                <w:szCs w:val="40"/>
-                <w:lang w:bidi="ml-IN"/>
-              </w:rPr>
-              <w:t>qÉç</w:t>
-            </w:r>
-            <w:proofErr w:type="spellEnd"/>
-            <w:r>
-              <w:rPr>
-                <w:rFonts w:ascii="BRH Devanagari Extra" w:hAnsi="BRH Devanagari Extra" w:cs="BRH Devanagari Extra"/>
-                <w:sz w:val="40"/>
-                <w:szCs w:val="40"/>
-                <w:lang w:bidi="ml-IN"/>
+            <w:r>
+              <w:rPr>
+                <w:rFonts w:ascii="Latha" w:hAnsi="Latha" w:cs="Latha"/>
+                <w:sz w:val="28"/>
+                <w:szCs w:val="28"/>
+                <w:lang w:bidi="ta-IN"/>
+              </w:rPr>
+              <w:t xml:space="preserve">| </w:t>
+            </w:r>
+            <w:r>
+              <w:rPr>
+                <w:rFonts w:ascii="Latha" w:hAnsi="Latha" w:cs="Latha"/>
+                <w:sz w:val="28"/>
+                <w:szCs w:val="28"/>
+                <w:cs/>
+                <w:lang w:bidi="ta-IN"/>
+              </w:rPr>
+              <w:t>ப்ரஸி</w:t>
+            </w:r>
+            <w:r>
+              <w:rPr>
+                <w:rFonts w:ascii="BRH Tamil Tab Extra" w:hAnsi="BRH Tamil Tab Extra" w:cs="Latha"/>
+                <w:b/>
+                <w:sz w:val="36"/>
+                <w:szCs w:val="28"/>
+                <w:lang w:bidi="ta-IN"/>
+              </w:rPr>
+              <w:t>†</w:t>
+            </w:r>
+            <w:r>
+              <w:rPr>
+                <w:rFonts w:ascii="Latha" w:hAnsi="Latha" w:cs="Latha"/>
+                <w:sz w:val="28"/>
+                <w:szCs w:val="28"/>
+                <w:cs/>
+                <w:lang w:bidi="ta-IN"/>
+              </w:rPr>
+              <w:t>தி</w:t>
+            </w:r>
+            <w:r>
+              <w:rPr>
+                <w:rFonts w:ascii="BRH Tamil Tab Extra" w:hAnsi="BRH Tamil Tab Extra" w:cs="Latha"/>
+                <w:b/>
+                <w:sz w:val="32"/>
+                <w:szCs w:val="28"/>
+                <w:lang w:bidi="ta-IN"/>
+              </w:rPr>
+              <w:t>…</w:t>
+            </w:r>
+            <w:r>
+              <w:rPr>
+                <w:rFonts w:ascii="Latha" w:hAnsi="Latha" w:cs="Latha"/>
+                <w:sz w:val="28"/>
+                <w:szCs w:val="28"/>
+                <w:cs/>
+                <w:lang w:bidi="ta-IN"/>
+              </w:rPr>
+              <w:t>மிதி</w:t>
+            </w:r>
+            <w:r>
+              <w:rPr>
+                <w:rFonts w:ascii="BRH Tamil Tab Extra" w:hAnsi="BRH Tamil Tab Extra" w:cs="Latha"/>
+                <w:b/>
+                <w:sz w:val="32"/>
+                <w:szCs w:val="28"/>
+                <w:lang w:bidi="ta-IN"/>
+              </w:rPr>
+              <w:t>…</w:t>
+            </w:r>
+            <w:r>
+              <w:rPr>
+                <w:rFonts w:ascii="Latha" w:hAnsi="Latha" w:cs="Latha"/>
+                <w:sz w:val="28"/>
+                <w:szCs w:val="28"/>
+                <w:lang w:bidi="ta-IN"/>
+              </w:rPr>
+              <w:t xml:space="preserve"> </w:t>
+            </w:r>
+            <w:r>
+              <w:rPr>
+                <w:rFonts w:ascii="Latha" w:hAnsi="Latha" w:cs="Latha"/>
+                <w:sz w:val="28"/>
+                <w:szCs w:val="28"/>
+                <w:cs/>
+                <w:lang w:bidi="ta-IN"/>
+              </w:rPr>
+              <w:t xml:space="preserve">ப்ர </w:t>
+            </w:r>
+            <w:r>
+              <w:rPr>
+                <w:rFonts w:ascii="Latha" w:hAnsi="Latha" w:cs="Latha"/>
+                <w:sz w:val="28"/>
+                <w:szCs w:val="28"/>
+                <w:lang w:bidi="ta-IN"/>
+              </w:rPr>
+              <w:t xml:space="preserve">- </w:t>
+            </w:r>
+            <w:r>
+              <w:rPr>
+                <w:rFonts w:ascii="Latha" w:hAnsi="Latha" w:cs="Latha"/>
+                <w:sz w:val="28"/>
+                <w:szCs w:val="28"/>
+                <w:cs/>
+                <w:lang w:bidi="ta-IN"/>
+              </w:rPr>
+              <w:t>ஸி</w:t>
+            </w:r>
+            <w:r>
+              <w:rPr>
+                <w:rFonts w:ascii="BRH Tamil Tab Extra" w:hAnsi="BRH Tamil Tab Extra" w:cs="Latha"/>
+                <w:b/>
+                <w:sz w:val="32"/>
+                <w:szCs w:val="28"/>
+                <w:lang w:bidi="ta-IN"/>
+              </w:rPr>
+              <w:t>…</w:t>
+            </w:r>
+            <w:r>
+              <w:rPr>
+                <w:rFonts w:ascii="Latha" w:hAnsi="Latha" w:cs="Latha"/>
+                <w:sz w:val="28"/>
+                <w:szCs w:val="28"/>
+                <w:cs/>
+                <w:lang w:bidi="ta-IN"/>
+              </w:rPr>
+              <w:t>தி</w:t>
+            </w:r>
+            <w:r>
+              <w:rPr>
+                <w:rFonts w:ascii="BRH Tamil Tab Extra" w:hAnsi="BRH Tamil Tab Extra" w:cs="Latha"/>
+                <w:b/>
+                <w:sz w:val="32"/>
+                <w:szCs w:val="28"/>
+                <w:lang w:bidi="ta-IN"/>
+              </w:rPr>
+              <w:t>…</w:t>
+            </w:r>
+            <w:r>
+              <w:rPr>
+                <w:rFonts w:ascii="Latha" w:hAnsi="Latha" w:cs="Latha"/>
+                <w:sz w:val="28"/>
+                <w:szCs w:val="28"/>
+                <w:cs/>
+                <w:lang w:bidi="ta-IN"/>
+              </w:rPr>
+              <w:t xml:space="preserve">ம் </w:t>
+            </w:r>
+            <w:r>
+              <w:rPr>
+                <w:rFonts w:ascii="Latha" w:hAnsi="Latha" w:cs="Latha"/>
+                <w:sz w:val="28"/>
+                <w:szCs w:val="28"/>
+                <w:lang w:bidi="ta-IN"/>
+              </w:rPr>
+              <w:t xml:space="preserve">| </w:t>
+            </w:r>
+            <w:r>
+              <w:rPr>
+                <w:rFonts w:ascii="Latha" w:hAnsi="Latha" w:cs="Latha"/>
+                <w:sz w:val="28"/>
+                <w:szCs w:val="28"/>
+                <w:cs/>
+                <w:lang w:bidi="ta-IN"/>
+              </w:rPr>
+              <w:t>த்</w:t>
+            </w:r>
+            <w:r>
+              <w:rPr>
+                <w:rFonts w:ascii="Latha" w:hAnsi="Latha" w:cs="Latha"/>
+                <w:b/>
+                <w:bCs/>
+                <w:position w:val="-12"/>
+                <w:sz w:val="28"/>
+                <w:szCs w:val="28"/>
+                <w:cs/>
+                <w:lang w:bidi="ta-IN"/>
+              </w:rPr>
+              <w:t>3</w:t>
+            </w:r>
+            <w:r>
+              <w:rPr>
+                <w:rFonts w:ascii="Latha" w:hAnsi="Latha" w:cs="Latha"/>
+                <w:sz w:val="28"/>
+                <w:szCs w:val="28"/>
+                <w:cs/>
+                <w:lang w:bidi="ta-IN"/>
+              </w:rPr>
+              <w:t>ரூ</w:t>
+            </w:r>
+            <w:r>
+              <w:rPr>
+                <w:rFonts w:ascii="BRH Tamil Tab Extra" w:hAnsi="BRH Tamil Tab Extra" w:cs="Latha"/>
+                <w:b/>
+                <w:sz w:val="32"/>
+                <w:szCs w:val="28"/>
+                <w:lang w:bidi="ta-IN"/>
+              </w:rPr>
+              <w:t>…</w:t>
+            </w:r>
+            <w:r>
+              <w:rPr>
+                <w:rFonts w:ascii="Latha" w:hAnsi="Latha" w:cs="Latha"/>
+                <w:sz w:val="28"/>
+                <w:szCs w:val="28"/>
+                <w:cs/>
+                <w:lang w:bidi="ta-IN"/>
+              </w:rPr>
+              <w:t>ணா</w:t>
+            </w:r>
+            <w:r>
+              <w:rPr>
+                <w:rFonts w:ascii="BRH Tamil Tab Extra" w:hAnsi="BRH Tamil Tab Extra" w:cs="Latha"/>
+                <w:b/>
+                <w:sz w:val="32"/>
+                <w:szCs w:val="28"/>
+                <w:lang w:bidi="ta-IN"/>
+              </w:rPr>
+              <w:t>…</w:t>
+            </w:r>
+            <w:r>
+              <w:rPr>
+                <w:rFonts w:ascii="Latha" w:hAnsi="Latha" w:cs="Latha"/>
+                <w:sz w:val="28"/>
+                <w:szCs w:val="28"/>
+                <w:cs/>
+                <w:lang w:bidi="ta-IN"/>
+              </w:rPr>
+              <w:t>னோ</w:t>
+            </w:r>
+            <w:r>
+              <w:rPr>
+                <w:rFonts w:ascii="BRH Devanagari Extra" w:hAnsi="BRH Devanagari Extra" w:cs="Latha"/>
+                <w:b/>
+                <w:sz w:val="36"/>
+                <w:szCs w:val="28"/>
+                <w:lang w:bidi="ta-IN"/>
+              </w:rPr>
+              <w:t>Å</w:t>
+            </w:r>
+            <w:r>
+              <w:rPr>
+                <w:rFonts w:ascii="Latha" w:hAnsi="Latha" w:cs="Latha"/>
+                <w:sz w:val="28"/>
+                <w:szCs w:val="28"/>
+                <w:cs/>
+                <w:lang w:bidi="ta-IN"/>
+              </w:rPr>
+              <w:t>ஸ்தா</w:t>
+            </w:r>
+            <w:r>
+              <w:rPr>
+                <w:rFonts w:ascii="BRH Tamil Tab Extra" w:hAnsi="BRH Tamil Tab Extra" w:cs="Latha"/>
+                <w:b/>
+                <w:sz w:val="36"/>
+                <w:szCs w:val="28"/>
+                <w:lang w:bidi="ta-IN"/>
+              </w:rPr>
+              <w:t>‡</w:t>
+            </w:r>
+            <w:r>
+              <w:rPr>
+                <w:rFonts w:ascii="Latha" w:hAnsi="Latha" w:cs="Latha"/>
+                <w:sz w:val="28"/>
+                <w:szCs w:val="28"/>
+                <w:lang w:bidi="ta-IN"/>
               </w:rPr>
               <w:t xml:space="preserve"> |</w:t>
             </w:r>
@@ -2750,92 +3124,6 @@
           </w:tcPr>
           <w:p>
             <w:pPr>
-              <w:widowControl w:val="0"/>
-              <w:autoSpaceDE w:val="0"/>
-              <w:autoSpaceDN w:val="0"/>
-              <w:adjustRightInd w:val="0"/>
-              <w:spacing w:before="0" w:line="240" w:lineRule="auto"/>
-              <w:rPr>
-                <w:rFonts w:ascii="BRH Devanagari Extra" w:hAnsi="BRH Devanagari Extra" w:cs="BRH Devanagari Extra"/>
-                <w:sz w:val="40"/>
-                <w:szCs w:val="40"/>
-                <w:lang w:bidi="ml-IN"/>
-              </w:rPr>
-            </w:pPr>
-            <w:proofErr w:type="spellStart"/>
-            <w:r>
-              <w:rPr>
-                <w:rFonts w:ascii="BRH Devanagari Extra" w:hAnsi="BRH Devanagari Extra" w:cs="BRH Devanagari Extra"/>
-                <w:sz w:val="40"/>
-                <w:szCs w:val="40"/>
-                <w:lang w:bidi="ml-IN"/>
-              </w:rPr>
-              <w:t>mÉëÍxÉþÌiÉqÉç</w:t>
-            </w:r>
-            <w:proofErr w:type="spellEnd"/>
-            <w:r>
-              <w:rPr>
-                <w:rFonts w:ascii="BRH Devanagari Extra" w:hAnsi="BRH Devanagari Extra" w:cs="BRH Devanagari Extra"/>
-                <w:sz w:val="40"/>
-                <w:szCs w:val="40"/>
-                <w:lang w:bidi="ml-IN"/>
-              </w:rPr>
-              <w:t xml:space="preserve"> </w:t>
-            </w:r>
-            <w:proofErr w:type="spellStart"/>
-            <w:r>
-              <w:rPr>
-                <w:rFonts w:ascii="BRH Devanagari Extra" w:hAnsi="BRH Devanagari Extra" w:cs="BRH Devanagari Extra"/>
-                <w:sz w:val="40"/>
-                <w:szCs w:val="40"/>
-                <w:highlight w:val="green"/>
-                <w:lang w:bidi="ml-IN"/>
-              </w:rPr>
-              <w:t>SìÖ</w:t>
-            </w:r>
-            <w:r>
-              <w:rPr>
-                <w:rFonts w:ascii="BRH Devanagari Extra" w:hAnsi="BRH Devanagari Extra" w:cs="BRH Devanagari Extra"/>
-                <w:sz w:val="40"/>
-                <w:szCs w:val="40"/>
-                <w:lang w:bidi="ml-IN"/>
-              </w:rPr>
-              <w:t>hÉÉ</w:t>
-            </w:r>
-            <w:proofErr w:type="spellEnd"/>
-            <w:r>
-              <w:rPr>
-                <w:rFonts w:ascii="BRH Malayalam Extra" w:hAnsi="BRH Malayalam Extra" w:cs="BRH Devanagari Extra"/>
-                <w:b/>
-                <w:sz w:val="32"/>
-                <w:szCs w:val="40"/>
-                <w:lang w:bidi="ml-IN"/>
-              </w:rPr>
-              <w:t>–</w:t>
-            </w:r>
-            <w:proofErr w:type="spellStart"/>
-            <w:r>
-              <w:rPr>
-                <w:rFonts w:ascii="BRH Devanagari Extra" w:hAnsi="BRH Devanagari Extra" w:cs="BRH Devanagari Extra"/>
-                <w:sz w:val="40"/>
-                <w:szCs w:val="40"/>
-                <w:lang w:bidi="ml-IN"/>
-              </w:rPr>
-              <w:t>lÉÈ</w:t>
-            </w:r>
-            <w:proofErr w:type="spellEnd"/>
-            <w:r>
-              <w:rPr>
-                <w:rFonts w:ascii="BRH Devanagari Extra" w:hAnsi="BRH Devanagari Extra" w:cs="BRH Devanagari Extra"/>
-                <w:sz w:val="40"/>
-                <w:szCs w:val="40"/>
-                <w:lang w:bidi="ml-IN"/>
-              </w:rPr>
-              <w:t xml:space="preserve"> | </w:t>
-            </w:r>
-          </w:p>
-          <w:p>
-            <w:pPr>
               <w:autoSpaceDE w:val="0"/>
               <w:autoSpaceDN w:val="0"/>
               <w:adjustRightInd w:val="0"/>
@@ -2848,136 +3136,389 @@
                 <w:lang w:bidi="ta-IN"/>
               </w:rPr>
             </w:pPr>
-            <w:proofErr w:type="spellStart"/>
-            <w:r>
-              <w:rPr>
-                <w:rFonts w:ascii="BRH Devanagari Extra" w:hAnsi="BRH Devanagari Extra" w:cs="BRH Devanagari Extra"/>
-                <w:sz w:val="40"/>
-                <w:szCs w:val="40"/>
-                <w:lang w:bidi="ml-IN"/>
-              </w:rPr>
-              <w:t>mÉëÍxÉþÌiÉ</w:t>
-            </w:r>
-            <w:proofErr w:type="spellEnd"/>
-            <w:r>
-              <w:rPr>
-                <w:rFonts w:ascii="BRH Malayalam Extra" w:hAnsi="BRH Malayalam Extra" w:cs="BRH Devanagari Extra"/>
-                <w:b/>
-                <w:sz w:val="32"/>
-                <w:szCs w:val="40"/>
-                <w:lang w:bidi="ml-IN"/>
-              </w:rPr>
-              <w:t>–</w:t>
-            </w:r>
-            <w:proofErr w:type="spellStart"/>
-            <w:r>
-              <w:rPr>
-                <w:rFonts w:ascii="BRH Devanagari Extra" w:hAnsi="BRH Devanagari Extra" w:cs="BRH Devanagari Extra"/>
-                <w:sz w:val="40"/>
-                <w:szCs w:val="40"/>
-                <w:lang w:bidi="ml-IN"/>
-              </w:rPr>
-              <w:t>ÍqÉÌiÉ</w:t>
-            </w:r>
-            <w:proofErr w:type="spellEnd"/>
-            <w:r>
-              <w:rPr>
-                <w:rFonts w:ascii="BRH Malayalam Extra" w:hAnsi="BRH Malayalam Extra" w:cs="BRH Devanagari Extra"/>
-                <w:b/>
-                <w:sz w:val="32"/>
-                <w:szCs w:val="40"/>
-                <w:lang w:bidi="ml-IN"/>
-              </w:rPr>
-              <w:t>–</w:t>
-            </w:r>
-            <w:r>
-              <w:rPr>
-                <w:rFonts w:ascii="BRH Devanagari Extra" w:hAnsi="BRH Devanagari Extra" w:cs="BRH Devanagari Extra"/>
-                <w:sz w:val="40"/>
-                <w:szCs w:val="40"/>
-                <w:lang w:bidi="ml-IN"/>
+            <w:r>
+              <w:rPr>
+                <w:rFonts w:ascii="Latha" w:hAnsi="Latha" w:cs="Latha"/>
+                <w:sz w:val="28"/>
+                <w:szCs w:val="28"/>
+                <w:cs/>
+                <w:lang w:bidi="ta-IN"/>
+              </w:rPr>
+              <w:t>ரஸி</w:t>
+            </w:r>
+            <w:r>
+              <w:rPr>
+                <w:rFonts w:ascii="BRH Tamil Tab Extra" w:hAnsi="BRH Tamil Tab Extra" w:cs="Latha"/>
+                <w:b/>
+                <w:sz w:val="36"/>
+                <w:szCs w:val="28"/>
+                <w:lang w:bidi="ta-IN"/>
+              </w:rPr>
+              <w:t>†</w:t>
+            </w:r>
+            <w:r>
+              <w:rPr>
+                <w:rFonts w:ascii="Latha" w:hAnsi="Latha" w:cs="Latha"/>
+                <w:sz w:val="28"/>
+                <w:szCs w:val="28"/>
+                <w:cs/>
+                <w:lang w:bidi="ta-IN"/>
+              </w:rPr>
+              <w:t xml:space="preserve">திந் </w:t>
+            </w:r>
+            <w:r>
+              <w:rPr>
+                <w:rFonts w:ascii="Latha" w:hAnsi="Latha" w:cs="Latha"/>
+                <w:sz w:val="28"/>
+                <w:szCs w:val="28"/>
+                <w:highlight w:val="green"/>
+                <w:cs/>
+                <w:lang w:bidi="ta-IN"/>
+              </w:rPr>
+              <w:t>த்</w:t>
+            </w:r>
+            <w:r>
+              <w:rPr>
+                <w:rFonts w:ascii="Latha" w:hAnsi="Latha" w:cs="Latha"/>
+                <w:b/>
+                <w:bCs/>
+                <w:position w:val="-12"/>
+                <w:sz w:val="28"/>
+                <w:szCs w:val="28"/>
+                <w:highlight w:val="green"/>
+                <w:cs/>
+                <w:lang w:bidi="ta-IN"/>
+              </w:rPr>
+              <w:t>3</w:t>
+            </w:r>
+            <w:r>
+              <w:rPr>
+                <w:rFonts w:ascii="Latha" w:hAnsi="Latha" w:cs="Latha"/>
+                <w:sz w:val="28"/>
+                <w:szCs w:val="28"/>
+                <w:highlight w:val="green"/>
+                <w:cs/>
+                <w:lang w:bidi="ta-IN"/>
+              </w:rPr>
+              <w:t>ரூ</w:t>
+            </w:r>
+            <w:r>
+              <w:rPr>
+                <w:rFonts w:ascii="Latha" w:hAnsi="Latha" w:cs="Latha"/>
+                <w:sz w:val="28"/>
+                <w:szCs w:val="28"/>
+                <w:cs/>
+                <w:lang w:bidi="ta-IN"/>
+              </w:rPr>
+              <w:t>ணா</w:t>
+            </w:r>
+            <w:r>
+              <w:rPr>
+                <w:rFonts w:ascii="BRH Tamil Tab Extra" w:hAnsi="BRH Tamil Tab Extra" w:cs="Latha"/>
+                <w:b/>
+                <w:sz w:val="32"/>
+                <w:szCs w:val="28"/>
+                <w:lang w:bidi="ta-IN"/>
+              </w:rPr>
+              <w:t>…</w:t>
+            </w:r>
+            <w:r>
+              <w:rPr>
+                <w:rFonts w:ascii="Latha" w:hAnsi="Latha" w:cs="Latha"/>
+                <w:sz w:val="28"/>
+                <w:szCs w:val="28"/>
+                <w:cs/>
+                <w:lang w:bidi="ta-IN"/>
+              </w:rPr>
+              <w:t>ன</w:t>
+            </w:r>
+            <w:r>
+              <w:rPr>
+                <w:rFonts w:ascii="Latha" w:hAnsi="Latha" w:cs="Latha"/>
+                <w:b/>
+                <w:bCs/>
+                <w:sz w:val="32"/>
+                <w:szCs w:val="32"/>
+                <w:cs/>
+                <w:lang w:bidi="ta-IN"/>
+              </w:rPr>
+              <w:t>:</w:t>
+            </w:r>
+            <w:r>
+              <w:rPr>
+                <w:rFonts w:ascii="Latha" w:hAnsi="Latha" w:cs="Latha"/>
+                <w:sz w:val="28"/>
+                <w:szCs w:val="28"/>
+                <w:cs/>
+                <w:lang w:bidi="ta-IN"/>
               </w:rPr>
               <w:t xml:space="preserve"> </w:t>
             </w:r>
-            <w:proofErr w:type="spellStart"/>
-            <w:r>
-              <w:rPr>
-                <w:rFonts w:ascii="BRH Devanagari Extra" w:hAnsi="BRH Devanagari Extra" w:cs="BRH Devanagari Extra"/>
-                <w:sz w:val="40"/>
-                <w:szCs w:val="40"/>
-                <w:lang w:bidi="ml-IN"/>
-              </w:rPr>
-              <w:t>mÉë</w:t>
-            </w:r>
-            <w:proofErr w:type="spellEnd"/>
-            <w:r>
-              <w:rPr>
-                <w:rFonts w:ascii="BRH Devanagari Extra" w:hAnsi="BRH Devanagari Extra" w:cs="BRH Devanagari Extra"/>
-                <w:sz w:val="40"/>
-                <w:szCs w:val="40"/>
-                <w:lang w:bidi="ml-IN"/>
-              </w:rPr>
-              <w:t xml:space="preserve"> - </w:t>
-            </w:r>
-            <w:proofErr w:type="spellStart"/>
-            <w:r>
-              <w:rPr>
-                <w:rFonts w:ascii="BRH Devanagari Extra" w:hAnsi="BRH Devanagari Extra" w:cs="BRH Devanagari Extra"/>
-                <w:sz w:val="40"/>
-                <w:szCs w:val="40"/>
-                <w:lang w:bidi="ml-IN"/>
-              </w:rPr>
-              <w:t>ÍxÉ</w:t>
-            </w:r>
-            <w:proofErr w:type="spellEnd"/>
-            <w:r>
-              <w:rPr>
-                <w:rFonts w:ascii="BRH Malayalam Extra" w:hAnsi="BRH Malayalam Extra" w:cs="BRH Devanagari Extra"/>
-                <w:b/>
-                <w:sz w:val="32"/>
-                <w:szCs w:val="40"/>
-                <w:lang w:bidi="ml-IN"/>
-              </w:rPr>
-              <w:t>–</w:t>
-            </w:r>
-            <w:proofErr w:type="spellStart"/>
-            <w:r>
-              <w:rPr>
-                <w:rFonts w:ascii="BRH Devanagari Extra" w:hAnsi="BRH Devanagari Extra" w:cs="BRH Devanagari Extra"/>
-                <w:sz w:val="40"/>
-                <w:szCs w:val="40"/>
-                <w:lang w:bidi="ml-IN"/>
-              </w:rPr>
-              <w:t>ÌiÉ</w:t>
-            </w:r>
-            <w:proofErr w:type="spellEnd"/>
-            <w:r>
-              <w:rPr>
-                <w:rFonts w:ascii="BRH Malayalam Extra" w:hAnsi="BRH Malayalam Extra" w:cs="BRH Devanagari Extra"/>
-                <w:b/>
-                <w:sz w:val="32"/>
-                <w:szCs w:val="40"/>
-                <w:lang w:bidi="ml-IN"/>
-              </w:rPr>
-              <w:t>–</w:t>
-            </w:r>
-            <w:proofErr w:type="spellStart"/>
-            <w:r>
-              <w:rPr>
-                <w:rFonts w:ascii="BRH Devanagari Extra" w:hAnsi="BRH Devanagari Extra" w:cs="BRH Devanagari Extra"/>
-                <w:sz w:val="40"/>
-                <w:szCs w:val="40"/>
-                <w:lang w:bidi="ml-IN"/>
-              </w:rPr>
-              <w:t>qÉç</w:t>
-            </w:r>
-            <w:proofErr w:type="spellEnd"/>
-            <w:r>
-              <w:rPr>
-                <w:rFonts w:ascii="BRH Devanagari Extra" w:hAnsi="BRH Devanagari Extra" w:cs="BRH Devanagari Extra"/>
-                <w:sz w:val="40"/>
-                <w:szCs w:val="40"/>
-                <w:lang w:bidi="ml-IN"/>
+            <w:r>
+              <w:rPr>
+                <w:rFonts w:ascii="Latha" w:hAnsi="Latha" w:cs="Latha"/>
+                <w:sz w:val="28"/>
+                <w:szCs w:val="28"/>
+                <w:lang w:bidi="ta-IN"/>
+              </w:rPr>
+              <w:t xml:space="preserve">| </w:t>
+            </w:r>
+            <w:r>
+              <w:rPr>
+                <w:rFonts w:ascii="Latha" w:hAnsi="Latha" w:cs="Latha"/>
+                <w:sz w:val="28"/>
+                <w:szCs w:val="28"/>
+                <w:cs/>
+                <w:lang w:bidi="ta-IN"/>
+              </w:rPr>
+              <w:t>ப்ரஸி</w:t>
+            </w:r>
+            <w:r>
+              <w:rPr>
+                <w:rFonts w:ascii="BRH Tamil Tab Extra" w:hAnsi="BRH Tamil Tab Extra" w:cs="Latha"/>
+                <w:b/>
+                <w:sz w:val="36"/>
+                <w:szCs w:val="28"/>
+                <w:lang w:bidi="ta-IN"/>
+              </w:rPr>
+              <w:t>†</w:t>
+            </w:r>
+            <w:r>
+              <w:rPr>
+                <w:rFonts w:ascii="Latha" w:hAnsi="Latha" w:cs="Latha"/>
+                <w:sz w:val="28"/>
+                <w:szCs w:val="28"/>
+                <w:cs/>
+                <w:lang w:bidi="ta-IN"/>
+              </w:rPr>
+              <w:t>தி</w:t>
+            </w:r>
+            <w:r>
+              <w:rPr>
+                <w:rFonts w:ascii="BRH Tamil Tab Extra" w:hAnsi="BRH Tamil Tab Extra" w:cs="Latha"/>
+                <w:b/>
+                <w:sz w:val="32"/>
+                <w:szCs w:val="28"/>
+                <w:lang w:bidi="ta-IN"/>
+              </w:rPr>
+              <w:t>…</w:t>
+            </w:r>
+            <w:r>
+              <w:rPr>
+                <w:rFonts w:ascii="Latha" w:hAnsi="Latha" w:cs="Latha"/>
+                <w:sz w:val="28"/>
+                <w:szCs w:val="28"/>
+                <w:cs/>
+                <w:lang w:bidi="ta-IN"/>
+              </w:rPr>
+              <w:t>மிதி</w:t>
+            </w:r>
+            <w:r>
+              <w:rPr>
+                <w:rFonts w:ascii="BRH Tamil Tab Extra" w:hAnsi="BRH Tamil Tab Extra" w:cs="Latha"/>
+                <w:b/>
+                <w:sz w:val="32"/>
+                <w:szCs w:val="28"/>
+                <w:lang w:bidi="ta-IN"/>
+              </w:rPr>
+              <w:t>…</w:t>
+            </w:r>
+            <w:r>
+              <w:rPr>
+                <w:rFonts w:ascii="Latha" w:hAnsi="Latha" w:cs="Latha"/>
+                <w:sz w:val="28"/>
+                <w:szCs w:val="28"/>
+                <w:lang w:bidi="ta-IN"/>
+              </w:rPr>
+              <w:t xml:space="preserve"> </w:t>
+            </w:r>
+            <w:r>
+              <w:rPr>
+                <w:rFonts w:ascii="Latha" w:hAnsi="Latha" w:cs="Latha"/>
+                <w:sz w:val="28"/>
+                <w:szCs w:val="28"/>
+                <w:cs/>
+                <w:lang w:bidi="ta-IN"/>
+              </w:rPr>
+              <w:t xml:space="preserve">ப்ர </w:t>
+            </w:r>
+            <w:r>
+              <w:rPr>
+                <w:rFonts w:ascii="Latha" w:hAnsi="Latha" w:cs="Latha"/>
+                <w:sz w:val="28"/>
+                <w:szCs w:val="28"/>
+                <w:lang w:bidi="ta-IN"/>
+              </w:rPr>
+              <w:t xml:space="preserve">- </w:t>
+            </w:r>
+            <w:r>
+              <w:rPr>
+                <w:rFonts w:ascii="Latha" w:hAnsi="Latha" w:cs="Latha"/>
+                <w:sz w:val="28"/>
+                <w:szCs w:val="28"/>
+                <w:cs/>
+                <w:lang w:bidi="ta-IN"/>
+              </w:rPr>
+              <w:t>ஸி</w:t>
+            </w:r>
+            <w:r>
+              <w:rPr>
+                <w:rFonts w:ascii="BRH Tamil Tab Extra" w:hAnsi="BRH Tamil Tab Extra" w:cs="Latha"/>
+                <w:b/>
+                <w:sz w:val="32"/>
+                <w:szCs w:val="28"/>
+                <w:lang w:bidi="ta-IN"/>
+              </w:rPr>
+              <w:t>…</w:t>
+            </w:r>
+            <w:r>
+              <w:rPr>
+                <w:rFonts w:ascii="Latha" w:hAnsi="Latha" w:cs="Latha"/>
+                <w:sz w:val="28"/>
+                <w:szCs w:val="28"/>
+                <w:cs/>
+                <w:lang w:bidi="ta-IN"/>
+              </w:rPr>
+              <w:t>தி</w:t>
+            </w:r>
+            <w:r>
+              <w:rPr>
+                <w:rFonts w:ascii="BRH Tamil Tab Extra" w:hAnsi="BRH Tamil Tab Extra" w:cs="Latha"/>
+                <w:b/>
+                <w:sz w:val="32"/>
+                <w:szCs w:val="28"/>
+                <w:lang w:bidi="ta-IN"/>
+              </w:rPr>
+              <w:t>…</w:t>
+            </w:r>
+            <w:r>
+              <w:rPr>
+                <w:rFonts w:ascii="Latha" w:hAnsi="Latha" w:cs="Latha"/>
+                <w:sz w:val="28"/>
+                <w:szCs w:val="28"/>
+                <w:cs/>
+                <w:lang w:bidi="ta-IN"/>
+              </w:rPr>
+              <w:t xml:space="preserve">ம் </w:t>
+            </w:r>
+            <w:r>
+              <w:rPr>
+                <w:rFonts w:ascii="Latha" w:hAnsi="Latha" w:cs="Latha"/>
+                <w:sz w:val="28"/>
+                <w:szCs w:val="28"/>
+                <w:lang w:bidi="ta-IN"/>
+              </w:rPr>
+              <w:t xml:space="preserve">| </w:t>
+            </w:r>
+            <w:r>
+              <w:rPr>
+                <w:rFonts w:ascii="Latha" w:hAnsi="Latha" w:cs="Latha"/>
+                <w:sz w:val="28"/>
+                <w:szCs w:val="28"/>
+                <w:cs/>
+                <w:lang w:bidi="ta-IN"/>
+              </w:rPr>
+              <w:t>த்</w:t>
+            </w:r>
+            <w:r>
+              <w:rPr>
+                <w:rFonts w:ascii="Latha" w:hAnsi="Latha" w:cs="Latha"/>
+                <w:b/>
+                <w:bCs/>
+                <w:position w:val="-12"/>
+                <w:sz w:val="28"/>
+                <w:szCs w:val="28"/>
+                <w:cs/>
+                <w:lang w:bidi="ta-IN"/>
+              </w:rPr>
+              <w:t>3</w:t>
+            </w:r>
+            <w:r>
+              <w:rPr>
+                <w:rFonts w:ascii="Latha" w:hAnsi="Latha" w:cs="Latha"/>
+                <w:sz w:val="28"/>
+                <w:szCs w:val="28"/>
+                <w:cs/>
+                <w:lang w:bidi="ta-IN"/>
+              </w:rPr>
+              <w:t>ரூ</w:t>
+            </w:r>
+            <w:r>
+              <w:rPr>
+                <w:rFonts w:ascii="BRH Tamil Tab Extra" w:hAnsi="BRH Tamil Tab Extra" w:cs="Latha"/>
+                <w:b/>
+                <w:sz w:val="32"/>
+                <w:szCs w:val="28"/>
+                <w:lang w:bidi="ta-IN"/>
+              </w:rPr>
+              <w:t>…</w:t>
+            </w:r>
+            <w:r>
+              <w:rPr>
+                <w:rFonts w:ascii="Latha" w:hAnsi="Latha" w:cs="Latha"/>
+                <w:sz w:val="28"/>
+                <w:szCs w:val="28"/>
+                <w:cs/>
+                <w:lang w:bidi="ta-IN"/>
+              </w:rPr>
+              <w:t>ணா</w:t>
+            </w:r>
+            <w:r>
+              <w:rPr>
+                <w:rFonts w:ascii="BRH Tamil Tab Extra" w:hAnsi="BRH Tamil Tab Extra" w:cs="Latha"/>
+                <w:b/>
+                <w:sz w:val="32"/>
+                <w:szCs w:val="28"/>
+                <w:lang w:bidi="ta-IN"/>
+              </w:rPr>
+              <w:t>…</w:t>
+            </w:r>
+            <w:r>
+              <w:rPr>
+                <w:rFonts w:ascii="Latha" w:hAnsi="Latha" w:cs="Latha"/>
+                <w:sz w:val="28"/>
+                <w:szCs w:val="28"/>
+                <w:cs/>
+                <w:lang w:bidi="ta-IN"/>
+              </w:rPr>
+              <w:t>னோ</w:t>
+            </w:r>
+            <w:r>
+              <w:rPr>
+                <w:rFonts w:ascii="BRH Devanagari Extra" w:hAnsi="BRH Devanagari Extra" w:cs="Latha"/>
+                <w:b/>
+                <w:sz w:val="36"/>
+                <w:szCs w:val="28"/>
+                <w:lang w:bidi="ta-IN"/>
+              </w:rPr>
+              <w:t>Å</w:t>
+            </w:r>
+            <w:r>
+              <w:rPr>
+                <w:rFonts w:ascii="Latha" w:hAnsi="Latha" w:cs="Latha"/>
+                <w:sz w:val="28"/>
+                <w:szCs w:val="28"/>
+                <w:cs/>
+                <w:lang w:bidi="ta-IN"/>
+              </w:rPr>
+              <w:t>ஸ்தா</w:t>
+            </w:r>
+            <w:r>
+              <w:rPr>
+                <w:rFonts w:ascii="BRH Tamil Tab Extra" w:hAnsi="BRH Tamil Tab Extra" w:cs="Latha"/>
+                <w:b/>
+                <w:sz w:val="36"/>
+                <w:szCs w:val="28"/>
+                <w:lang w:bidi="ta-IN"/>
+              </w:rPr>
+              <w:t>‡</w:t>
+            </w:r>
+            <w:r>
+              <w:rPr>
+                <w:rFonts w:ascii="Latha" w:hAnsi="Latha" w:cs="Latha"/>
+                <w:sz w:val="28"/>
+                <w:szCs w:val="28"/>
+                <w:lang w:bidi="ta-IN"/>
               </w:rPr>
               <w:t xml:space="preserve"> |</w:t>
             </w:r>
@@ -3017,20 +3558,8 @@
                 <w:lang w:val="en-IN" w:eastAsia="en-IN" w:bidi="ml-IN"/>
               </w:rPr>
               <w:lastRenderedPageBreak/>
-              <w:t xml:space="preserve">T.S.1.2.14.4 - </w:t>
-            </w:r>
-            <w:proofErr w:type="spellStart"/>
-            <w:r>
-              <w:rPr>
-                <w:rFonts w:eastAsia="Times New Roman" w:cs="Arial"/>
-                <w:b/>
-                <w:sz w:val="32"/>
-                <w:szCs w:val="32"/>
-                <w:lang w:val="en-IN" w:eastAsia="en-IN" w:bidi="ml-IN"/>
-              </w:rPr>
-              <w:t>Kramam</w:t>
-            </w:r>
-            <w:proofErr w:type="spellEnd"/>
+              <w:t>T.S.1.2.14.4 - Kramam</w:t>
+            </w:r>
           </w:p>
           <w:p>
             <w:pPr>
@@ -3048,7 +3577,6 @@
                 <w:lang w:bidi="ml-IN"/>
               </w:rPr>
             </w:pPr>
-            <w:proofErr w:type="spellStart"/>
             <w:r>
               <w:rPr>
                 <w:rFonts w:cs="Arial"/>
@@ -3058,43 +3586,7 @@
                 <w:szCs w:val="36"/>
                 <w:lang w:bidi="ml-IN"/>
               </w:rPr>
-              <w:t>Krama</w:t>
-            </w:r>
-            <w:proofErr w:type="spellEnd"/>
-            <w:r>
-              <w:rPr>
-                <w:rFonts w:cs="Arial"/>
-                <w:b/>
-                <w:bCs/>
-                <w:sz w:val="28"/>
-                <w:szCs w:val="36"/>
-                <w:lang w:bidi="ml-IN"/>
-              </w:rPr>
-              <w:t xml:space="preserve"> </w:t>
-            </w:r>
-            <w:proofErr w:type="spellStart"/>
-            <w:r>
-              <w:rPr>
-                <w:rFonts w:cs="Arial"/>
-                <w:b/>
-                <w:bCs/>
-                <w:sz w:val="28"/>
-                <w:szCs w:val="36"/>
-                <w:lang w:bidi="ml-IN"/>
-              </w:rPr>
-              <w:t>Vaakyam</w:t>
-            </w:r>
-            <w:proofErr w:type="spellEnd"/>
-            <w:r>
-              <w:rPr>
-                <w:rFonts w:cs="Arial"/>
-                <w:b/>
-                <w:bCs/>
-                <w:sz w:val="28"/>
-                <w:szCs w:val="36"/>
-                <w:lang w:bidi="ml-IN"/>
-              </w:rPr>
-              <w:t xml:space="preserve"> No. 12</w:t>
+              <w:t>Krama Vaakyam No. 12</w:t>
             </w:r>
           </w:p>
           <w:p>
@@ -3115,7 +3607,6 @@
                 <w:lang w:val="en-IN" w:eastAsia="en-IN" w:bidi="ml-IN"/>
               </w:rPr>
             </w:pPr>
-            <w:proofErr w:type="spellStart"/>
             <w:r>
               <w:rPr>
                 <w:rFonts w:cs="Arial"/>
@@ -3125,19 +3616,7 @@
                 <w:szCs w:val="36"/>
                 <w:lang w:bidi="ml-IN"/>
               </w:rPr>
-              <w:t>Panchaati</w:t>
-            </w:r>
-            <w:proofErr w:type="spellEnd"/>
-            <w:r>
-              <w:rPr>
-                <w:rFonts w:cs="Arial"/>
-                <w:b/>
-                <w:bCs/>
-                <w:sz w:val="28"/>
-                <w:szCs w:val="36"/>
-                <w:lang w:bidi="ml-IN"/>
-              </w:rPr>
-              <w:t xml:space="preserve"> No. 31</w:t>
+              <w:t>Panchaati No. 31</w:t>
             </w:r>
           </w:p>
         </w:tc>
@@ -3148,89 +3627,6 @@
           </w:tcPr>
           <w:p>
             <w:pPr>
-              <w:widowControl w:val="0"/>
-              <w:autoSpaceDE w:val="0"/>
-              <w:autoSpaceDN w:val="0"/>
-              <w:adjustRightInd w:val="0"/>
-              <w:spacing w:before="0" w:line="240" w:lineRule="auto"/>
-              <w:rPr>
-                <w:rFonts w:ascii="BRH Devanagari Extra" w:hAnsi="BRH Devanagari Extra" w:cs="BRH Devanagari Extra"/>
-                <w:sz w:val="40"/>
-                <w:szCs w:val="40"/>
-                <w:lang w:bidi="ml-IN"/>
-              </w:rPr>
-            </w:pPr>
-            <w:r>
-              <w:rPr>
-                <w:rFonts w:ascii="BRH Devanagari Extra" w:hAnsi="BRH Devanagari Extra" w:cs="BRH Devanagari Extra"/>
-                <w:sz w:val="40"/>
-                <w:szCs w:val="40"/>
-                <w:lang w:bidi="ml-IN"/>
-              </w:rPr>
-              <w:t>¤É</w:t>
-            </w:r>
-            <w:r>
-              <w:rPr>
-                <w:rFonts w:ascii="BRH Malayalam Extra" w:hAnsi="BRH Malayalam Extra" w:cs="BRH Devanagari Extra"/>
-                <w:b/>
-                <w:sz w:val="32"/>
-                <w:szCs w:val="40"/>
-                <w:lang w:bidi="ml-IN"/>
-              </w:rPr>
-              <w:t>–</w:t>
-            </w:r>
-            <w:r>
-              <w:rPr>
-                <w:rFonts w:ascii="BRH Devanagari Extra" w:hAnsi="BRH Devanagari Extra" w:cs="BRH Devanagari Extra"/>
-                <w:sz w:val="40"/>
-                <w:szCs w:val="40"/>
-                <w:lang w:bidi="ml-IN"/>
-              </w:rPr>
-              <w:t>§</w:t>
-            </w:r>
-            <w:proofErr w:type="spellStart"/>
-            <w:r>
-              <w:rPr>
-                <w:rFonts w:ascii="BRH Devanagari Extra" w:hAnsi="BRH Devanagari Extra" w:cs="BRH Devanagari Extra"/>
-                <w:sz w:val="40"/>
-                <w:szCs w:val="40"/>
-                <w:lang w:bidi="ml-IN"/>
-              </w:rPr>
-              <w:t>ÉÉÍhÉþ</w:t>
-            </w:r>
-            <w:proofErr w:type="spellEnd"/>
-            <w:r>
-              <w:rPr>
-                <w:rFonts w:ascii="BRH Devanagari Extra" w:hAnsi="BRH Devanagari Extra" w:cs="BRH Devanagari Extra"/>
-                <w:sz w:val="40"/>
-                <w:szCs w:val="40"/>
-                <w:lang w:bidi="ml-IN"/>
-              </w:rPr>
-              <w:t xml:space="preserve"> </w:t>
-            </w:r>
-            <w:proofErr w:type="spellStart"/>
-            <w:r>
-              <w:rPr>
-                <w:rFonts w:ascii="BRH Devanagari Extra" w:hAnsi="BRH Devanagari Extra" w:cs="BRH Devanagari Extra"/>
-                <w:sz w:val="40"/>
-                <w:szCs w:val="40"/>
-                <w:lang w:bidi="ml-IN"/>
-              </w:rPr>
-              <w:t>kÉÉUrÉåÈ</w:t>
-            </w:r>
-            <w:proofErr w:type="spellEnd"/>
-            <w:r>
-              <w:rPr>
-                <w:rFonts w:ascii="BRH Devanagari Extra" w:hAnsi="BRH Devanagari Extra" w:cs="BRH Devanagari Extra"/>
-                <w:sz w:val="40"/>
-                <w:szCs w:val="40"/>
-                <w:lang w:bidi="ml-IN"/>
-              </w:rPr>
-              <w:t xml:space="preserve"> | </w:t>
-            </w:r>
-          </w:p>
-          <w:p>
-            <w:pPr>
               <w:autoSpaceDE w:val="0"/>
               <w:autoSpaceDN w:val="0"/>
               <w:adjustRightInd w:val="0"/>
@@ -3241,73 +3637,209 @@
                 <w:szCs w:val="40"/>
               </w:rPr>
             </w:pPr>
-            <w:proofErr w:type="spellStart"/>
-            <w:r>
-              <w:rPr>
-                <w:rFonts w:ascii="BRH Devanagari Extra" w:hAnsi="BRH Devanagari Extra" w:cs="BRH Devanagari Extra"/>
-                <w:sz w:val="40"/>
-                <w:szCs w:val="40"/>
-                <w:lang w:bidi="ml-IN"/>
-              </w:rPr>
-              <w:t>kÉÉ</w:t>
-            </w:r>
-            <w:proofErr w:type="spellEnd"/>
-            <w:r>
-              <w:rPr>
-                <w:rFonts w:ascii="BRH Malayalam Extra" w:hAnsi="BRH Malayalam Extra" w:cs="BRH Devanagari Extra"/>
-                <w:b/>
-                <w:sz w:val="32"/>
-                <w:szCs w:val="40"/>
-                <w:lang w:bidi="ml-IN"/>
-              </w:rPr>
-              <w:t>–</w:t>
-            </w:r>
-            <w:r>
-              <w:rPr>
-                <w:rFonts w:ascii="BRH Devanagari Extra" w:hAnsi="BRH Devanagari Extra" w:cs="BRH Devanagari Extra"/>
-                <w:sz w:val="40"/>
-                <w:szCs w:val="40"/>
-                <w:lang w:bidi="ml-IN"/>
-              </w:rPr>
-              <w:t>U</w:t>
-            </w:r>
-            <w:r>
-              <w:rPr>
-                <w:rFonts w:ascii="BRH Malayalam Extra" w:hAnsi="BRH Malayalam Extra" w:cs="BRH Devanagari Extra"/>
-                <w:b/>
-                <w:sz w:val="32"/>
-                <w:szCs w:val="40"/>
-                <w:lang w:bidi="ml-IN"/>
-              </w:rPr>
-              <w:t>–</w:t>
-            </w:r>
-            <w:proofErr w:type="spellStart"/>
-            <w:r>
-              <w:rPr>
-                <w:rFonts w:ascii="BRH Devanagari Extra" w:hAnsi="BRH Devanagari Extra" w:cs="BRH Devanagari Extra"/>
-                <w:sz w:val="40"/>
-                <w:szCs w:val="40"/>
+            <w:r>
+              <w:rPr>
+                <w:rFonts w:ascii="Latha" w:hAnsi="Latha" w:cs="Latha"/>
+                <w:sz w:val="28"/>
+                <w:szCs w:val="28"/>
+                <w:cs/>
+                <w:lang w:bidi="ta-IN"/>
+              </w:rPr>
+              <w:t>க்ஷ</w:t>
+            </w:r>
+            <w:r>
+              <w:rPr>
+                <w:rFonts w:ascii="BRH Tamil Tab Extra" w:hAnsi="BRH Tamil Tab Extra" w:cs="Latha"/>
+                <w:b/>
+                <w:sz w:val="32"/>
+                <w:szCs w:val="28"/>
+                <w:lang w:bidi="ta-IN"/>
+              </w:rPr>
+              <w:t>…</w:t>
+            </w:r>
+            <w:r>
+              <w:rPr>
+                <w:rFonts w:ascii="Latha" w:hAnsi="Latha" w:cs="Latha"/>
+                <w:sz w:val="28"/>
+                <w:szCs w:val="28"/>
+                <w:cs/>
+                <w:lang w:bidi="ta-IN"/>
+              </w:rPr>
+              <w:t>த்ராணி</w:t>
+            </w:r>
+            <w:r>
+              <w:rPr>
+                <w:rFonts w:ascii="BRH Tamil Tab Extra" w:hAnsi="BRH Tamil Tab Extra" w:cs="Latha"/>
+                <w:b/>
+                <w:sz w:val="36"/>
+                <w:szCs w:val="28"/>
+                <w:lang w:bidi="ta-IN"/>
+              </w:rPr>
+              <w:t>†</w:t>
+            </w:r>
+            <w:r>
+              <w:rPr>
+                <w:rFonts w:ascii="Latha" w:hAnsi="Latha" w:cs="Latha"/>
+                <w:sz w:val="28"/>
+                <w:szCs w:val="28"/>
+                <w:lang w:bidi="ta-IN"/>
+              </w:rPr>
+              <w:t xml:space="preserve"> </w:t>
+            </w:r>
+            <w:r>
+              <w:rPr>
+                <w:rFonts w:ascii="Latha" w:hAnsi="Latha" w:cs="Latha"/>
+                <w:sz w:val="28"/>
+                <w:szCs w:val="28"/>
+                <w:cs/>
+                <w:lang w:bidi="ta-IN"/>
+              </w:rPr>
+              <w:t>தா</w:t>
+            </w:r>
+            <w:r>
+              <w:rPr>
+                <w:rFonts w:ascii="Latha" w:hAnsi="Latha" w:cs="Latha"/>
+                <w:b/>
+                <w:bCs/>
+                <w:position w:val="-12"/>
+                <w:sz w:val="28"/>
+                <w:szCs w:val="28"/>
+                <w:cs/>
+                <w:lang w:bidi="ta-IN"/>
+              </w:rPr>
+              <w:t>4</w:t>
+            </w:r>
+            <w:r>
+              <w:rPr>
+                <w:rFonts w:ascii="Latha" w:hAnsi="Latha" w:cs="Latha"/>
+                <w:sz w:val="28"/>
+                <w:szCs w:val="28"/>
+                <w:cs/>
+                <w:lang w:bidi="ta-IN"/>
+              </w:rPr>
+              <w:t>ரயே</w:t>
+            </w:r>
+            <w:r>
+              <w:rPr>
+                <w:rFonts w:ascii="Latha" w:hAnsi="Latha" w:cs="Latha"/>
+                <w:b/>
+                <w:bCs/>
+                <w:sz w:val="32"/>
+                <w:szCs w:val="32"/>
+                <w:cs/>
+                <w:lang w:bidi="ta-IN"/>
+              </w:rPr>
+              <w:t>:</w:t>
+            </w:r>
+            <w:r>
+              <w:rPr>
+                <w:rFonts w:ascii="Latha" w:hAnsi="Latha" w:cs="Latha"/>
+                <w:sz w:val="28"/>
+                <w:szCs w:val="28"/>
+                <w:cs/>
+                <w:lang w:bidi="ta-IN"/>
+              </w:rPr>
+              <w:t xml:space="preserve"> </w:t>
+            </w:r>
+            <w:r>
+              <w:rPr>
+                <w:rFonts w:ascii="Latha" w:hAnsi="Latha" w:cs="Latha"/>
+                <w:sz w:val="28"/>
+                <w:szCs w:val="28"/>
+                <w:lang w:bidi="ta-IN"/>
+              </w:rPr>
+              <w:t xml:space="preserve">| </w:t>
+            </w:r>
+            <w:r>
+              <w:rPr>
+                <w:rFonts w:ascii="Latha" w:hAnsi="Latha" w:cs="Latha"/>
+                <w:sz w:val="28"/>
+                <w:szCs w:val="28"/>
+                <w:cs/>
+                <w:lang w:bidi="ta-IN"/>
+              </w:rPr>
+              <w:t>தா</w:t>
+            </w:r>
+            <w:r>
+              <w:rPr>
+                <w:rFonts w:ascii="BRH Tamil Tab Extra" w:hAnsi="BRH Tamil Tab Extra" w:cs="Latha"/>
+                <w:b/>
+                <w:sz w:val="32"/>
+                <w:szCs w:val="28"/>
+                <w:lang w:bidi="ta-IN"/>
+              </w:rPr>
+              <w:t>…</w:t>
+            </w:r>
+            <w:r>
+              <w:rPr>
+                <w:rFonts w:ascii="Latha" w:hAnsi="Latha" w:cs="Latha"/>
+                <w:b/>
+                <w:bCs/>
+                <w:position w:val="-12"/>
+                <w:sz w:val="28"/>
+                <w:szCs w:val="28"/>
+                <w:cs/>
+                <w:lang w:bidi="ta-IN"/>
+              </w:rPr>
+              <w:t>4</w:t>
+            </w:r>
+            <w:r>
+              <w:rPr>
+                <w:rFonts w:ascii="Latha" w:hAnsi="Latha" w:cs="Latha"/>
+                <w:sz w:val="28"/>
+                <w:szCs w:val="28"/>
+                <w:cs/>
+                <w:lang w:bidi="ta-IN"/>
+              </w:rPr>
+              <w:t>ர</w:t>
+            </w:r>
+            <w:r>
+              <w:rPr>
+                <w:rFonts w:ascii="BRH Tamil Tab Extra" w:hAnsi="BRH Tamil Tab Extra" w:cs="Latha"/>
+                <w:b/>
+                <w:sz w:val="32"/>
+                <w:szCs w:val="28"/>
+                <w:lang w:bidi="ta-IN"/>
+              </w:rPr>
+              <w:t>…</w:t>
+            </w:r>
+            <w:r>
+              <w:rPr>
+                <w:rFonts w:ascii="Latha" w:hAnsi="Latha" w:cs="Latha"/>
+                <w:sz w:val="28"/>
+                <w:szCs w:val="28"/>
                 <w:highlight w:val="yellow"/>
-                <w:lang w:bidi="ml-IN"/>
-              </w:rPr>
-              <w:t>rÉå</w:t>
-            </w:r>
-            <w:r>
-              <w:rPr>
-                <w:rFonts w:ascii="BRH Devanagari Extra" w:hAnsi="BRH Devanagari Extra" w:cs="BRH Devanagari Extra"/>
-                <w:sz w:val="40"/>
-                <w:szCs w:val="40"/>
-                <w:lang w:bidi="ml-IN"/>
-              </w:rPr>
-              <w:t>UlÉÑþ</w:t>
-            </w:r>
-            <w:proofErr w:type="spellEnd"/>
-            <w:r>
-              <w:rPr>
-                <w:rFonts w:ascii="BRH Devanagari Extra" w:hAnsi="BRH Devanagari Extra" w:cs="BRH Devanagari Extra"/>
-                <w:sz w:val="40"/>
-                <w:szCs w:val="40"/>
-                <w:lang w:bidi="ml-IN"/>
+                <w:cs/>
+                <w:lang w:bidi="ta-IN"/>
+              </w:rPr>
+              <w:t>யே</w:t>
+            </w:r>
+            <w:r>
+              <w:rPr>
+                <w:rFonts w:ascii="Latha" w:hAnsi="Latha" w:cs="Latha"/>
+                <w:sz w:val="28"/>
+                <w:szCs w:val="28"/>
+                <w:cs/>
+                <w:lang w:bidi="ta-IN"/>
+              </w:rPr>
+              <w:t>ரனு</w:t>
+            </w:r>
+            <w:r>
+              <w:rPr>
+                <w:rFonts w:ascii="BRH Tamil Tab Extra" w:hAnsi="BRH Tamil Tab Extra" w:cs="Latha"/>
+                <w:b/>
+                <w:sz w:val="36"/>
+                <w:szCs w:val="28"/>
+                <w:lang w:bidi="ta-IN"/>
+              </w:rPr>
+              <w:t>†</w:t>
+            </w:r>
+            <w:r>
+              <w:rPr>
+                <w:rFonts w:ascii="Latha" w:hAnsi="Latha" w:cs="Latha"/>
+                <w:sz w:val="28"/>
+                <w:szCs w:val="28"/>
+                <w:lang w:bidi="ta-IN"/>
               </w:rPr>
               <w:t xml:space="preserve"> |</w:t>
             </w:r>
@@ -3320,89 +3852,6 @@
           </w:tcPr>
           <w:p>
             <w:pPr>
-              <w:widowControl w:val="0"/>
-              <w:autoSpaceDE w:val="0"/>
-              <w:autoSpaceDN w:val="0"/>
-              <w:adjustRightInd w:val="0"/>
-              <w:spacing w:before="0" w:line="240" w:lineRule="auto"/>
-              <w:rPr>
-                <w:rFonts w:ascii="BRH Devanagari Extra" w:hAnsi="BRH Devanagari Extra" w:cs="BRH Devanagari Extra"/>
-                <w:sz w:val="40"/>
-                <w:szCs w:val="40"/>
-                <w:lang w:bidi="ml-IN"/>
-              </w:rPr>
-            </w:pPr>
-            <w:r>
-              <w:rPr>
-                <w:rFonts w:ascii="BRH Devanagari Extra" w:hAnsi="BRH Devanagari Extra" w:cs="BRH Devanagari Extra"/>
-                <w:sz w:val="40"/>
-                <w:szCs w:val="40"/>
-                <w:lang w:bidi="ml-IN"/>
-              </w:rPr>
-              <w:t>¤É</w:t>
-            </w:r>
-            <w:r>
-              <w:rPr>
-                <w:rFonts w:ascii="BRH Malayalam Extra" w:hAnsi="BRH Malayalam Extra" w:cs="BRH Devanagari Extra"/>
-                <w:b/>
-                <w:sz w:val="32"/>
-                <w:szCs w:val="40"/>
-                <w:lang w:bidi="ml-IN"/>
-              </w:rPr>
-              <w:t>–</w:t>
-            </w:r>
-            <w:r>
-              <w:rPr>
-                <w:rFonts w:ascii="BRH Devanagari Extra" w:hAnsi="BRH Devanagari Extra" w:cs="BRH Devanagari Extra"/>
-                <w:sz w:val="40"/>
-                <w:szCs w:val="40"/>
-                <w:lang w:bidi="ml-IN"/>
-              </w:rPr>
-              <w:t>§</w:t>
-            </w:r>
-            <w:proofErr w:type="spellStart"/>
-            <w:r>
-              <w:rPr>
-                <w:rFonts w:ascii="BRH Devanagari Extra" w:hAnsi="BRH Devanagari Extra" w:cs="BRH Devanagari Extra"/>
-                <w:sz w:val="40"/>
-                <w:szCs w:val="40"/>
-                <w:lang w:bidi="ml-IN"/>
-              </w:rPr>
-              <w:t>ÉÉÍhÉþ</w:t>
-            </w:r>
-            <w:proofErr w:type="spellEnd"/>
-            <w:r>
-              <w:rPr>
-                <w:rFonts w:ascii="BRH Devanagari Extra" w:hAnsi="BRH Devanagari Extra" w:cs="BRH Devanagari Extra"/>
-                <w:sz w:val="40"/>
-                <w:szCs w:val="40"/>
-                <w:lang w:bidi="ml-IN"/>
-              </w:rPr>
-              <w:t xml:space="preserve"> </w:t>
-            </w:r>
-            <w:proofErr w:type="spellStart"/>
-            <w:r>
-              <w:rPr>
-                <w:rFonts w:ascii="BRH Devanagari Extra" w:hAnsi="BRH Devanagari Extra" w:cs="BRH Devanagari Extra"/>
-                <w:sz w:val="40"/>
-                <w:szCs w:val="40"/>
-                <w:lang w:bidi="ml-IN"/>
-              </w:rPr>
-              <w:t>kÉÉUrÉåÈ</w:t>
-            </w:r>
-            <w:proofErr w:type="spellEnd"/>
-            <w:r>
-              <w:rPr>
-                <w:rFonts w:ascii="BRH Devanagari Extra" w:hAnsi="BRH Devanagari Extra" w:cs="BRH Devanagari Extra"/>
-                <w:sz w:val="40"/>
-                <w:szCs w:val="40"/>
-                <w:lang w:bidi="ml-IN"/>
-              </w:rPr>
-              <w:t xml:space="preserve"> | </w:t>
-            </w:r>
-          </w:p>
-          <w:p>
-            <w:pPr>
               <w:autoSpaceDE w:val="0"/>
               <w:autoSpaceDN w:val="0"/>
               <w:adjustRightInd w:val="0"/>
@@ -3413,85 +3862,219 @@
                 <w:szCs w:val="40"/>
               </w:rPr>
             </w:pPr>
-            <w:proofErr w:type="spellStart"/>
-            <w:r>
-              <w:rPr>
-                <w:rFonts w:ascii="BRH Devanagari Extra" w:hAnsi="BRH Devanagari Extra" w:cs="BRH Devanagari Extra"/>
-                <w:sz w:val="40"/>
-                <w:szCs w:val="40"/>
-                <w:lang w:bidi="ml-IN"/>
-              </w:rPr>
-              <w:t>kÉÉ</w:t>
-            </w:r>
-            <w:proofErr w:type="spellEnd"/>
-            <w:r>
-              <w:rPr>
-                <w:rFonts w:ascii="BRH Malayalam Extra" w:hAnsi="BRH Malayalam Extra" w:cs="BRH Devanagari Extra"/>
-                <w:b/>
-                <w:sz w:val="32"/>
-                <w:szCs w:val="40"/>
-                <w:lang w:bidi="ml-IN"/>
-              </w:rPr>
-              <w:t>–</w:t>
-            </w:r>
-            <w:r>
-              <w:rPr>
-                <w:rFonts w:ascii="BRH Devanagari Extra" w:hAnsi="BRH Devanagari Extra" w:cs="BRH Devanagari Extra"/>
-                <w:sz w:val="40"/>
-                <w:szCs w:val="40"/>
-                <w:lang w:bidi="ml-IN"/>
-              </w:rPr>
-              <w:t>U</w:t>
-            </w:r>
-            <w:r>
-              <w:rPr>
-                <w:rFonts w:ascii="BRH Malayalam Extra" w:hAnsi="BRH Malayalam Extra" w:cs="BRH Devanagari Extra"/>
-                <w:b/>
-                <w:sz w:val="32"/>
-                <w:szCs w:val="40"/>
-                <w:lang w:bidi="ml-IN"/>
-              </w:rPr>
-              <w:t>–</w:t>
-            </w:r>
-            <w:proofErr w:type="spellStart"/>
-            <w:r>
-              <w:rPr>
-                <w:rFonts w:ascii="BRH Devanagari Extra" w:hAnsi="BRH Devanagari Extra" w:cs="BRH Devanagari Extra"/>
-                <w:sz w:val="40"/>
-                <w:szCs w:val="40"/>
+            <w:r>
+              <w:rPr>
+                <w:rFonts w:ascii="Latha" w:hAnsi="Latha" w:cs="Latha"/>
+                <w:sz w:val="28"/>
+                <w:szCs w:val="28"/>
+                <w:cs/>
+                <w:lang w:bidi="ta-IN"/>
+              </w:rPr>
+              <w:t>க்ஷ</w:t>
+            </w:r>
+            <w:r>
+              <w:rPr>
+                <w:rFonts w:ascii="BRH Tamil Tab Extra" w:hAnsi="BRH Tamil Tab Extra" w:cs="Latha"/>
+                <w:b/>
+                <w:sz w:val="32"/>
+                <w:szCs w:val="28"/>
+                <w:lang w:bidi="ta-IN"/>
+              </w:rPr>
+              <w:t>…</w:t>
+            </w:r>
+            <w:r>
+              <w:rPr>
+                <w:rFonts w:ascii="Latha" w:hAnsi="Latha" w:cs="Latha"/>
+                <w:sz w:val="28"/>
+                <w:szCs w:val="28"/>
+                <w:cs/>
+                <w:lang w:bidi="ta-IN"/>
+              </w:rPr>
+              <w:t>த்ராணி</w:t>
+            </w:r>
+            <w:r>
+              <w:rPr>
+                <w:rFonts w:ascii="BRH Tamil Tab Extra" w:hAnsi="BRH Tamil Tab Extra" w:cs="Latha"/>
+                <w:b/>
+                <w:sz w:val="36"/>
+                <w:szCs w:val="28"/>
+                <w:lang w:bidi="ta-IN"/>
+              </w:rPr>
+              <w:t>†</w:t>
+            </w:r>
+            <w:r>
+              <w:rPr>
+                <w:rFonts w:ascii="Latha" w:hAnsi="Latha" w:cs="Latha"/>
+                <w:sz w:val="28"/>
+                <w:szCs w:val="28"/>
+                <w:lang w:bidi="ta-IN"/>
+              </w:rPr>
+              <w:t xml:space="preserve"> </w:t>
+            </w:r>
+            <w:r>
+              <w:rPr>
+                <w:rFonts w:ascii="Latha" w:hAnsi="Latha" w:cs="Latha"/>
+                <w:sz w:val="28"/>
+                <w:szCs w:val="28"/>
+                <w:cs/>
+                <w:lang w:bidi="ta-IN"/>
+              </w:rPr>
+              <w:t>தா</w:t>
+            </w:r>
+            <w:r>
+              <w:rPr>
+                <w:rFonts w:ascii="Latha" w:hAnsi="Latha" w:cs="Latha"/>
+                <w:b/>
+                <w:bCs/>
+                <w:position w:val="-12"/>
+                <w:sz w:val="28"/>
+                <w:szCs w:val="28"/>
+                <w:cs/>
+                <w:lang w:bidi="ta-IN"/>
+              </w:rPr>
+              <w:t>4</w:t>
+            </w:r>
+            <w:r>
+              <w:rPr>
+                <w:rFonts w:ascii="Latha" w:hAnsi="Latha" w:cs="Latha"/>
+                <w:sz w:val="28"/>
+                <w:szCs w:val="28"/>
+                <w:cs/>
+                <w:lang w:bidi="ta-IN"/>
+              </w:rPr>
+              <w:t>ரயே</w:t>
+            </w:r>
+            <w:r>
+              <w:rPr>
+                <w:rFonts w:ascii="Latha" w:hAnsi="Latha" w:cs="Latha"/>
+                <w:b/>
+                <w:bCs/>
+                <w:sz w:val="32"/>
+                <w:szCs w:val="32"/>
+                <w:cs/>
+                <w:lang w:bidi="ta-IN"/>
+              </w:rPr>
+              <w:t>:</w:t>
+            </w:r>
+            <w:r>
+              <w:rPr>
+                <w:rFonts w:ascii="Latha" w:hAnsi="Latha" w:cs="Latha"/>
+                <w:sz w:val="28"/>
+                <w:szCs w:val="28"/>
+                <w:cs/>
+                <w:lang w:bidi="ta-IN"/>
+              </w:rPr>
+              <w:t xml:space="preserve"> </w:t>
+            </w:r>
+            <w:r>
+              <w:rPr>
+                <w:rFonts w:ascii="Latha" w:hAnsi="Latha" w:cs="Latha"/>
+                <w:sz w:val="28"/>
+                <w:szCs w:val="28"/>
+                <w:lang w:bidi="ta-IN"/>
+              </w:rPr>
+              <w:t xml:space="preserve">| </w:t>
+            </w:r>
+            <w:r>
+              <w:rPr>
+                <w:rFonts w:ascii="Latha" w:hAnsi="Latha" w:cs="Latha"/>
+                <w:sz w:val="28"/>
+                <w:szCs w:val="28"/>
+                <w:cs/>
+                <w:lang w:bidi="ta-IN"/>
+              </w:rPr>
+              <w:t>தா</w:t>
+            </w:r>
+            <w:r>
+              <w:rPr>
+                <w:rFonts w:ascii="BRH Tamil Tab Extra" w:hAnsi="BRH Tamil Tab Extra" w:cs="Latha"/>
+                <w:b/>
+                <w:sz w:val="32"/>
+                <w:szCs w:val="28"/>
+                <w:lang w:bidi="ta-IN"/>
+              </w:rPr>
+              <w:t>…</w:t>
+            </w:r>
+            <w:r>
+              <w:rPr>
+                <w:rFonts w:ascii="Latha" w:hAnsi="Latha" w:cs="Latha"/>
+                <w:b/>
+                <w:bCs/>
+                <w:position w:val="-12"/>
+                <w:sz w:val="28"/>
+                <w:szCs w:val="28"/>
+                <w:cs/>
+                <w:lang w:bidi="ta-IN"/>
+              </w:rPr>
+              <w:t>4</w:t>
+            </w:r>
+            <w:r>
+              <w:rPr>
+                <w:rFonts w:ascii="Latha" w:hAnsi="Latha" w:cs="Latha"/>
+                <w:sz w:val="28"/>
+                <w:szCs w:val="28"/>
+                <w:cs/>
+                <w:lang w:bidi="ta-IN"/>
+              </w:rPr>
+              <w:t>ர</w:t>
+            </w:r>
+            <w:r>
+              <w:rPr>
+                <w:rFonts w:ascii="BRH Tamil Tab Extra" w:hAnsi="BRH Tamil Tab Extra" w:cs="Latha"/>
+                <w:b/>
+                <w:sz w:val="32"/>
+                <w:szCs w:val="28"/>
+                <w:lang w:bidi="ta-IN"/>
+              </w:rPr>
+              <w:t>…</w:t>
+            </w:r>
+            <w:r>
+              <w:rPr>
+                <w:rFonts w:ascii="Latha" w:hAnsi="Latha" w:cs="Latha"/>
+                <w:sz w:val="28"/>
+                <w:szCs w:val="28"/>
                 <w:highlight w:val="green"/>
-                <w:lang w:bidi="ml-IN"/>
-              </w:rPr>
-              <w:t>rÉ</w:t>
-            </w:r>
-            <w:proofErr w:type="spellEnd"/>
-            <w:r>
-              <w:rPr>
-                <w:rFonts w:ascii="BRH Malayalam Extra" w:hAnsi="BRH Malayalam Extra" w:cs="BRH Devanagari Extra"/>
-                <w:b/>
-                <w:sz w:val="32"/>
-                <w:szCs w:val="40"/>
-                <w:lang w:bidi="ml-IN"/>
-              </w:rPr>
-              <w:t>–</w:t>
-            </w:r>
-            <w:proofErr w:type="spellStart"/>
-            <w:r>
-              <w:rPr>
-                <w:rFonts w:ascii="BRH Devanagari Extra" w:hAnsi="BRH Devanagari Extra" w:cs="BRH Devanagari Extra"/>
-                <w:sz w:val="40"/>
-                <w:szCs w:val="40"/>
-                <w:lang w:bidi="ml-IN"/>
-              </w:rPr>
-              <w:t>åUlÉÑþ</w:t>
-            </w:r>
-            <w:proofErr w:type="spellEnd"/>
-            <w:r>
-              <w:rPr>
-                <w:rFonts w:ascii="BRH Devanagari Extra" w:hAnsi="BRH Devanagari Extra" w:cs="BRH Devanagari Extra"/>
-                <w:sz w:val="40"/>
-                <w:szCs w:val="40"/>
-                <w:lang w:bidi="ml-IN"/>
+                <w:cs/>
+                <w:lang w:bidi="ta-IN"/>
+              </w:rPr>
+              <w:t>யே</w:t>
+            </w:r>
+            <w:r>
+              <w:rPr>
+                <w:rFonts w:ascii="BRH Tamil Tab Extra" w:hAnsi="BRH Tamil Tab Extra" w:cs="Latha"/>
+                <w:b/>
+                <w:sz w:val="32"/>
+                <w:szCs w:val="28"/>
+                <w:lang w:bidi="ta-IN"/>
+              </w:rPr>
+              <w:t>…</w:t>
+            </w:r>
+            <w:r>
+              <w:rPr>
+                <w:rFonts w:ascii="Latha" w:hAnsi="Latha" w:cs="Latha"/>
+                <w:sz w:val="28"/>
+                <w:szCs w:val="28"/>
+                <w:cs/>
+                <w:lang w:bidi="ta-IN"/>
+              </w:rPr>
+              <w:t>ரனு</w:t>
+            </w:r>
+            <w:r>
+              <w:rPr>
+                <w:rFonts w:ascii="BRH Tamil Tab Extra" w:hAnsi="BRH Tamil Tab Extra" w:cs="Latha"/>
+                <w:b/>
+                <w:sz w:val="36"/>
+                <w:szCs w:val="28"/>
+                <w:lang w:bidi="ta-IN"/>
+              </w:rPr>
+              <w:t>†</w:t>
+            </w:r>
+            <w:r>
+              <w:rPr>
+                <w:rFonts w:ascii="Latha" w:hAnsi="Latha" w:cs="Latha"/>
+                <w:sz w:val="28"/>
+                <w:szCs w:val="28"/>
+                <w:lang w:bidi="ta-IN"/>
               </w:rPr>
               <w:t xml:space="preserve"> |</w:t>
             </w:r>
@@ -3525,7 +4108,6 @@
                 <w:lang w:val="en-IN" w:eastAsia="en-IN" w:bidi="ml-IN"/>
               </w:rPr>
             </w:pPr>
-            <w:bookmarkStart w:id="0" w:name="_GoBack"/>
             <w:r>
               <w:rPr>
                 <w:rFonts w:eastAsia="Times New Roman" w:cs="Arial"/>
@@ -3534,20 +4116,8 @@
                 <w:szCs w:val="32"/>
                 <w:lang w:val="en-IN" w:eastAsia="en-IN" w:bidi="ml-IN"/>
               </w:rPr>
-              <w:t xml:space="preserve">T.S.1.2.14.6 - </w:t>
-            </w:r>
-            <w:proofErr w:type="spellStart"/>
-            <w:r>
-              <w:rPr>
-                <w:rFonts w:eastAsia="Times New Roman" w:cs="Arial"/>
-                <w:b/>
-                <w:sz w:val="32"/>
-                <w:szCs w:val="32"/>
-                <w:lang w:val="en-IN" w:eastAsia="en-IN" w:bidi="ml-IN"/>
-              </w:rPr>
-              <w:t>Kramam</w:t>
-            </w:r>
-            <w:proofErr w:type="spellEnd"/>
+              <w:t>T.S.1.2.14.6 - Kramam</w:t>
+            </w:r>
           </w:p>
           <w:p>
             <w:pPr>
@@ -3565,7 +4135,6 @@
                 <w:lang w:bidi="ml-IN"/>
               </w:rPr>
             </w:pPr>
-            <w:proofErr w:type="spellStart"/>
             <w:r>
               <w:rPr>
                 <w:rFonts w:cs="Arial"/>
@@ -3575,43 +4144,7 @@
                 <w:szCs w:val="36"/>
                 <w:lang w:bidi="ml-IN"/>
               </w:rPr>
-              <w:t>Krama</w:t>
-            </w:r>
-            <w:proofErr w:type="spellEnd"/>
-            <w:r>
-              <w:rPr>
-                <w:rFonts w:cs="Arial"/>
-                <w:b/>
-                <w:bCs/>
-                <w:sz w:val="28"/>
-                <w:szCs w:val="36"/>
-                <w:lang w:bidi="ml-IN"/>
-              </w:rPr>
-              <w:t xml:space="preserve"> </w:t>
-            </w:r>
-            <w:proofErr w:type="spellStart"/>
-            <w:r>
-              <w:rPr>
-                <w:rFonts w:cs="Arial"/>
-                <w:b/>
-                <w:bCs/>
-                <w:sz w:val="28"/>
-                <w:szCs w:val="36"/>
-                <w:lang w:bidi="ml-IN"/>
-              </w:rPr>
-              <w:t>Vaakyam</w:t>
-            </w:r>
-            <w:proofErr w:type="spellEnd"/>
-            <w:r>
-              <w:rPr>
-                <w:rFonts w:cs="Arial"/>
-                <w:b/>
-                <w:bCs/>
-                <w:sz w:val="28"/>
-                <w:szCs w:val="36"/>
-                <w:lang w:bidi="ml-IN"/>
-              </w:rPr>
-              <w:t xml:space="preserve"> No. 27</w:t>
+              <w:t>Krama Vaakyam No. 27</w:t>
             </w:r>
           </w:p>
           <w:p>
@@ -3633,7 +4166,6 @@
                 <w:lang w:val="en-IN" w:eastAsia="en-IN" w:bidi="ml-IN"/>
               </w:rPr>
             </w:pPr>
-            <w:proofErr w:type="spellStart"/>
             <w:r>
               <w:rPr>
                 <w:rFonts w:cs="Arial"/>
@@ -3643,21 +4175,8 @@
                 <w:szCs w:val="36"/>
                 <w:lang w:bidi="ml-IN"/>
               </w:rPr>
-              <w:t>Panchaati</w:t>
-            </w:r>
-            <w:proofErr w:type="spellEnd"/>
-            <w:r>
-              <w:rPr>
-                <w:rFonts w:cs="Arial"/>
-                <w:b/>
-                <w:bCs/>
-                <w:sz w:val="28"/>
-                <w:szCs w:val="36"/>
-                <w:lang w:bidi="ml-IN"/>
-              </w:rPr>
-              <w:t xml:space="preserve"> No. 33</w:t>
-            </w:r>
-            <w:bookmarkEnd w:id="0"/>
+              <w:t>Panchaati No. 33</w:t>
+            </w:r>
           </w:p>
         </w:tc>
         <w:tc>
@@ -3672,71 +4191,6 @@
               <w:autoSpaceDN w:val="0"/>
               <w:adjustRightInd w:val="0"/>
               <w:spacing w:before="0" w:line="240" w:lineRule="auto"/>
-              <w:rPr>
-                <w:rFonts w:ascii="BRH Devanagari Extra" w:hAnsi="BRH Devanagari Extra" w:cs="BRH Devanagari Extra"/>
-                <w:sz w:val="40"/>
-                <w:szCs w:val="40"/>
-                <w:lang w:bidi="ml-IN"/>
-              </w:rPr>
-            </w:pPr>
-            <w:proofErr w:type="spellStart"/>
-            <w:r>
-              <w:rPr>
-                <w:rFonts w:ascii="BRH Devanagari Extra" w:hAnsi="BRH Devanagari Extra" w:cs="BRH Devanagari Extra"/>
-                <w:sz w:val="40"/>
-                <w:szCs w:val="40"/>
-                <w:lang w:bidi="ml-IN"/>
-              </w:rPr>
-              <w:t>mÉëÌiÉ</w:t>
-            </w:r>
-            <w:proofErr w:type="spellEnd"/>
-            <w:r>
-              <w:rPr>
-                <w:rFonts w:ascii="BRH Malayalam Extra" w:hAnsi="BRH Malayalam Extra" w:cs="BRH Devanagari Extra"/>
-                <w:b/>
-                <w:sz w:val="32"/>
-                <w:szCs w:val="40"/>
-                <w:lang w:bidi="ml-IN"/>
-              </w:rPr>
-              <w:t>–</w:t>
-            </w:r>
-            <w:r>
-              <w:rPr>
-                <w:rFonts w:ascii="BRH Devanagari Extra" w:hAnsi="BRH Devanagari Extra" w:cs="BRH Devanagari Extra"/>
-                <w:sz w:val="40"/>
-                <w:szCs w:val="40"/>
-                <w:lang w:bidi="ml-IN"/>
-              </w:rPr>
-              <w:t xml:space="preserve"> </w:t>
-            </w:r>
-            <w:proofErr w:type="spellStart"/>
-            <w:r>
-              <w:rPr>
-                <w:rFonts w:ascii="BRH Devanagari Extra" w:hAnsi="BRH Devanagari Extra" w:cs="BRH Devanagari Extra"/>
-                <w:sz w:val="40"/>
-                <w:szCs w:val="40"/>
-                <w:lang w:bidi="ml-IN"/>
-              </w:rPr>
-              <w:t>xiÉÉåqÉÿqÉç</w:t>
-            </w:r>
-            <w:proofErr w:type="spellEnd"/>
-            <w:r>
-              <w:rPr>
-                <w:rFonts w:ascii="BRH Devanagari Extra" w:hAnsi="BRH Devanagari Extra" w:cs="BRH Devanagari Extra"/>
-                <w:sz w:val="40"/>
-                <w:szCs w:val="40"/>
-                <w:lang w:bidi="ml-IN"/>
-              </w:rPr>
-              <w:t xml:space="preserve"> | </w:t>
-            </w:r>
-          </w:p>
-          <w:p>
-            <w:pPr>
-              <w:widowControl w:val="0"/>
-              <w:autoSpaceDE w:val="0"/>
-              <w:autoSpaceDN w:val="0"/>
-              <w:adjustRightInd w:val="0"/>
-              <w:spacing w:before="0" w:line="240" w:lineRule="auto"/>
               <w:ind w:right="295"/>
               <w:rPr>
                 <w:rFonts w:ascii="BRH Malayalam Extra" w:hAnsi="BRH Malayalam Extra" w:cs="BRH Malayalam Extra"/>
@@ -3744,107 +4198,204 @@
                 <w:szCs w:val="40"/>
               </w:rPr>
             </w:pPr>
+            <w:r>
+              <w:rPr>
+                <w:rFonts w:ascii="Latha" w:hAnsi="Latha" w:cs="Latha"/>
+                <w:sz w:val="28"/>
+                <w:szCs w:val="28"/>
+                <w:cs/>
+                <w:lang w:bidi="ta-IN"/>
+              </w:rPr>
+              <w:t>ப்ரதி</w:t>
+            </w:r>
+            <w:r>
+              <w:rPr>
+                <w:rFonts w:ascii="BRH Tamil Tab Extra" w:hAnsi="BRH Tamil Tab Extra" w:cs="Latha"/>
+                <w:b/>
+                <w:sz w:val="32"/>
+                <w:szCs w:val="28"/>
+                <w:lang w:bidi="ta-IN"/>
+              </w:rPr>
+              <w:t>…</w:t>
+            </w:r>
+            <w:r>
+              <w:rPr>
+                <w:rFonts w:ascii="Latha" w:hAnsi="Latha" w:cs="Latha"/>
+                <w:sz w:val="28"/>
+                <w:szCs w:val="28"/>
+                <w:lang w:bidi="ta-IN"/>
+              </w:rPr>
+              <w:t xml:space="preserve"> </w:t>
+            </w:r>
+            <w:r>
+              <w:rPr>
+                <w:rFonts w:ascii="Latha" w:hAnsi="Latha" w:cs="Latha"/>
+                <w:sz w:val="28"/>
+                <w:szCs w:val="28"/>
+                <w:cs/>
+                <w:lang w:bidi="ta-IN"/>
+              </w:rPr>
+              <w:t>ஸ்தோம</w:t>
+            </w:r>
+            <w:r>
+              <w:rPr>
+                <w:rFonts w:ascii="BRH Tamil Tab Extra" w:hAnsi="BRH Tamil Tab Extra" w:cs="Latha"/>
+                <w:b/>
+                <w:sz w:val="36"/>
+                <w:szCs w:val="28"/>
+                <w:lang w:bidi="ta-IN"/>
+              </w:rPr>
+              <w:t>‡</w:t>
+            </w:r>
+            <w:r>
+              <w:rPr>
+                <w:rFonts w:ascii="Latha" w:hAnsi="Latha" w:cs="Latha"/>
+                <w:sz w:val="28"/>
+                <w:szCs w:val="28"/>
+                <w:cs/>
+                <w:lang w:bidi="ta-IN"/>
+              </w:rPr>
+              <w:t xml:space="preserve">ம் </w:t>
+            </w:r>
+            <w:r>
+              <w:rPr>
+                <w:rFonts w:ascii="Latha" w:hAnsi="Latha" w:cs="Latha"/>
+                <w:sz w:val="28"/>
+                <w:szCs w:val="28"/>
+                <w:lang w:bidi="ta-IN"/>
+              </w:rPr>
+              <w:t xml:space="preserve">| </w:t>
+            </w:r>
+            <w:r>
+              <w:rPr>
+                <w:rFonts w:ascii="Latha" w:hAnsi="Latha" w:cs="Latha"/>
+                <w:sz w:val="28"/>
+                <w:szCs w:val="28"/>
+                <w:lang w:bidi="ta-IN"/>
+              </w:rPr>
+              <w:br/>
+            </w:r>
+            <w:r>
+              <w:rPr>
+                <w:rFonts w:ascii="Latha" w:hAnsi="Latha" w:cs="Latha"/>
+                <w:sz w:val="28"/>
+                <w:szCs w:val="28"/>
+                <w:highlight w:val="yellow"/>
+                <w:cs/>
+                <w:lang w:bidi="ta-IN"/>
+              </w:rPr>
+              <w:t>ஸ்தோ</w:t>
+            </w:r>
+            <w:r>
+              <w:rPr>
+                <w:rFonts w:ascii="BRH Tamil Tab Extra" w:hAnsi="BRH Tamil Tab Extra" w:cs="Latha"/>
+                <w:b/>
+                <w:sz w:val="32"/>
+                <w:szCs w:val="28"/>
+                <w:highlight w:val="yellow"/>
+                <w:lang w:bidi="ta-IN"/>
+              </w:rPr>
+              <w:t>…</w:t>
+            </w:r>
+            <w:r>
+              <w:rPr>
+                <w:rFonts w:ascii="Latha" w:hAnsi="Latha" w:cs="Latha"/>
+                <w:sz w:val="28"/>
+                <w:szCs w:val="28"/>
+                <w:cs/>
+                <w:lang w:bidi="ta-IN"/>
+              </w:rPr>
+              <w:t>ம</w:t>
+            </w:r>
             <w:proofErr w:type="spellStart"/>
             <w:r>
               <w:rPr>
-                <w:rFonts w:ascii="BRH Devanagari Extra" w:hAnsi="BRH Devanagari Extra" w:cs="BRH Devanagari Extra"/>
-                <w:sz w:val="40"/>
-                <w:szCs w:val="40"/>
-                <w:highlight w:val="yellow"/>
-                <w:lang w:bidi="ml-IN"/>
-              </w:rPr>
-              <w:t>xiÉÉå</w:t>
+                <w:rFonts w:ascii="BRH Devanagari Extra" w:hAnsi="BRH Devanagari Extra" w:cs="Latha"/>
+                <w:b/>
+                <w:sz w:val="36"/>
+                <w:szCs w:val="28"/>
+                <w:lang w:bidi="ta-IN"/>
+              </w:rPr>
+              <w:t>óè</w:t>
             </w:r>
             <w:proofErr w:type="spellEnd"/>
             <w:r>
               <w:rPr>
-                <w:rFonts w:ascii="BRH Malayalam Extra" w:hAnsi="BRH Malayalam Extra" w:cs="BRH Devanagari Extra"/>
-                <w:b/>
-                <w:sz w:val="32"/>
-                <w:szCs w:val="40"/>
-                <w:highlight w:val="yellow"/>
-                <w:lang w:bidi="ml-IN"/>
-              </w:rPr>
-              <w:t>–</w:t>
-            </w:r>
-            <w:proofErr w:type="spellStart"/>
-            <w:r>
-              <w:rPr>
-                <w:rFonts w:ascii="BRH Devanagari Extra" w:hAnsi="BRH Devanagari Extra" w:cs="BRH Devanagari Extra"/>
-                <w:sz w:val="40"/>
-                <w:szCs w:val="40"/>
-                <w:lang w:bidi="ml-IN"/>
-              </w:rPr>
-              <w:t>qÉ</w:t>
-            </w:r>
-            <w:r>
-              <w:rPr>
-                <w:rFonts w:ascii="BRH Devanagari Extra" w:hAnsi="BRH Devanagari Extra" w:cs="BRH Devanagari Extra"/>
+                <w:rFonts w:ascii="BRH Tamil Tab Extra" w:hAnsi="BRH Tamil Tab Extra" w:cs="Latha"/>
+                <w:b/>
                 <w:sz w:val="36"/>
-                <w:szCs w:val="40"/>
-                <w:lang w:bidi="ml-IN"/>
-              </w:rPr>
-              <w:t>óè</w:t>
-            </w:r>
-            <w:r>
-              <w:rPr>
-                <w:rFonts w:ascii="BRH Devanagari Extra" w:hAnsi="BRH Devanagari Extra" w:cs="BRH Devanagari Extra"/>
-                <w:sz w:val="40"/>
-                <w:szCs w:val="40"/>
-                <w:lang w:bidi="ml-IN"/>
-              </w:rPr>
-              <w:t>þ</w:t>
-            </w:r>
-            <w:proofErr w:type="spellEnd"/>
-            <w:r>
-              <w:rPr>
-                <w:rFonts w:ascii="BRH Devanagari Extra" w:hAnsi="BRH Devanagari Extra" w:cs="BRH Devanagari Extra"/>
-                <w:sz w:val="40"/>
-                <w:szCs w:val="40"/>
-                <w:lang w:bidi="ml-IN"/>
+                <w:szCs w:val="28"/>
+                <w:lang w:bidi="ta-IN"/>
+              </w:rPr>
+              <w:t>†</w:t>
+            </w:r>
+            <w:r>
+              <w:rPr>
+                <w:rFonts w:ascii="Latha" w:hAnsi="Latha" w:cs="Latha"/>
+                <w:sz w:val="28"/>
+                <w:szCs w:val="28"/>
+                <w:lang w:bidi="ta-IN"/>
               </w:rPr>
               <w:t xml:space="preserve"> </w:t>
             </w:r>
-            <w:proofErr w:type="spellStart"/>
-            <w:r>
-              <w:rPr>
-                <w:rFonts w:ascii="BRH Devanagari Extra" w:hAnsi="BRH Devanagari Extra" w:cs="BRH Devanagari Extra"/>
-                <w:sz w:val="40"/>
-                <w:szCs w:val="40"/>
-                <w:lang w:bidi="ml-IN"/>
-              </w:rPr>
-              <w:t>zÉ</w:t>
-            </w:r>
-            <w:proofErr w:type="spellEnd"/>
-            <w:r>
-              <w:rPr>
-                <w:rFonts w:ascii="BRH Malayalam Extra" w:hAnsi="BRH Malayalam Extra" w:cs="BRH Devanagari Extra"/>
-                <w:b/>
-                <w:sz w:val="32"/>
-                <w:szCs w:val="40"/>
-                <w:lang w:bidi="ml-IN"/>
-              </w:rPr>
-              <w:t>–</w:t>
-            </w:r>
-            <w:proofErr w:type="spellStart"/>
-            <w:r>
-              <w:rPr>
-                <w:rFonts w:ascii="BRH Devanagari Extra" w:hAnsi="BRH Devanagari Extra" w:cs="BRH Devanagari Extra"/>
-                <w:sz w:val="40"/>
-                <w:szCs w:val="40"/>
-                <w:lang w:bidi="ml-IN"/>
-              </w:rPr>
-              <w:t>xrÉqÉÉþlÉqÉç</w:t>
-            </w:r>
-            <w:proofErr w:type="spellEnd"/>
-            <w:r>
-              <w:rPr>
-                <w:rFonts w:ascii="BRH Devanagari Extra" w:hAnsi="BRH Devanagari Extra" w:cs="BRH Devanagari Extra"/>
-                <w:sz w:val="40"/>
-                <w:szCs w:val="40"/>
-                <w:lang w:bidi="ml-IN"/>
-              </w:rPr>
-              <w:t xml:space="preserve"> |</w:t>
+            <w:r>
+              <w:rPr>
+                <w:rFonts w:ascii="Latha" w:hAnsi="Latha" w:cs="Latha"/>
+                <w:sz w:val="28"/>
+                <w:szCs w:val="28"/>
+                <w:cs/>
+                <w:lang w:bidi="ta-IN"/>
+              </w:rPr>
+              <w:t>ஶ</w:t>
+            </w:r>
+            <w:r>
+              <w:rPr>
+                <w:rFonts w:ascii="BRH Tamil Tab Extra" w:hAnsi="BRH Tamil Tab Extra" w:cs="Latha"/>
+                <w:b/>
+                <w:sz w:val="32"/>
+                <w:szCs w:val="28"/>
+                <w:lang w:bidi="ta-IN"/>
+              </w:rPr>
+              <w:t>…</w:t>
+            </w:r>
+            <w:r>
+              <w:rPr>
+                <w:rFonts w:ascii="Latha" w:hAnsi="Latha" w:cs="Latha"/>
+                <w:sz w:val="28"/>
+                <w:szCs w:val="28"/>
+                <w:cs/>
+                <w:lang w:bidi="ta-IN"/>
+              </w:rPr>
+              <w:t>ஸ்யமா</w:t>
+            </w:r>
+            <w:r>
+              <w:rPr>
+                <w:rFonts w:ascii="BRH Tamil Tab Extra" w:hAnsi="BRH Tamil Tab Extra" w:cs="Latha"/>
+                <w:b/>
+                <w:sz w:val="36"/>
+                <w:szCs w:val="28"/>
+                <w:lang w:bidi="ta-IN"/>
+              </w:rPr>
+              <w:t>†</w:t>
+            </w:r>
+            <w:r>
+              <w:rPr>
+                <w:rFonts w:ascii="Latha" w:hAnsi="Latha" w:cs="Latha"/>
+                <w:sz w:val="28"/>
+                <w:szCs w:val="28"/>
+                <w:cs/>
+                <w:lang w:bidi="ta-IN"/>
+              </w:rPr>
+              <w:t xml:space="preserve">னம் </w:t>
+            </w:r>
+            <w:r>
+              <w:rPr>
+                <w:rFonts w:ascii="Latha" w:hAnsi="Latha" w:cs="Latha"/>
+                <w:sz w:val="28"/>
+                <w:szCs w:val="28"/>
+                <w:lang w:bidi="ta-IN"/>
+              </w:rPr>
+              <w:t>|</w:t>
             </w:r>
           </w:p>
         </w:tc>
@@ -3861,164 +4412,198 @@
               <w:adjustRightInd w:val="0"/>
               <w:spacing w:before="0" w:line="240" w:lineRule="auto"/>
               <w:rPr>
-                <w:rFonts w:ascii="BRH Devanagari Extra" w:hAnsi="BRH Devanagari Extra" w:cs="BRH Devanagari Extra"/>
-                <w:sz w:val="40"/>
-                <w:szCs w:val="40"/>
-                <w:lang w:bidi="ml-IN"/>
-              </w:rPr>
-            </w:pPr>
-            <w:proofErr w:type="spellStart"/>
-            <w:r>
-              <w:rPr>
-                <w:rFonts w:ascii="BRH Devanagari Extra" w:hAnsi="BRH Devanagari Extra" w:cs="BRH Devanagari Extra"/>
-                <w:sz w:val="40"/>
-                <w:szCs w:val="40"/>
-                <w:lang w:bidi="ml-IN"/>
-              </w:rPr>
-              <w:t>mÉëÌiÉ</w:t>
-            </w:r>
-            <w:proofErr w:type="spellEnd"/>
-            <w:r>
-              <w:rPr>
-                <w:rFonts w:ascii="BRH Malayalam Extra" w:hAnsi="BRH Malayalam Extra" w:cs="BRH Devanagari Extra"/>
-                <w:b/>
-                <w:sz w:val="32"/>
-                <w:szCs w:val="40"/>
-                <w:lang w:bidi="ml-IN"/>
-              </w:rPr>
-              <w:t>–</w:t>
-            </w:r>
-            <w:r>
-              <w:rPr>
-                <w:rFonts w:ascii="BRH Devanagari Extra" w:hAnsi="BRH Devanagari Extra" w:cs="BRH Devanagari Extra"/>
-                <w:sz w:val="40"/>
-                <w:szCs w:val="40"/>
-                <w:lang w:bidi="ml-IN"/>
-              </w:rPr>
-              <w:t xml:space="preserve"> </w:t>
-            </w:r>
-            <w:proofErr w:type="spellStart"/>
-            <w:r>
-              <w:rPr>
-                <w:rFonts w:ascii="BRH Devanagari Extra" w:hAnsi="BRH Devanagari Extra" w:cs="BRH Devanagari Extra"/>
-                <w:sz w:val="40"/>
-                <w:szCs w:val="40"/>
-                <w:lang w:bidi="ml-IN"/>
-              </w:rPr>
-              <w:t>xiÉÉåqÉÿqÉç</w:t>
-            </w:r>
-            <w:proofErr w:type="spellEnd"/>
-            <w:r>
-              <w:rPr>
-                <w:rFonts w:ascii="BRH Devanagari Extra" w:hAnsi="BRH Devanagari Extra" w:cs="BRH Devanagari Extra"/>
-                <w:sz w:val="40"/>
-                <w:szCs w:val="40"/>
-                <w:lang w:bidi="ml-IN"/>
-              </w:rPr>
-              <w:t xml:space="preserve"> | </w:t>
-            </w:r>
-          </w:p>
-          <w:p>
-            <w:pPr>
-              <w:widowControl w:val="0"/>
-              <w:autoSpaceDE w:val="0"/>
-              <w:autoSpaceDN w:val="0"/>
-              <w:adjustRightInd w:val="0"/>
-              <w:spacing w:before="0" w:line="240" w:lineRule="auto"/>
-              <w:rPr>
                 <w:rFonts w:ascii="BRH Malayalam Extra" w:hAnsi="BRH Malayalam Extra" w:cs="BRH Malayalam Extra"/>
                 <w:sz w:val="40"/>
                 <w:szCs w:val="40"/>
               </w:rPr>
             </w:pPr>
+            <w:r>
+              <w:rPr>
+                <w:rFonts w:ascii="Latha" w:hAnsi="Latha" w:cs="Latha"/>
+                <w:sz w:val="28"/>
+                <w:szCs w:val="28"/>
+                <w:cs/>
+                <w:lang w:bidi="ta-IN"/>
+              </w:rPr>
+              <w:t>ப்ரதி</w:t>
+            </w:r>
+            <w:r>
+              <w:rPr>
+                <w:rFonts w:ascii="BRH Tamil Tab Extra" w:hAnsi="BRH Tamil Tab Extra" w:cs="Latha"/>
+                <w:b/>
+                <w:sz w:val="32"/>
+                <w:szCs w:val="28"/>
+                <w:lang w:bidi="ta-IN"/>
+              </w:rPr>
+              <w:t>…</w:t>
+            </w:r>
+            <w:r>
+              <w:rPr>
+                <w:rFonts w:ascii="Latha" w:hAnsi="Latha" w:cs="Latha"/>
+                <w:sz w:val="28"/>
+                <w:szCs w:val="28"/>
+                <w:lang w:bidi="ta-IN"/>
+              </w:rPr>
+              <w:t xml:space="preserve"> </w:t>
+            </w:r>
+            <w:r>
+              <w:rPr>
+                <w:rFonts w:ascii="Latha" w:hAnsi="Latha" w:cs="Latha"/>
+                <w:sz w:val="28"/>
+                <w:szCs w:val="28"/>
+                <w:cs/>
+                <w:lang w:bidi="ta-IN"/>
+              </w:rPr>
+              <w:t>ஸ்தோம</w:t>
+            </w:r>
+            <w:r>
+              <w:rPr>
+                <w:rFonts w:ascii="BRH Tamil Tab Extra" w:hAnsi="BRH Tamil Tab Extra" w:cs="Latha"/>
+                <w:b/>
+                <w:sz w:val="36"/>
+                <w:szCs w:val="28"/>
+                <w:lang w:bidi="ta-IN"/>
+              </w:rPr>
+              <w:t>‡</w:t>
+            </w:r>
+            <w:r>
+              <w:rPr>
+                <w:rFonts w:ascii="Latha" w:hAnsi="Latha" w:cs="Latha"/>
+                <w:sz w:val="28"/>
+                <w:szCs w:val="28"/>
+                <w:cs/>
+                <w:lang w:bidi="ta-IN"/>
+              </w:rPr>
+              <w:t xml:space="preserve">ம் </w:t>
+            </w:r>
+            <w:r>
+              <w:rPr>
+                <w:rFonts w:ascii="Latha" w:hAnsi="Latha" w:cs="Latha"/>
+                <w:sz w:val="28"/>
+                <w:szCs w:val="28"/>
+                <w:lang w:bidi="ta-IN"/>
+              </w:rPr>
+              <w:t xml:space="preserve">| </w:t>
+            </w:r>
+            <w:r>
+              <w:rPr>
+                <w:rFonts w:ascii="Latha" w:hAnsi="Latha" w:cs="Latha"/>
+                <w:sz w:val="28"/>
+                <w:szCs w:val="28"/>
+                <w:lang w:bidi="ta-IN"/>
+              </w:rPr>
+              <w:br/>
+            </w:r>
+            <w:r>
+              <w:rPr>
+                <w:rFonts w:ascii="Latha" w:hAnsi="Latha" w:cs="Latha"/>
+                <w:sz w:val="28"/>
+                <w:szCs w:val="28"/>
+                <w:highlight w:val="green"/>
+                <w:cs/>
+                <w:lang w:bidi="ta-IN"/>
+              </w:rPr>
+              <w:t>ஸ்தோ</w:t>
+            </w:r>
+            <w:r>
+              <w:rPr>
+                <w:rFonts w:ascii="Latha" w:hAnsi="Latha" w:cs="Latha"/>
+                <w:sz w:val="28"/>
+                <w:szCs w:val="28"/>
+                <w:cs/>
+                <w:lang w:bidi="ta-IN"/>
+              </w:rPr>
+              <w:t>ம</w:t>
+            </w:r>
             <w:proofErr w:type="spellStart"/>
             <w:r>
               <w:rPr>
-                <w:rFonts w:ascii="BRH Devanagari Extra" w:hAnsi="BRH Devanagari Extra" w:cs="BRH Devanagari Extra"/>
-                <w:sz w:val="40"/>
-                <w:szCs w:val="40"/>
-                <w:highlight w:val="green"/>
-                <w:lang w:bidi="ml-IN"/>
-              </w:rPr>
-              <w:t>xiÉÉ</w:t>
-            </w:r>
-            <w:r>
-              <w:rPr>
-                <w:rFonts w:ascii="BRH Devanagari Extra" w:hAnsi="BRH Devanagari Extra" w:cs="BRH Devanagari Extra"/>
-                <w:sz w:val="40"/>
-                <w:szCs w:val="40"/>
-                <w:lang w:bidi="ml-IN"/>
-              </w:rPr>
-              <w:t>åqÉ</w:t>
-            </w:r>
-            <w:r>
-              <w:rPr>
-                <w:rFonts w:ascii="BRH Devanagari Extra" w:hAnsi="BRH Devanagari Extra" w:cs="BRH Devanagari Extra"/>
+                <w:rFonts w:ascii="BRH Devanagari Extra" w:hAnsi="BRH Devanagari Extra" w:cs="Latha"/>
+                <w:b/>
                 <w:sz w:val="36"/>
-                <w:szCs w:val="40"/>
-                <w:lang w:bidi="ml-IN"/>
+                <w:szCs w:val="28"/>
+                <w:lang w:bidi="ta-IN"/>
               </w:rPr>
               <w:t>óè</w:t>
             </w:r>
-            <w:r>
-              <w:rPr>
-                <w:rFonts w:ascii="BRH Devanagari Extra" w:hAnsi="BRH Devanagari Extra" w:cs="BRH Devanagari Extra"/>
-                <w:sz w:val="40"/>
-                <w:szCs w:val="40"/>
-                <w:lang w:bidi="ml-IN"/>
-              </w:rPr>
-              <w:t>þ</w:t>
-            </w:r>
             <w:proofErr w:type="spellEnd"/>
             <w:r>
               <w:rPr>
-                <w:rFonts w:ascii="BRH Devanagari Extra" w:hAnsi="BRH Devanagari Extra" w:cs="BRH Devanagari Extra"/>
-                <w:sz w:val="40"/>
-                <w:szCs w:val="40"/>
-                <w:lang w:bidi="ml-IN"/>
+                <w:rFonts w:ascii="BRH Tamil Tab Extra" w:hAnsi="BRH Tamil Tab Extra" w:cs="Latha"/>
+                <w:b/>
+                <w:sz w:val="36"/>
+                <w:szCs w:val="28"/>
+                <w:lang w:bidi="ta-IN"/>
+              </w:rPr>
+              <w:t>†</w:t>
+            </w:r>
+            <w:r>
+              <w:rPr>
+                <w:rFonts w:ascii="Latha" w:hAnsi="Latha" w:cs="Latha"/>
+                <w:sz w:val="28"/>
+                <w:szCs w:val="28"/>
+                <w:lang w:bidi="ta-IN"/>
               </w:rPr>
               <w:t xml:space="preserve"> </w:t>
             </w:r>
-            <w:proofErr w:type="spellStart"/>
-            <w:r>
-              <w:rPr>
-                <w:rFonts w:ascii="BRH Devanagari Extra" w:hAnsi="BRH Devanagari Extra" w:cs="BRH Devanagari Extra"/>
-                <w:sz w:val="40"/>
-                <w:szCs w:val="40"/>
-                <w:lang w:bidi="ml-IN"/>
-              </w:rPr>
-              <w:t>zÉ</w:t>
-            </w:r>
-            <w:proofErr w:type="spellEnd"/>
-            <w:r>
-              <w:rPr>
-                <w:rFonts w:ascii="BRH Malayalam Extra" w:hAnsi="BRH Malayalam Extra" w:cs="BRH Devanagari Extra"/>
-                <w:b/>
-                <w:sz w:val="32"/>
-                <w:szCs w:val="40"/>
-                <w:lang w:bidi="ml-IN"/>
-              </w:rPr>
-              <w:t>–</w:t>
-            </w:r>
-            <w:proofErr w:type="spellStart"/>
-            <w:r>
-              <w:rPr>
-                <w:rFonts w:ascii="BRH Devanagari Extra" w:hAnsi="BRH Devanagari Extra" w:cs="BRH Devanagari Extra"/>
-                <w:sz w:val="40"/>
-                <w:szCs w:val="40"/>
-                <w:lang w:bidi="ml-IN"/>
-              </w:rPr>
-              <w:t>xrÉqÉÉþlÉqÉç</w:t>
-            </w:r>
-            <w:proofErr w:type="spellEnd"/>
-            <w:r>
-              <w:rPr>
-                <w:rFonts w:ascii="BRH Devanagari Extra" w:hAnsi="BRH Devanagari Extra" w:cs="BRH Devanagari Extra"/>
-                <w:sz w:val="40"/>
-                <w:szCs w:val="40"/>
-                <w:lang w:bidi="ml-IN"/>
-              </w:rPr>
-              <w:t xml:space="preserve"> |</w:t>
+            <w:r>
+              <w:rPr>
+                <w:rFonts w:ascii="Latha" w:hAnsi="Latha" w:cs="Latha"/>
+                <w:sz w:val="28"/>
+                <w:szCs w:val="28"/>
+                <w:cs/>
+                <w:lang w:bidi="ta-IN"/>
+              </w:rPr>
+              <w:t>ஶ</w:t>
+            </w:r>
+            <w:r>
+              <w:rPr>
+                <w:rFonts w:ascii="BRH Tamil Tab Extra" w:hAnsi="BRH Tamil Tab Extra" w:cs="Latha"/>
+                <w:b/>
+                <w:sz w:val="32"/>
+                <w:szCs w:val="28"/>
+                <w:lang w:bidi="ta-IN"/>
+              </w:rPr>
+              <w:t>…</w:t>
+            </w:r>
+            <w:r>
+              <w:rPr>
+                <w:rFonts w:ascii="Latha" w:hAnsi="Latha" w:cs="Latha"/>
+                <w:sz w:val="28"/>
+                <w:szCs w:val="28"/>
+                <w:cs/>
+                <w:lang w:bidi="ta-IN"/>
+              </w:rPr>
+              <w:t>ஸ்யமா</w:t>
+            </w:r>
+            <w:r>
+              <w:rPr>
+                <w:rFonts w:ascii="BRH Tamil Tab Extra" w:hAnsi="BRH Tamil Tab Extra" w:cs="Latha"/>
+                <w:b/>
+                <w:sz w:val="36"/>
+                <w:szCs w:val="28"/>
+                <w:lang w:bidi="ta-IN"/>
+              </w:rPr>
+              <w:t>†</w:t>
+            </w:r>
+            <w:r>
+              <w:rPr>
+                <w:rFonts w:ascii="Latha" w:hAnsi="Latha" w:cs="Latha"/>
+                <w:sz w:val="28"/>
+                <w:szCs w:val="28"/>
+                <w:cs/>
+                <w:lang w:bidi="ta-IN"/>
+              </w:rPr>
+              <w:t xml:space="preserve">னம் </w:t>
+            </w:r>
+            <w:r>
+              <w:rPr>
+                <w:rFonts w:ascii="Latha" w:hAnsi="Latha" w:cs="Latha"/>
+                <w:sz w:val="28"/>
+                <w:szCs w:val="28"/>
+                <w:lang w:bidi="ta-IN"/>
+              </w:rPr>
+              <w:t>|</w:t>
             </w:r>
           </w:p>
         </w:tc>
@@ -4463,9 +5048,9 @@
         <w:tblLook w:val="04A0" w:firstRow="1" w:lastRow="0" w:firstColumn="1" w:lastColumn="0" w:noHBand="0" w:noVBand="1"/>
       </w:tblPr>
       <w:tblGrid>
-        <w:gridCol w:w="2909"/>
-        <w:gridCol w:w="5067"/>
-        <w:gridCol w:w="4974"/>
+        <w:gridCol w:w="2912"/>
+        <w:gridCol w:w="5066"/>
+        <w:gridCol w:w="4972"/>
       </w:tblGrid>
       <w:tr>
         <w:tc>
@@ -9177,7 +9762,6 @@
                 <w:szCs w:val="32"/>
                 <w:lang w:val="en-IN" w:eastAsia="en-IN" w:bidi="ml-IN"/>
               </w:rPr>
-              <w:lastRenderedPageBreak/>
               <w:t xml:space="preserve">T.S.1.2.12.2 - </w:t>
             </w:r>
           </w:p>
@@ -9443,6 +10027,7 @@
                 <w:szCs w:val="28"/>
                 <w:lang w:bidi="ta-IN"/>
               </w:rPr>
+              <w:lastRenderedPageBreak/>
               <w:br/>
             </w:r>
             <w:r>
@@ -9692,6 +10277,7 @@
                 <w:cs/>
                 <w:lang w:bidi="ta-IN"/>
               </w:rPr>
+              <w:lastRenderedPageBreak/>
               <w:t>பா</w:t>
             </w:r>
             <w:r>
@@ -9863,6 +10449,7 @@
                 <w:cs/>
                 <w:lang w:bidi="ta-IN"/>
               </w:rPr>
+              <w:lastRenderedPageBreak/>
               <w:t>ம</w:t>
             </w:r>
             <w:r>
@@ -10137,6 +10724,7 @@
                 <w:szCs w:val="32"/>
                 <w:lang w:val="en-IN" w:eastAsia="en-IN" w:bidi="ml-IN"/>
               </w:rPr>
+              <w:lastRenderedPageBreak/>
               <w:t>T.S.1.2.14.4 - Kramam</w:t>
             </w:r>
           </w:p>
@@ -10847,7 +11435,7 @@
 </file>
 
 <file path=word/endnotes.xml><?xml version="1.0" encoding="utf-8"?>
-<w:endnotes xmlns:wpc="http://schemas.microsoft.com/office/word/2010/wordprocessingCanvas" xmlns:cx="http://schemas.microsoft.com/office/drawing/2014/chartex" xmlns:cx1="http://schemas.microsoft.com/office/drawing/2015/9/8/chartex" xmlns:mc="http://schemas.openxmlformats.org/markup-compatibility/2006" xmlns:o="urn:schemas-microsoft-com:office:office" xmlns:r="http://schemas.openxmlformats.org/officeDocument/2006/relationships" xmlns:m="http://schemas.openxmlformats.org/officeDocument/2006/math" xmlns:v="urn:schemas-microsoft-com:vml" xmlns:wp14="http://schemas.microsoft.com/office/word/2010/wordprocessingDrawing" xmlns:wp="http://schemas.openxmlformats.org/drawingml/2006/wordprocessingDrawing" xmlns:w10="urn:schemas-microsoft-com:office:word" xmlns:w="http://schemas.openxmlformats.org/wordprocessingml/2006/main" xmlns:w14="http://schemas.microsoft.com/office/word/2010/wordml" xmlns:w15="http://schemas.microsoft.com/office/word/2012/wordml" xmlns:w16se="http://schemas.microsoft.com/office/word/2015/wordml/symex" xmlns:wpg="http://schemas.microsoft.com/office/word/2010/wordprocessingGroup" xmlns:wpi="http://schemas.microsoft.com/office/word/2010/wordprocessingInk" xmlns:wne="http://schemas.microsoft.com/office/word/2006/wordml" xmlns:wps="http://schemas.microsoft.com/office/word/2010/wordprocessingShape" mc:Ignorable="w14 w15 w16se wp14">
+<w:endnotes xmlns:wpc="http://schemas.microsoft.com/office/word/2010/wordprocessingCanvas" xmlns:cx="http://schemas.microsoft.com/office/drawing/2014/chartex" xmlns:cx1="http://schemas.microsoft.com/office/drawing/2015/9/8/chartex" xmlns:cx2="http://schemas.microsoft.com/office/drawing/2015/10/21/chartex" xmlns:cx3="http://schemas.microsoft.com/office/drawing/2016/5/9/chartex" xmlns:cx4="http://schemas.microsoft.com/office/drawing/2016/5/10/chartex" xmlns:cx5="http://schemas.microsoft.com/office/drawing/2016/5/11/chartex" xmlns:cx6="http://schemas.microsoft.com/office/drawing/2016/5/12/chartex" xmlns:cx7="http://schemas.microsoft.com/office/drawing/2016/5/13/chartex" xmlns:cx8="http://schemas.microsoft.com/office/drawing/2016/5/14/chartex" xmlns:mc="http://schemas.openxmlformats.org/markup-compatibility/2006" xmlns:aink="http://schemas.microsoft.com/office/drawing/2016/ink" xmlns:am3d="http://schemas.microsoft.com/office/drawing/2017/model3d" xmlns:o="urn:schemas-microsoft-com:office:office" xmlns:r="http://schemas.openxmlformats.org/officeDocument/2006/relationships" xmlns:m="http://schemas.openxmlformats.org/officeDocument/2006/math" xmlns:v="urn:schemas-microsoft-com:vml" xmlns:wp14="http://schemas.microsoft.com/office/word/2010/wordprocessingDrawing" xmlns:wp="http://schemas.openxmlformats.org/drawingml/2006/wordprocessingDrawing" xmlns:w10="urn:schemas-microsoft-com:office:word" xmlns:w="http://schemas.openxmlformats.org/wordprocessingml/2006/main" xmlns:w14="http://schemas.microsoft.com/office/word/2010/wordml" xmlns:w15="http://schemas.microsoft.com/office/word/2012/wordml" xmlns:w16cex="http://schemas.microsoft.com/office/word/2018/wordml/cex" xmlns:w16cid="http://schemas.microsoft.com/office/word/2016/wordml/cid" xmlns:w16="http://schemas.microsoft.com/office/word/2018/wordml" xmlns:w16sdtdh="http://schemas.microsoft.com/office/word/2020/wordml/sdtdatahash" xmlns:w16se="http://schemas.microsoft.com/office/word/2015/wordml/symex" xmlns:wpg="http://schemas.microsoft.com/office/word/2010/wordprocessingGroup" xmlns:wpi="http://schemas.microsoft.com/office/word/2010/wordprocessingInk" xmlns:wne="http://schemas.microsoft.com/office/word/2006/wordml" xmlns:wps="http://schemas.microsoft.com/office/word/2010/wordprocessingShape" mc:Ignorable="w14 w15 w16se w16cid w16 w16cex w16sdtdh wp14">
   <w:endnote w:type="separator" w:id="-1">
     <w:p>
       <w:pPr>
@@ -10872,7 +11460,7 @@
 </file>
 
 <file path=word/footer1.xml><?xml version="1.0" encoding="utf-8"?>
-<w:ftr xmlns:wpc="http://schemas.microsoft.com/office/word/2010/wordprocessingCanvas" xmlns:cx="http://schemas.microsoft.com/office/drawing/2014/chartex" xmlns:cx1="http://schemas.microsoft.com/office/drawing/2015/9/8/chartex" xmlns:mc="http://schemas.openxmlformats.org/markup-compatibility/2006" xmlns:o="urn:schemas-microsoft-com:office:office" xmlns:r="http://schemas.openxmlformats.org/officeDocument/2006/relationships" xmlns:m="http://schemas.openxmlformats.org/officeDocument/2006/math" xmlns:v="urn:schemas-microsoft-com:vml" xmlns:wp14="http://schemas.microsoft.com/office/word/2010/wordprocessingDrawing" xmlns:wp="http://schemas.openxmlformats.org/drawingml/2006/wordprocessingDrawing" xmlns:w10="urn:schemas-microsoft-com:office:word" xmlns:w="http://schemas.openxmlformats.org/wordprocessingml/2006/main" xmlns:w14="http://schemas.microsoft.com/office/word/2010/wordml" xmlns:w15="http://schemas.microsoft.com/office/word/2012/wordml" xmlns:w16se="http://schemas.microsoft.com/office/word/2015/wordml/symex" xmlns:wpg="http://schemas.microsoft.com/office/word/2010/wordprocessingGroup" xmlns:wpi="http://schemas.microsoft.com/office/word/2010/wordprocessingInk" xmlns:wne="http://schemas.microsoft.com/office/word/2006/wordml" xmlns:wps="http://schemas.microsoft.com/office/word/2010/wordprocessingShape" mc:Ignorable="w14 w15 w16se wp14">
+<w:ftr xmlns:wpc="http://schemas.microsoft.com/office/word/2010/wordprocessingCanvas" xmlns:cx="http://schemas.microsoft.com/office/drawing/2014/chartex" xmlns:cx1="http://schemas.microsoft.com/office/drawing/2015/9/8/chartex" xmlns:cx2="http://schemas.microsoft.com/office/drawing/2015/10/21/chartex" xmlns:cx3="http://schemas.microsoft.com/office/drawing/2016/5/9/chartex" xmlns:cx4="http://schemas.microsoft.com/office/drawing/2016/5/10/chartex" xmlns:cx5="http://schemas.microsoft.com/office/drawing/2016/5/11/chartex" xmlns:cx6="http://schemas.microsoft.com/office/drawing/2016/5/12/chartex" xmlns:cx7="http://schemas.microsoft.com/office/drawing/2016/5/13/chartex" xmlns:cx8="http://schemas.microsoft.com/office/drawing/2016/5/14/chartex" xmlns:mc="http://schemas.openxmlformats.org/markup-compatibility/2006" xmlns:aink="http://schemas.microsoft.com/office/drawing/2016/ink" xmlns:am3d="http://schemas.microsoft.com/office/drawing/2017/model3d" xmlns:o="urn:schemas-microsoft-com:office:office" xmlns:r="http://schemas.openxmlformats.org/officeDocument/2006/relationships" xmlns:m="http://schemas.openxmlformats.org/officeDocument/2006/math" xmlns:v="urn:schemas-microsoft-com:vml" xmlns:wp14="http://schemas.microsoft.com/office/word/2010/wordprocessingDrawing" xmlns:wp="http://schemas.openxmlformats.org/drawingml/2006/wordprocessingDrawing" xmlns:w10="urn:schemas-microsoft-com:office:word" xmlns:w="http://schemas.openxmlformats.org/wordprocessingml/2006/main" xmlns:w14="http://schemas.microsoft.com/office/word/2010/wordml" xmlns:w15="http://schemas.microsoft.com/office/word/2012/wordml" xmlns:w16cex="http://schemas.microsoft.com/office/word/2018/wordml/cex" xmlns:w16cid="http://schemas.microsoft.com/office/word/2016/wordml/cid" xmlns:w16="http://schemas.microsoft.com/office/word/2018/wordml" xmlns:w16sdtdh="http://schemas.microsoft.com/office/word/2020/wordml/sdtdatahash" xmlns:w16se="http://schemas.microsoft.com/office/word/2015/wordml/symex" xmlns:wpg="http://schemas.microsoft.com/office/word/2010/wordprocessingGroup" xmlns:wpi="http://schemas.microsoft.com/office/word/2010/wordprocessingInk" xmlns:wne="http://schemas.microsoft.com/office/word/2006/wordml" xmlns:wps="http://schemas.microsoft.com/office/word/2010/wordprocessingShape" mc:Ignorable="w14 w15 w16se w16cid w16 w16cex w16sdtdh wp14">
   <w:p>
     <w:pPr>
       <w:pStyle w:val="Footer"/>
@@ -11009,7 +11597,7 @@
 </file>
 
 <file path=word/footer2.xml><?xml version="1.0" encoding="utf-8"?>
-<w:ftr xmlns:wpc="http://schemas.microsoft.com/office/word/2010/wordprocessingCanvas" xmlns:cx="http://schemas.microsoft.com/office/drawing/2014/chartex" xmlns:cx1="http://schemas.microsoft.com/office/drawing/2015/9/8/chartex" xmlns:mc="http://schemas.openxmlformats.org/markup-compatibility/2006" xmlns:o="urn:schemas-microsoft-com:office:office" xmlns:r="http://schemas.openxmlformats.org/officeDocument/2006/relationships" xmlns:m="http://schemas.openxmlformats.org/officeDocument/2006/math" xmlns:v="urn:schemas-microsoft-com:vml" xmlns:wp14="http://schemas.microsoft.com/office/word/2010/wordprocessingDrawing" xmlns:wp="http://schemas.openxmlformats.org/drawingml/2006/wordprocessingDrawing" xmlns:w10="urn:schemas-microsoft-com:office:word" xmlns:w="http://schemas.openxmlformats.org/wordprocessingml/2006/main" xmlns:w14="http://schemas.microsoft.com/office/word/2010/wordml" xmlns:w15="http://schemas.microsoft.com/office/word/2012/wordml" xmlns:w16se="http://schemas.microsoft.com/office/word/2015/wordml/symex" xmlns:wpg="http://schemas.microsoft.com/office/word/2010/wordprocessingGroup" xmlns:wpi="http://schemas.microsoft.com/office/word/2010/wordprocessingInk" xmlns:wne="http://schemas.microsoft.com/office/word/2006/wordml" xmlns:wps="http://schemas.microsoft.com/office/word/2010/wordprocessingShape" mc:Ignorable="w14 w15 w16se wp14">
+<w:ftr xmlns:wpc="http://schemas.microsoft.com/office/word/2010/wordprocessingCanvas" xmlns:cx="http://schemas.microsoft.com/office/drawing/2014/chartex" xmlns:cx1="http://schemas.microsoft.com/office/drawing/2015/9/8/chartex" xmlns:cx2="http://schemas.microsoft.com/office/drawing/2015/10/21/chartex" xmlns:cx3="http://schemas.microsoft.com/office/drawing/2016/5/9/chartex" xmlns:cx4="http://schemas.microsoft.com/office/drawing/2016/5/10/chartex" xmlns:cx5="http://schemas.microsoft.com/office/drawing/2016/5/11/chartex" xmlns:cx6="http://schemas.microsoft.com/office/drawing/2016/5/12/chartex" xmlns:cx7="http://schemas.microsoft.com/office/drawing/2016/5/13/chartex" xmlns:cx8="http://schemas.microsoft.com/office/drawing/2016/5/14/chartex" xmlns:mc="http://schemas.openxmlformats.org/markup-compatibility/2006" xmlns:aink="http://schemas.microsoft.com/office/drawing/2016/ink" xmlns:am3d="http://schemas.microsoft.com/office/drawing/2017/model3d" xmlns:o="urn:schemas-microsoft-com:office:office" xmlns:r="http://schemas.openxmlformats.org/officeDocument/2006/relationships" xmlns:m="http://schemas.openxmlformats.org/officeDocument/2006/math" xmlns:v="urn:schemas-microsoft-com:vml" xmlns:wp14="http://schemas.microsoft.com/office/word/2010/wordprocessingDrawing" xmlns:wp="http://schemas.openxmlformats.org/drawingml/2006/wordprocessingDrawing" xmlns:w10="urn:schemas-microsoft-com:office:word" xmlns:w="http://schemas.openxmlformats.org/wordprocessingml/2006/main" xmlns:w14="http://schemas.microsoft.com/office/word/2010/wordml" xmlns:w15="http://schemas.microsoft.com/office/word/2012/wordml" xmlns:w16cex="http://schemas.microsoft.com/office/word/2018/wordml/cex" xmlns:w16cid="http://schemas.microsoft.com/office/word/2016/wordml/cid" xmlns:w16="http://schemas.microsoft.com/office/word/2018/wordml" xmlns:w16sdtdh="http://schemas.microsoft.com/office/word/2020/wordml/sdtdatahash" xmlns:w16se="http://schemas.microsoft.com/office/word/2015/wordml/symex" xmlns:wpg="http://schemas.microsoft.com/office/word/2010/wordprocessingGroup" xmlns:wpi="http://schemas.microsoft.com/office/word/2010/wordprocessingInk" xmlns:wne="http://schemas.microsoft.com/office/word/2006/wordml" xmlns:wps="http://schemas.microsoft.com/office/word/2010/wordprocessingShape" mc:Ignorable="w14 w15 w16se w16cid w16 w16cex w16sdtdh wp14">
   <w:p>
     <w:pPr>
       <w:pBdr>
@@ -11207,7 +11795,7 @@
 </file>
 
 <file path=word/footnotes.xml><?xml version="1.0" encoding="utf-8"?>
-<w:footnotes xmlns:wpc="http://schemas.microsoft.com/office/word/2010/wordprocessingCanvas" xmlns:cx="http://schemas.microsoft.com/office/drawing/2014/chartex" xmlns:cx1="http://schemas.microsoft.com/office/drawing/2015/9/8/chartex" xmlns:mc="http://schemas.openxmlformats.org/markup-compatibility/2006" xmlns:o="urn:schemas-microsoft-com:office:office" xmlns:r="http://schemas.openxmlformats.org/officeDocument/2006/relationships" xmlns:m="http://schemas.openxmlformats.org/officeDocument/2006/math" xmlns:v="urn:schemas-microsoft-com:vml" xmlns:wp14="http://schemas.microsoft.com/office/word/2010/wordprocessingDrawing" xmlns:wp="http://schemas.openxmlformats.org/drawingml/2006/wordprocessingDrawing" xmlns:w10="urn:schemas-microsoft-com:office:word" xmlns:w="http://schemas.openxmlformats.org/wordprocessingml/2006/main" xmlns:w14="http://schemas.microsoft.com/office/word/2010/wordml" xmlns:w15="http://schemas.microsoft.com/office/word/2012/wordml" xmlns:w16se="http://schemas.microsoft.com/office/word/2015/wordml/symex" xmlns:wpg="http://schemas.microsoft.com/office/word/2010/wordprocessingGroup" xmlns:wpi="http://schemas.microsoft.com/office/word/2010/wordprocessingInk" xmlns:wne="http://schemas.microsoft.com/office/word/2006/wordml" xmlns:wps="http://schemas.microsoft.com/office/word/2010/wordprocessingShape" mc:Ignorable="w14 w15 w16se wp14">
+<w:footnotes xmlns:wpc="http://schemas.microsoft.com/office/word/2010/wordprocessingCanvas" xmlns:cx="http://schemas.microsoft.com/office/drawing/2014/chartex" xmlns:cx1="http://schemas.microsoft.com/office/drawing/2015/9/8/chartex" xmlns:cx2="http://schemas.microsoft.com/office/drawing/2015/10/21/chartex" xmlns:cx3="http://schemas.microsoft.com/office/drawing/2016/5/9/chartex" xmlns:cx4="http://schemas.microsoft.com/office/drawing/2016/5/10/chartex" xmlns:cx5="http://schemas.microsoft.com/office/drawing/2016/5/11/chartex" xmlns:cx6="http://schemas.microsoft.com/office/drawing/2016/5/12/chartex" xmlns:cx7="http://schemas.microsoft.com/office/drawing/2016/5/13/chartex" xmlns:cx8="http://schemas.microsoft.com/office/drawing/2016/5/14/chartex" xmlns:mc="http://schemas.openxmlformats.org/markup-compatibility/2006" xmlns:aink="http://schemas.microsoft.com/office/drawing/2016/ink" xmlns:am3d="http://schemas.microsoft.com/office/drawing/2017/model3d" xmlns:o="urn:schemas-microsoft-com:office:office" xmlns:r="http://schemas.openxmlformats.org/officeDocument/2006/relationships" xmlns:m="http://schemas.openxmlformats.org/officeDocument/2006/math" xmlns:v="urn:schemas-microsoft-com:vml" xmlns:wp14="http://schemas.microsoft.com/office/word/2010/wordprocessingDrawing" xmlns:wp="http://schemas.openxmlformats.org/drawingml/2006/wordprocessingDrawing" xmlns:w10="urn:schemas-microsoft-com:office:word" xmlns:w="http://schemas.openxmlformats.org/wordprocessingml/2006/main" xmlns:w14="http://schemas.microsoft.com/office/word/2010/wordml" xmlns:w15="http://schemas.microsoft.com/office/word/2012/wordml" xmlns:w16cex="http://schemas.microsoft.com/office/word/2018/wordml/cex" xmlns:w16cid="http://schemas.microsoft.com/office/word/2016/wordml/cid" xmlns:w16="http://schemas.microsoft.com/office/word/2018/wordml" xmlns:w16sdtdh="http://schemas.microsoft.com/office/word/2020/wordml/sdtdatahash" xmlns:w16se="http://schemas.microsoft.com/office/word/2015/wordml/symex" xmlns:wpg="http://schemas.microsoft.com/office/word/2010/wordprocessingGroup" xmlns:wpi="http://schemas.microsoft.com/office/word/2010/wordprocessingInk" xmlns:wne="http://schemas.microsoft.com/office/word/2006/wordml" xmlns:wps="http://schemas.microsoft.com/office/word/2010/wordprocessingShape" mc:Ignorable="w14 w15 w16se w16cid w16 w16cex w16sdtdh wp14">
   <w:footnote w:type="separator" w:id="-1">
     <w:p>
       <w:pPr>
@@ -11232,7 +11820,7 @@
 </file>
 
 <file path=word/header1.xml><?xml version="1.0" encoding="utf-8"?>
-<w:hdr xmlns:wpc="http://schemas.microsoft.com/office/word/2010/wordprocessingCanvas" xmlns:cx="http://schemas.microsoft.com/office/drawing/2014/chartex" xmlns:cx1="http://schemas.microsoft.com/office/drawing/2015/9/8/chartex" xmlns:mc="http://schemas.openxmlformats.org/markup-compatibility/2006" xmlns:o="urn:schemas-microsoft-com:office:office" xmlns:r="http://schemas.openxmlformats.org/officeDocument/2006/relationships" xmlns:m="http://schemas.openxmlformats.org/officeDocument/2006/math" xmlns:v="urn:schemas-microsoft-com:vml" xmlns:wp14="http://schemas.microsoft.com/office/word/2010/wordprocessingDrawing" xmlns:wp="http://schemas.openxmlformats.org/drawingml/2006/wordprocessingDrawing" xmlns:w10="urn:schemas-microsoft-com:office:word" xmlns:w="http://schemas.openxmlformats.org/wordprocessingml/2006/main" xmlns:w14="http://schemas.microsoft.com/office/word/2010/wordml" xmlns:w15="http://schemas.microsoft.com/office/word/2012/wordml" xmlns:w16se="http://schemas.microsoft.com/office/word/2015/wordml/symex" xmlns:wpg="http://schemas.microsoft.com/office/word/2010/wordprocessingGroup" xmlns:wpi="http://schemas.microsoft.com/office/word/2010/wordprocessingInk" xmlns:wne="http://schemas.microsoft.com/office/word/2006/wordml" xmlns:wps="http://schemas.microsoft.com/office/word/2010/wordprocessingShape" mc:Ignorable="w14 w15 w16se wp14">
+<w:hdr xmlns:wpc="http://schemas.microsoft.com/office/word/2010/wordprocessingCanvas" xmlns:cx="http://schemas.microsoft.com/office/drawing/2014/chartex" xmlns:cx1="http://schemas.microsoft.com/office/drawing/2015/9/8/chartex" xmlns:cx2="http://schemas.microsoft.com/office/drawing/2015/10/21/chartex" xmlns:cx3="http://schemas.microsoft.com/office/drawing/2016/5/9/chartex" xmlns:cx4="http://schemas.microsoft.com/office/drawing/2016/5/10/chartex" xmlns:cx5="http://schemas.microsoft.com/office/drawing/2016/5/11/chartex" xmlns:cx6="http://schemas.microsoft.com/office/drawing/2016/5/12/chartex" xmlns:cx7="http://schemas.microsoft.com/office/drawing/2016/5/13/chartex" xmlns:cx8="http://schemas.microsoft.com/office/drawing/2016/5/14/chartex" xmlns:mc="http://schemas.openxmlformats.org/markup-compatibility/2006" xmlns:aink="http://schemas.microsoft.com/office/drawing/2016/ink" xmlns:am3d="http://schemas.microsoft.com/office/drawing/2017/model3d" xmlns:o="urn:schemas-microsoft-com:office:office" xmlns:r="http://schemas.openxmlformats.org/officeDocument/2006/relationships" xmlns:m="http://schemas.openxmlformats.org/officeDocument/2006/math" xmlns:v="urn:schemas-microsoft-com:vml" xmlns:wp14="http://schemas.microsoft.com/office/word/2010/wordprocessingDrawing" xmlns:wp="http://schemas.openxmlformats.org/drawingml/2006/wordprocessingDrawing" xmlns:w10="urn:schemas-microsoft-com:office:word" xmlns:w="http://schemas.openxmlformats.org/wordprocessingml/2006/main" xmlns:w14="http://schemas.microsoft.com/office/word/2010/wordml" xmlns:w15="http://schemas.microsoft.com/office/word/2012/wordml" xmlns:w16cex="http://schemas.microsoft.com/office/word/2018/wordml/cex" xmlns:w16cid="http://schemas.microsoft.com/office/word/2016/wordml/cid" xmlns:w16="http://schemas.microsoft.com/office/word/2018/wordml" xmlns:w16sdtdh="http://schemas.microsoft.com/office/word/2020/wordml/sdtdatahash" xmlns:w16se="http://schemas.microsoft.com/office/word/2015/wordml/symex" xmlns:wpg="http://schemas.microsoft.com/office/word/2010/wordprocessingGroup" xmlns:wpi="http://schemas.microsoft.com/office/word/2010/wordprocessingInk" xmlns:wne="http://schemas.microsoft.com/office/word/2006/wordml" xmlns:wps="http://schemas.microsoft.com/office/word/2010/wordprocessingShape" mc:Ignorable="w14 w15 w16se w16cid w16 w16cex w16sdtdh wp14">
   <w:p>
     <w:pPr>
       <w:pStyle w:val="Header"/>
@@ -11245,7 +11833,7 @@
 </file>
 
 <file path=word/header2.xml><?xml version="1.0" encoding="utf-8"?>
-<w:hdr xmlns:wpc="http://schemas.microsoft.com/office/word/2010/wordprocessingCanvas" xmlns:cx="http://schemas.microsoft.com/office/drawing/2014/chartex" xmlns:cx1="http://schemas.microsoft.com/office/drawing/2015/9/8/chartex" xmlns:mc="http://schemas.openxmlformats.org/markup-compatibility/2006" xmlns:o="urn:schemas-microsoft-com:office:office" xmlns:r="http://schemas.openxmlformats.org/officeDocument/2006/relationships" xmlns:m="http://schemas.openxmlformats.org/officeDocument/2006/math" xmlns:v="urn:schemas-microsoft-com:vml" xmlns:wp14="http://schemas.microsoft.com/office/word/2010/wordprocessingDrawing" xmlns:wp="http://schemas.openxmlformats.org/drawingml/2006/wordprocessingDrawing" xmlns:w10="urn:schemas-microsoft-com:office:word" xmlns:w="http://schemas.openxmlformats.org/wordprocessingml/2006/main" xmlns:w14="http://schemas.microsoft.com/office/word/2010/wordml" xmlns:w15="http://schemas.microsoft.com/office/word/2012/wordml" xmlns:w16se="http://schemas.microsoft.com/office/word/2015/wordml/symex" xmlns:wpg="http://schemas.microsoft.com/office/word/2010/wordprocessingGroup" xmlns:wpi="http://schemas.microsoft.com/office/word/2010/wordprocessingInk" xmlns:wne="http://schemas.microsoft.com/office/word/2006/wordml" xmlns:wps="http://schemas.microsoft.com/office/word/2010/wordprocessingShape" mc:Ignorable="w14 w15 w16se wp14">
+<w:hdr xmlns:wpc="http://schemas.microsoft.com/office/word/2010/wordprocessingCanvas" xmlns:cx="http://schemas.microsoft.com/office/drawing/2014/chartex" xmlns:cx1="http://schemas.microsoft.com/office/drawing/2015/9/8/chartex" xmlns:cx2="http://schemas.microsoft.com/office/drawing/2015/10/21/chartex" xmlns:cx3="http://schemas.microsoft.com/office/drawing/2016/5/9/chartex" xmlns:cx4="http://schemas.microsoft.com/office/drawing/2016/5/10/chartex" xmlns:cx5="http://schemas.microsoft.com/office/drawing/2016/5/11/chartex" xmlns:cx6="http://schemas.microsoft.com/office/drawing/2016/5/12/chartex" xmlns:cx7="http://schemas.microsoft.com/office/drawing/2016/5/13/chartex" xmlns:cx8="http://schemas.microsoft.com/office/drawing/2016/5/14/chartex" xmlns:mc="http://schemas.openxmlformats.org/markup-compatibility/2006" xmlns:aink="http://schemas.microsoft.com/office/drawing/2016/ink" xmlns:am3d="http://schemas.microsoft.com/office/drawing/2017/model3d" xmlns:o="urn:schemas-microsoft-com:office:office" xmlns:r="http://schemas.openxmlformats.org/officeDocument/2006/relationships" xmlns:m="http://schemas.openxmlformats.org/officeDocument/2006/math" xmlns:v="urn:schemas-microsoft-com:vml" xmlns:wp14="http://schemas.microsoft.com/office/word/2010/wordprocessingDrawing" xmlns:wp="http://schemas.openxmlformats.org/drawingml/2006/wordprocessingDrawing" xmlns:w10="urn:schemas-microsoft-com:office:word" xmlns:w="http://schemas.openxmlformats.org/wordprocessingml/2006/main" xmlns:w14="http://schemas.microsoft.com/office/word/2010/wordml" xmlns:w15="http://schemas.microsoft.com/office/word/2012/wordml" xmlns:w16cex="http://schemas.microsoft.com/office/word/2018/wordml/cex" xmlns:w16cid="http://schemas.microsoft.com/office/word/2016/wordml/cid" xmlns:w16="http://schemas.microsoft.com/office/word/2018/wordml" xmlns:w16sdtdh="http://schemas.microsoft.com/office/word/2020/wordml/sdtdatahash" xmlns:w16se="http://schemas.microsoft.com/office/word/2015/wordml/symex" xmlns:wpg="http://schemas.microsoft.com/office/word/2010/wordprocessingGroup" xmlns:wpi="http://schemas.microsoft.com/office/word/2010/wordprocessingInk" xmlns:wne="http://schemas.microsoft.com/office/word/2006/wordml" xmlns:wps="http://schemas.microsoft.com/office/word/2010/wordprocessingShape" mc:Ignorable="w14 w15 w16se w16cid w16 w16cex w16sdtdh wp14">
   <w:p>
     <w:pPr>
       <w:pStyle w:val="Header"/>
@@ -11258,7 +11846,7 @@
 </file>
 
 <file path=word/styles.xml><?xml version="1.0" encoding="utf-8"?>
-<w:styles xmlns:mc="http://schemas.openxmlformats.org/markup-compatibility/2006" xmlns:r="http://schemas.openxmlformats.org/officeDocument/2006/relationships" xmlns:w="http://schemas.openxmlformats.org/wordprocessingml/2006/main" xmlns:w14="http://schemas.microsoft.com/office/word/2010/wordml" xmlns:w15="http://schemas.microsoft.com/office/word/2012/wordml" xmlns:w16se="http://schemas.microsoft.com/office/word/2015/wordml/symex" mc:Ignorable="w14 w15 w16se">
+<w:styles xmlns:mc="http://schemas.openxmlformats.org/markup-compatibility/2006" xmlns:r="http://schemas.openxmlformats.org/officeDocument/2006/relationships" xmlns:w="http://schemas.openxmlformats.org/wordprocessingml/2006/main" xmlns:w14="http://schemas.microsoft.com/office/word/2010/wordml" xmlns:w15="http://schemas.microsoft.com/office/word/2012/wordml" xmlns:w16cex="http://schemas.microsoft.com/office/word/2018/wordml/cex" xmlns:w16cid="http://schemas.microsoft.com/office/word/2016/wordml/cid" xmlns:w16="http://schemas.microsoft.com/office/word/2018/wordml" xmlns:w16sdtdh="http://schemas.microsoft.com/office/word/2020/wordml/sdtdatahash" xmlns:w16se="http://schemas.microsoft.com/office/word/2015/wordml/symex" mc:Ignorable="w14 w15 w16se w16cid w16 w16cex w16sdtdh">
   <w:docDefaults>
     <w:rPrDefault>
       <w:rPr>
@@ -11268,7 +11856,7 @@
     </w:rPrDefault>
     <w:pPrDefault/>
   </w:docDefaults>
-  <w:latentStyles w:defLockedState="0" w:defUIPriority="99" w:defSemiHidden="0" w:defUnhideWhenUsed="0" w:defQFormat="0" w:count="371">
+  <w:latentStyles w:defLockedState="0" w:defUIPriority="99" w:defSemiHidden="0" w:defUnhideWhenUsed="0" w:defQFormat="0" w:count="376">
     <w:lsdException w:name="Normal" w:uiPriority="0" w:qFormat="1"/>
     <w:lsdException w:name="heading 1" w:uiPriority="9" w:qFormat="1"/>
     <w:lsdException w:name="heading 2" w:semiHidden="1" w:uiPriority="9" w:unhideWhenUsed="1" w:qFormat="1"/>
@@ -11374,7 +11962,6 @@
     <w:lsdException w:name="HTML Sample" w:semiHidden="1" w:unhideWhenUsed="1"/>
     <w:lsdException w:name="HTML Typewriter" w:semiHidden="1" w:unhideWhenUsed="1"/>
     <w:lsdException w:name="HTML Variable" w:semiHidden="1" w:unhideWhenUsed="1"/>
-    <w:lsdException w:name="Normal Table" w:semiHidden="1" w:unhideWhenUsed="1"/>
     <w:lsdException w:name="annotation subject" w:semiHidden="1" w:unhideWhenUsed="1"/>
     <w:lsdException w:name="No List" w:semiHidden="1" w:unhideWhenUsed="1"/>
     <w:lsdException w:name="Outline List 1" w:semiHidden="1" w:unhideWhenUsed="1"/>
@@ -11417,11 +12004,8 @@
     <w:lsdException w:name="Table Contemporary" w:semiHidden="1" w:unhideWhenUsed="1"/>
     <w:lsdException w:name="Table Elegant" w:semiHidden="1" w:unhideWhenUsed="1"/>
     <w:lsdException w:name="Table Professional" w:semiHidden="1" w:unhideWhenUsed="1"/>
-    <w:lsdException w:name="Table Subtle 1" w:semiHidden="1" w:unhideWhenUsed="1"/>
     <w:lsdException w:name="Table Subtle 2" w:semiHidden="1" w:unhideWhenUsed="1"/>
     <w:lsdException w:name="Table Web 1" w:semiHidden="1" w:unhideWhenUsed="1"/>
-    <w:lsdException w:name="Table Web 2" w:semiHidden="1" w:unhideWhenUsed="1"/>
-    <w:lsdException w:name="Table Web 3" w:semiHidden="1" w:unhideWhenUsed="1"/>
     <w:lsdException w:name="Balloon Text" w:semiHidden="1" w:unhideWhenUsed="1"/>
     <w:lsdException w:name="Table Grid" w:uiPriority="59"/>
     <w:lsdException w:name="Table Theme" w:semiHidden="1" w:unhideWhenUsed="1"/>
@@ -11640,6 +12224,11 @@
     <w:lsdException w:name="List Table 5 Dark Accent 6" w:uiPriority="50"/>
     <w:lsdException w:name="List Table 6 Colorful Accent 6" w:uiPriority="51"/>
     <w:lsdException w:name="List Table 7 Colorful Accent 6" w:uiPriority="52"/>
+    <w:lsdException w:name="Mention" w:semiHidden="1" w:unhideWhenUsed="1"/>
+    <w:lsdException w:name="Smart Hyperlink" w:semiHidden="1" w:unhideWhenUsed="1"/>
+    <w:lsdException w:name="Hashtag" w:semiHidden="1" w:unhideWhenUsed="1"/>
+    <w:lsdException w:name="Unresolved Mention" w:semiHidden="1" w:unhideWhenUsed="1"/>
+    <w:lsdException w:name="Smart Link" w:semiHidden="1" w:unhideWhenUsed="1"/>
   </w:latentStyles>
   <w:style w:type="paragraph" w:default="1" w:styleId="Normal">
     <w:name w:val="Normal"/>

</xml_diff>

<commit_message>
TS 1.1-1.3 Tamil Kramam
</commit_message>
<xml_diff>
--- a/TS-Kramam/TS-1.2/TS 1.2 Tamil Krama Paatam Corrections.docx
+++ b/TS-Kramam/TS-1.2/TS 1.2 Tamil Krama Paatam Corrections.docx
@@ -120,16 +120,14 @@
         <w:spacing w:before="0" w:line="240" w:lineRule="auto"/>
         <w:jc w:val="center"/>
         <w:rPr>
-          <w:bCs/>
-          <w:sz w:val="32"/>
-          <w:szCs w:val="32"/>
+          <w:b/>
+          <w:szCs w:val="24"/>
         </w:rPr>
       </w:pPr>
       <w:r>
         <w:rPr>
-          <w:bCs/>
-          <w:sz w:val="32"/>
-          <w:szCs w:val="32"/>
+          <w:b/>
+          <w:szCs w:val="24"/>
         </w:rPr>
         <w:t>(ignore those which are already incorporated in your book’s version and date)</w:t>
       </w:r>
@@ -163,12 +161,16 @@
               <w:spacing w:before="0" w:line="240" w:lineRule="auto"/>
               <w:jc w:val="center"/>
               <w:rPr>
+                <w:b/>
+                <w:bCs/>
                 <w:sz w:val="32"/>
                 <w:szCs w:val="32"/>
               </w:rPr>
             </w:pPr>
             <w:r>
               <w:rPr>
+                <w:b/>
+                <w:bCs/>
                 <w:sz w:val="32"/>
                 <w:szCs w:val="32"/>
               </w:rPr>
@@ -180,12 +182,16 @@
               <w:spacing w:before="0" w:line="240" w:lineRule="auto"/>
               <w:jc w:val="center"/>
               <w:rPr>
+                <w:b/>
+                <w:bCs/>
                 <w:sz w:val="32"/>
                 <w:szCs w:val="32"/>
               </w:rPr>
             </w:pPr>
             <w:r>
               <w:rPr>
+                <w:b/>
+                <w:bCs/>
                 <w:sz w:val="32"/>
                 <w:szCs w:val="32"/>
               </w:rPr>
@@ -202,12 +208,16 @@
               <w:spacing w:before="0" w:line="240" w:lineRule="auto"/>
               <w:jc w:val="center"/>
               <w:rPr>
+                <w:b/>
+                <w:bCs/>
                 <w:sz w:val="32"/>
                 <w:szCs w:val="32"/>
               </w:rPr>
             </w:pPr>
             <w:r>
               <w:rPr>
+                <w:b/>
+                <w:bCs/>
                 <w:sz w:val="32"/>
                 <w:szCs w:val="32"/>
               </w:rPr>
@@ -225,12 +235,16 @@
               <w:ind w:right="-18"/>
               <w:jc w:val="center"/>
               <w:rPr>
+                <w:b/>
+                <w:bCs/>
                 <w:sz w:val="32"/>
                 <w:szCs w:val="32"/>
               </w:rPr>
             </w:pPr>
             <w:r>
               <w:rPr>
+                <w:b/>
+                <w:bCs/>
                 <w:sz w:val="32"/>
                 <w:szCs w:val="32"/>
               </w:rPr>
@@ -2360,6 +2374,76 @@
           <w:sz w:val="32"/>
           <w:szCs w:val="32"/>
           <w:u w:val="single"/>
+          <w:lang w:val="it-IT"/>
+        </w:rPr>
+      </w:pPr>
+    </w:p>
+    <w:p>
+      <w:pPr>
+        <w:spacing w:before="0" w:line="240" w:lineRule="auto"/>
+        <w:jc w:val="center"/>
+        <w:rPr>
+          <w:b/>
+          <w:bCs/>
+          <w:sz w:val="32"/>
+          <w:szCs w:val="32"/>
+          <w:u w:val="single"/>
+          <w:lang w:val="it-IT"/>
+        </w:rPr>
+      </w:pPr>
+    </w:p>
+    <w:p>
+      <w:pPr>
+        <w:spacing w:before="0" w:line="240" w:lineRule="auto"/>
+        <w:jc w:val="center"/>
+        <w:rPr>
+          <w:b/>
+          <w:bCs/>
+          <w:sz w:val="32"/>
+          <w:szCs w:val="32"/>
+          <w:u w:val="single"/>
+          <w:lang w:val="it-IT"/>
+        </w:rPr>
+      </w:pPr>
+    </w:p>
+    <w:p>
+      <w:pPr>
+        <w:spacing w:before="0" w:line="240" w:lineRule="auto"/>
+        <w:jc w:val="center"/>
+        <w:rPr>
+          <w:b/>
+          <w:bCs/>
+          <w:sz w:val="32"/>
+          <w:szCs w:val="32"/>
+          <w:u w:val="single"/>
+          <w:lang w:val="it-IT"/>
+        </w:rPr>
+      </w:pPr>
+    </w:p>
+    <w:p>
+      <w:pPr>
+        <w:spacing w:before="0" w:line="240" w:lineRule="auto"/>
+        <w:jc w:val="center"/>
+        <w:rPr>
+          <w:b/>
+          <w:bCs/>
+          <w:sz w:val="32"/>
+          <w:szCs w:val="32"/>
+          <w:u w:val="single"/>
+          <w:lang w:val="it-IT"/>
+        </w:rPr>
+      </w:pPr>
+    </w:p>
+    <w:p>
+      <w:pPr>
+        <w:spacing w:before="0" w:line="240" w:lineRule="auto"/>
+        <w:jc w:val="center"/>
+        <w:rPr>
+          <w:b/>
+          <w:bCs/>
+          <w:sz w:val="32"/>
+          <w:szCs w:val="32"/>
+          <w:u w:val="single"/>
         </w:rPr>
       </w:pPr>
       <w:r>
@@ -2370,6 +2454,7 @@
           <w:szCs w:val="32"/>
           <w:u w:val="single"/>
         </w:rPr>
+        <w:lastRenderedPageBreak/>
         <w:t xml:space="preserve">TS </w:t>
       </w:r>
       <w:r>
@@ -2663,7 +2748,6 @@
                 <w:szCs w:val="36"/>
                 <w:lang w:bidi="ml-IN"/>
               </w:rPr>
-              <w:lastRenderedPageBreak/>
               <w:t>None</w:t>
             </w:r>
           </w:p>
@@ -3306,6 +3390,7 @@
           <w:szCs w:val="32"/>
           <w:u w:val="single"/>
         </w:rPr>
+        <w:lastRenderedPageBreak/>
         <w:t xml:space="preserve">TS </w:t>
       </w:r>
       <w:r>
@@ -3384,16 +3469,14 @@
         <w:spacing w:before="0" w:line="240" w:lineRule="auto"/>
         <w:jc w:val="center"/>
         <w:rPr>
-          <w:bCs/>
-          <w:sz w:val="32"/>
-          <w:szCs w:val="32"/>
+          <w:b/>
+          <w:szCs w:val="24"/>
         </w:rPr>
       </w:pPr>
       <w:r>
         <w:rPr>
-          <w:bCs/>
-          <w:sz w:val="32"/>
-          <w:szCs w:val="32"/>
+          <w:b/>
+          <w:szCs w:val="24"/>
         </w:rPr>
         <w:t>(ignore those which are already incorporated in your book’s version and date)</w:t>
       </w:r>
@@ -3580,7 +3663,6 @@
                 <w:szCs w:val="32"/>
                 <w:lang w:val="en-IN" w:eastAsia="en-IN" w:bidi="ml-IN"/>
               </w:rPr>
-              <w:lastRenderedPageBreak/>
               <w:t>T.S.1.2.2.3 - Kramam</w:t>
             </w:r>
           </w:p>
@@ -6887,6 +6969,7 @@
                 <w:szCs w:val="32"/>
                 <w:lang w:val="en-IN" w:eastAsia="en-IN" w:bidi="ml-IN"/>
               </w:rPr>
+              <w:lastRenderedPageBreak/>
               <w:t>T.S.1.2.14.4 - Kramam</w:t>
             </w:r>
           </w:p>
@@ -7442,7 +7525,6 @@
                 <w:szCs w:val="32"/>
                 <w:lang w:val="en-IN" w:eastAsia="en-IN" w:bidi="ml-IN"/>
               </w:rPr>
-              <w:lastRenderedPageBreak/>
               <w:t>T.S.1.2.14.6 - Kramam</w:t>
             </w:r>
           </w:p>
@@ -12146,9 +12228,8 @@
                 <w:sz w:val="32"/>
                 <w:szCs w:val="32"/>
               </w:rPr>
-              <w:t>(</w:t>
-            </w:r>
-            <w:proofErr w:type="gramStart"/>
+              <w:t>(the separator “-“ deleted</w:t>
+            </w:r>
             <w:r>
               <w:rPr>
                 <w:rFonts w:cs="Arial"/>
@@ -12156,38 +12237,8 @@
                 <w:sz w:val="32"/>
                 <w:szCs w:val="32"/>
               </w:rPr>
-              <w:t>the</w:t>
-            </w:r>
-            <w:proofErr w:type="gramEnd"/>
-            <w:r>
-              <w:rPr>
-                <w:rFonts w:cs="Arial"/>
-                <w:color w:val="000000"/>
-                <w:sz w:val="32"/>
-                <w:szCs w:val="32"/>
-              </w:rPr>
-              <w:t xml:space="preserve"> separator “</w:t>
-            </w:r>
-            <w:proofErr w:type="gramStart"/>
-            <w:r>
-              <w:rPr>
-                <w:rFonts w:cs="Arial"/>
-                <w:color w:val="000000"/>
-                <w:sz w:val="32"/>
-                <w:szCs w:val="32"/>
-              </w:rPr>
-              <w:t>-“ deleted</w:t>
-            </w:r>
-            <w:r>
-              <w:rPr>
-                <w:rFonts w:cs="Arial"/>
-                <w:color w:val="000000"/>
-                <w:sz w:val="32"/>
-                <w:szCs w:val="32"/>
-              </w:rPr>
               <w:t>. )</w:t>
             </w:r>
-            <w:proofErr w:type="gramEnd"/>
           </w:p>
           <w:p>
             <w:pPr>
@@ -13330,7 +13381,7 @@
           </w:p>
           <w:p>
             <w:pPr>
-              <w:ind w:left="-86" w:right="-69"/>
+              <w:ind w:left="-86" w:right="-205"/>
               <w:rPr>
                 <w:rFonts w:ascii="Latha" w:hAnsi="Latha" w:cs="Latha"/>
                 <w:color w:val="000000"/>
@@ -13345,19 +13396,10 @@
                 <w:rFonts w:ascii="Latha" w:hAnsi="Latha" w:cs="Latha"/>
                 <w:sz w:val="28"/>
                 <w:szCs w:val="28"/>
+                <w:cs/>
                 <w:lang w:bidi="ta-IN"/>
               </w:rPr>
               <w:lastRenderedPageBreak/>
-              <w:br/>
-            </w:r>
-            <w:r>
-              <w:rPr>
-                <w:rFonts w:ascii="Latha" w:hAnsi="Latha" w:cs="Latha"/>
-                <w:sz w:val="28"/>
-                <w:szCs w:val="28"/>
-                <w:cs/>
-                <w:lang w:bidi="ta-IN"/>
-              </w:rPr>
               <w:t>மனோ</w:t>
             </w:r>
             <w:r>
@@ -14116,8 +14158,10 @@
               <w:spacing w:line="252" w:lineRule="auto"/>
               <w:rPr>
                 <w:rFonts w:ascii="Latha" w:hAnsi="Latha" w:cs="Latha"/>
-                <w:sz w:val="28"/>
-                <w:szCs w:val="28"/>
+                <w:color w:val="000000"/>
+                <w:sz w:val="28"/>
+                <w:szCs w:val="28"/>
+                <w:cs/>
                 <w:lang w:bidi="ta-IN"/>
               </w:rPr>
             </w:pPr>
@@ -14150,19 +14194,6 @@
               </w:rPr>
               <w:t xml:space="preserve"> | </w:t>
             </w:r>
-          </w:p>
-          <w:p>
-            <w:pPr>
-              <w:ind w:left="-86" w:right="-69"/>
-              <w:rPr>
-                <w:rFonts w:ascii="Latha" w:hAnsi="Latha" w:cs="Latha"/>
-                <w:color w:val="000000"/>
-                <w:sz w:val="28"/>
-                <w:szCs w:val="28"/>
-                <w:cs/>
-                <w:lang w:bidi="ta-IN"/>
-              </w:rPr>
-            </w:pPr>
             <w:r>
               <w:rPr>
                 <w:rFonts w:ascii="Latha" w:hAnsi="Latha" w:cs="Latha"/>
@@ -14413,8 +14444,10 @@
               <w:spacing w:line="252" w:lineRule="auto"/>
               <w:rPr>
                 <w:rFonts w:ascii="Latha" w:hAnsi="Latha" w:cs="Latha"/>
-                <w:sz w:val="28"/>
-                <w:szCs w:val="28"/>
+                <w:color w:val="000000"/>
+                <w:sz w:val="28"/>
+                <w:szCs w:val="28"/>
+                <w:cs/>
                 <w:lang w:bidi="ta-IN"/>
               </w:rPr>
             </w:pPr>
@@ -14447,18 +14480,6 @@
               </w:rPr>
               <w:t xml:space="preserve"> | </w:t>
             </w:r>
-          </w:p>
-          <w:p>
-            <w:pPr>
-              <w:rPr>
-                <w:rFonts w:ascii="Latha" w:hAnsi="Latha" w:cs="Latha"/>
-                <w:color w:val="000000"/>
-                <w:sz w:val="28"/>
-                <w:szCs w:val="28"/>
-                <w:cs/>
-                <w:lang w:bidi="ta-IN"/>
-              </w:rPr>
-            </w:pPr>
             <w:r>
               <w:rPr>
                 <w:rFonts w:ascii="Latha" w:hAnsi="Latha" w:cs="Latha"/>
@@ -14763,6 +14784,7 @@
       <w:pBdr>
         <w:top w:val="single" w:sz="4" w:space="1" w:color="auto"/>
       </w:pBdr>
+      <w:jc w:val="right"/>
     </w:pPr>
     <w:r>
       <w:rPr>
@@ -14795,6 +14817,9 @@
     </w:r>
     <w:r>
       <w:tab/>
+    </w:r>
+    <w:r>
+      <w:t xml:space="preserve">            </w:t>
     </w:r>
     <w:r>
       <w:tab/>
@@ -14899,6 +14924,7 @@
       <w:pBdr>
         <w:top w:val="single" w:sz="4" w:space="1" w:color="auto"/>
       </w:pBdr>
+      <w:jc w:val="right"/>
       <w:rPr>
         <w:b/>
         <w:bCs/>

</xml_diff>